<commit_message>
made corrections to hashtable and implemented test cases to hash table, queue and stack
</commit_message>
<xml_diff>
--- a/docs/TADs.docx
+++ b/docs/TADs.docx
@@ -292,7 +292,7 @@
               <w:rPr>
                 <w:lang w:val="en-US"/>
               </w:rPr>
-              <w:t xml:space="preserve">                             </w:t>
+              <w:t xml:space="preserve">                          </w:t>
             </w:r>
             <w:r>
               <w:rPr>
@@ -305,6 +305,12 @@
                 <w:lang w:val="en-US"/>
               </w:rPr>
               <w:t xml:space="preserve">                                    </w:t>
+            </w:r>
+            <w:r>
+              <w:rPr>
+                <w:lang w:val="en-US"/>
+              </w:rPr>
+              <w:t xml:space="preserve">     </w:t>
             </w:r>
             <w:r>
               <w:rPr>
@@ -351,7 +357,13 @@
               <w:rPr>
                 <w:lang w:val="en-US"/>
               </w:rPr>
-              <w:t xml:space="preserve">:                         key                                      </w:t>
+              <w:t xml:space="preserve">:                      key                                      </w:t>
+            </w:r>
+            <w:r>
+              <w:rPr>
+                <w:lang w:val="en-US"/>
+              </w:rPr>
+              <w:t xml:space="preserve">    </w:t>
             </w:r>
             <w:r>
               <w:rPr>
@@ -417,6 +429,12 @@
               <w:rPr>
                 <w:lang w:val="en-US"/>
               </w:rPr>
+              <w:t xml:space="preserve">    </w:t>
+            </w:r>
+            <w:r>
+              <w:rPr>
+                <w:lang w:val="en-US"/>
+              </w:rPr>
               <w:sym w:font="Wingdings" w:char="F0E0"/>
             </w:r>
             <w:r>
@@ -426,7 +444,6 @@
               <w:t xml:space="preserve"> </w:t>
             </w:r>
             <w:proofErr w:type="spellStart"/>
-            <w:proofErr w:type="gramStart"/>
             <w:r>
               <w:rPr>
                 <w:lang w:val="en-US"/>
@@ -434,7 +451,6 @@
               <w:t>boolean</w:t>
             </w:r>
             <w:proofErr w:type="spellEnd"/>
-            <w:proofErr w:type="gramEnd"/>
           </w:p>
           <w:p>
             <w:pPr>
@@ -469,7 +485,13 @@
               <w:rPr>
                 <w:lang w:val="en-US"/>
               </w:rPr>
-              <w:t xml:space="preserve">                                           </w:t>
+              <w:t xml:space="preserve">                                          </w:t>
+            </w:r>
+            <w:r>
+              <w:rPr>
+                <w:lang w:val="en-US"/>
+              </w:rPr>
+              <w:t xml:space="preserve"> </w:t>
             </w:r>
             <w:r>
               <w:rPr>
@@ -512,13 +534,19 @@
               <w:rPr>
                 <w:lang w:val="en-US"/>
               </w:rPr>
-              <w:t xml:space="preserve"> key</w:t>
-            </w:r>
-            <w:r>
-              <w:rPr>
-                <w:lang w:val="en-US"/>
-              </w:rPr>
-              <w:t xml:space="preserve">                                            </w:t>
+              <w:t>key</w:t>
+            </w:r>
+            <w:r>
+              <w:rPr>
+                <w:lang w:val="en-US"/>
+              </w:rPr>
+              <w:t xml:space="preserve">                                          </w:t>
+            </w:r>
+            <w:r>
+              <w:rPr>
+                <w:lang w:val="en-US"/>
+              </w:rPr>
+              <w:t xml:space="preserve"> </w:t>
             </w:r>
             <w:r>
               <w:rPr>
@@ -530,16 +558,8 @@
               <w:rPr>
                 <w:lang w:val="en-US"/>
               </w:rPr>
-              <w:t xml:space="preserve"> </w:t>
-            </w:r>
-            <w:proofErr w:type="gramStart"/>
-            <w:r>
-              <w:rPr>
-                <w:lang w:val="en-US"/>
-              </w:rPr>
-              <w:t>value</w:t>
-            </w:r>
-            <w:proofErr w:type="gramEnd"/>
+              <w:t xml:space="preserve"> value</w:t>
+            </w:r>
           </w:p>
           <w:p>
             <w:pPr>
@@ -565,7 +585,13 @@
               <w:rPr>
                 <w:lang w:val="en-US"/>
               </w:rPr>
-              <w:t xml:space="preserve">:                                                                                     </w:t>
+              <w:t xml:space="preserve">:                                                                                 </w:t>
+            </w:r>
+            <w:r>
+              <w:rPr>
+                <w:lang w:val="en-US"/>
+              </w:rPr>
+              <w:t xml:space="preserve"> </w:t>
             </w:r>
             <w:r>
               <w:rPr>
@@ -583,6 +609,1494 @@
         </w:tc>
       </w:tr>
     </w:tbl>
+    <w:p>
+      <w:pPr>
+        <w:rPr>
+          <w:lang w:val="en-US"/>
+        </w:rPr>
+      </w:pPr>
+    </w:p>
+    <w:tbl>
+      <w:tblPr>
+        <w:tblStyle w:val="TableGrid"/>
+        <w:tblW w:w="0" w:type="auto"/>
+        <w:tblLook w:val="04A0" w:firstRow="1" w:lastRow="0" w:firstColumn="1" w:lastColumn="0" w:noHBand="0" w:noVBand="1"/>
+      </w:tblPr>
+      <w:tblGrid>
+        <w:gridCol w:w="9350"/>
+      </w:tblGrid>
+      <w:tr>
+        <w:tc>
+          <w:tcPr>
+            <w:tcW w:w="9350" w:type="dxa"/>
+          </w:tcPr>
+          <w:p>
+            <w:pPr>
+              <w:rPr>
+                <w:b/>
+                <w:bCs/>
+                <w:lang w:val="es-CO"/>
+              </w:rPr>
+            </w:pPr>
+            <w:proofErr w:type="spellStart"/>
+            <w:r>
+              <w:rPr>
+                <w:b/>
+                <w:bCs/>
+                <w:lang w:val="es-CO"/>
+              </w:rPr>
+              <w:t>HashTable</w:t>
+            </w:r>
+            <w:proofErr w:type="spellEnd"/>
+            <w:r>
+              <w:rPr>
+                <w:b/>
+                <w:bCs/>
+                <w:lang w:val="es-CO"/>
+              </w:rPr>
+              <w:t>(</w:t>
+            </w:r>
+            <w:proofErr w:type="spellStart"/>
+            <w:r>
+              <w:rPr>
+                <w:b/>
+                <w:bCs/>
+                <w:lang w:val="es-CO"/>
+              </w:rPr>
+              <w:t>size</w:t>
+            </w:r>
+            <w:proofErr w:type="spellEnd"/>
+            <w:r>
+              <w:rPr>
+                <w:b/>
+                <w:bCs/>
+                <w:lang w:val="es-CO"/>
+              </w:rPr>
+              <w:t>)</w:t>
+            </w:r>
+          </w:p>
+          <w:p>
+            <w:pPr>
+              <w:rPr>
+                <w:lang w:val="es-CO"/>
+              </w:rPr>
+            </w:pPr>
+            <w:r>
+              <w:rPr>
+                <w:lang w:val="es-CO"/>
+              </w:rPr>
+              <w:t>Crea una nueva tabl</w:t>
+            </w:r>
+            <w:r>
+              <w:rPr>
+                <w:lang w:val="es-CO"/>
+              </w:rPr>
+              <w:t>a</w:t>
+            </w:r>
+            <w:r>
+              <w:rPr>
+                <w:lang w:val="es-CO"/>
+              </w:rPr>
+              <w:t xml:space="preserve"> h</w:t>
+            </w:r>
+            <w:r>
+              <w:rPr>
+                <w:lang w:val="es-CO"/>
+              </w:rPr>
+              <w:t>ash vacía con el tamaño indicado por parámetro.</w:t>
+            </w:r>
+          </w:p>
+          <w:p>
+            <w:pPr>
+              <w:rPr>
+                <w:lang w:val="es-CO"/>
+              </w:rPr>
+            </w:pPr>
+            <w:r>
+              <w:rPr>
+                <w:lang w:val="es-CO"/>
+              </w:rPr>
+              <w:t xml:space="preserve">{pre: </w:t>
+            </w:r>
+            <m:oMath>
+              <m:r>
+                <w:rPr>
+                  <w:rFonts w:ascii="Cambria Math" w:hAnsi="Cambria Math"/>
+                  <w:lang w:val="es-CO"/>
+                </w:rPr>
+                <m:t xml:space="preserve">size&gt;0 </m:t>
+              </m:r>
+              <m:r>
+                <m:rPr>
+                  <m:sty m:val="p"/>
+                </m:rPr>
+                <w:rPr>
+                  <w:rFonts w:ascii="Cambria Math" w:hAnsi="Cambria Math"/>
+                  <w:color w:val="232629"/>
+                  <w:sz w:val="25"/>
+                  <w:szCs w:val="25"/>
+                  <w:shd w:val="clear" w:color="auto" w:fill="FFFFFF"/>
+                </w:rPr>
+                <m:t>∧</m:t>
+              </m:r>
+              <m:r>
+                <w:rPr>
+                  <w:rFonts w:ascii="Cambria Math" w:hAnsi="Cambria Math"/>
+                  <w:lang w:val="es-CO"/>
+                </w:rPr>
+                <m:t xml:space="preserve"> size </m:t>
+              </m:r>
+              <m:r>
+                <w:rPr>
+                  <w:rFonts w:ascii="Cambria Math" w:hAnsi="Cambria Math"/>
+                  <w:lang w:val="es-CO"/>
+                </w:rPr>
+                <m:t>∈</m:t>
+              </m:r>
+              <m:r>
+                <w:rPr>
+                  <w:rFonts w:ascii="Cambria Math" w:hAnsi="Cambria Math"/>
+                  <w:lang w:val="es-CO"/>
+                </w:rPr>
+                <m:t>int</m:t>
+              </m:r>
+            </m:oMath>
+            <w:r>
+              <w:rPr>
+                <w:lang w:val="es-CO"/>
+              </w:rPr>
+              <w:t>}</w:t>
+            </w:r>
+          </w:p>
+          <w:p>
+            <w:pPr>
+              <w:rPr>
+                <w:lang w:val="en-US"/>
+              </w:rPr>
+            </w:pPr>
+            <w:r>
+              <w:rPr>
+                <w:lang w:val="en-US"/>
+              </w:rPr>
+              <w:t xml:space="preserve">{post: </w:t>
+            </w:r>
+            <w:proofErr w:type="spellStart"/>
+            <w:r>
+              <w:rPr>
+                <w:lang w:val="en-US"/>
+              </w:rPr>
+              <w:t>HashTable</w:t>
+            </w:r>
+            <w:proofErr w:type="spellEnd"/>
+            <w:r>
+              <w:rPr>
+                <w:lang w:val="en-US"/>
+              </w:rPr>
+              <w:t xml:space="preserve"> </w:t>
+            </w:r>
+            <m:oMath>
+              <m:r>
+                <m:rPr>
+                  <m:sty m:val="p"/>
+                </m:rPr>
+                <w:rPr>
+                  <w:rFonts w:ascii="Cambria Math" w:hAnsi="Cambria Math"/>
+                  <w:color w:val="232629"/>
+                  <w:sz w:val="25"/>
+                  <w:szCs w:val="25"/>
+                  <w:shd w:val="clear" w:color="auto" w:fill="FFFFFF"/>
+                  <w:lang w:val="en-US"/>
+                </w:rPr>
+                <m:t>∧</m:t>
+              </m:r>
+              <m:r>
+                <m:rPr>
+                  <m:sty m:val="p"/>
+                </m:rPr>
+                <w:rPr>
+                  <w:rFonts w:ascii="Cambria Math" w:hAnsi="Cambria Math"/>
+                  <w:color w:val="232629"/>
+                  <w:sz w:val="25"/>
+                  <w:szCs w:val="25"/>
+                  <w:shd w:val="clear" w:color="auto" w:fill="FFFFFF"/>
+                  <w:lang w:val="en-US"/>
+                </w:rPr>
+                <m:t xml:space="preserve"> </m:t>
+              </m:r>
+            </m:oMath>
+            <w:proofErr w:type="spellStart"/>
+            <w:r>
+              <w:rPr>
+                <w:rFonts w:eastAsiaTheme="minorEastAsia"/>
+                <w:color w:val="232629"/>
+                <w:sz w:val="25"/>
+                <w:szCs w:val="25"/>
+                <w:shd w:val="clear" w:color="auto" w:fill="FFFFFF"/>
+                <w:lang w:val="en-US"/>
+              </w:rPr>
+              <w:t>HashTable.size</w:t>
+            </w:r>
+            <w:proofErr w:type="spellEnd"/>
+            <w:r>
+              <w:rPr>
+                <w:rFonts w:eastAsiaTheme="minorEastAsia"/>
+                <w:color w:val="232629"/>
+                <w:sz w:val="25"/>
+                <w:szCs w:val="25"/>
+                <w:shd w:val="clear" w:color="auto" w:fill="FFFFFF"/>
+                <w:lang w:val="en-US"/>
+              </w:rPr>
+              <w:t xml:space="preserve"> = size</w:t>
+            </w:r>
+            <w:r>
+              <w:rPr>
+                <w:lang w:val="en-US"/>
+              </w:rPr>
+              <w:t>}</w:t>
+            </w:r>
+          </w:p>
+          <w:p>
+            <w:pPr>
+              <w:rPr>
+                <w:lang w:val="en-US"/>
+              </w:rPr>
+            </w:pPr>
+          </w:p>
+        </w:tc>
+      </w:tr>
+    </w:tbl>
+    <w:p>
+      <w:pPr>
+        <w:rPr>
+          <w:lang w:val="en-US"/>
+        </w:rPr>
+      </w:pPr>
+    </w:p>
+    <w:tbl>
+      <w:tblPr>
+        <w:tblStyle w:val="TableGrid"/>
+        <w:tblW w:w="0" w:type="auto"/>
+        <w:tblLook w:val="04A0" w:firstRow="1" w:lastRow="0" w:firstColumn="1" w:lastColumn="0" w:noHBand="0" w:noVBand="1"/>
+      </w:tblPr>
+      <w:tblGrid>
+        <w:gridCol w:w="9350"/>
+      </w:tblGrid>
+      <w:tr>
+        <w:tc>
+          <w:tcPr>
+            <w:tcW w:w="9350" w:type="dxa"/>
+          </w:tcPr>
+          <w:p>
+            <w:pPr>
+              <w:rPr>
+                <w:b/>
+                <w:bCs/>
+                <w:lang w:val="es-CO"/>
+              </w:rPr>
+            </w:pPr>
+            <w:proofErr w:type="spellStart"/>
+            <w:r>
+              <w:rPr>
+                <w:b/>
+                <w:bCs/>
+                <w:lang w:val="es-CO"/>
+              </w:rPr>
+              <w:t>hashFunction</w:t>
+            </w:r>
+            <w:proofErr w:type="spellEnd"/>
+            <w:r>
+              <w:rPr>
+                <w:b/>
+                <w:bCs/>
+                <w:lang w:val="es-CO"/>
+              </w:rPr>
+              <w:t xml:space="preserve"> </w:t>
+            </w:r>
+            <w:r>
+              <w:rPr>
+                <w:b/>
+                <w:bCs/>
+                <w:lang w:val="es-CO"/>
+              </w:rPr>
+              <w:t>(</w:t>
+            </w:r>
+            <w:proofErr w:type="spellStart"/>
+            <w:r>
+              <w:rPr>
+                <w:b/>
+                <w:bCs/>
+                <w:lang w:val="es-CO"/>
+              </w:rPr>
+              <w:t>key</w:t>
+            </w:r>
+            <w:proofErr w:type="spellEnd"/>
+            <w:r>
+              <w:rPr>
+                <w:b/>
+                <w:bCs/>
+                <w:lang w:val="es-CO"/>
+              </w:rPr>
+              <w:t>)</w:t>
+            </w:r>
+          </w:p>
+          <w:p>
+            <w:pPr>
+              <w:rPr>
+                <w:lang w:val="es-CO"/>
+              </w:rPr>
+            </w:pPr>
+            <w:r>
+              <w:rPr>
+                <w:lang w:val="es-CO"/>
+              </w:rPr>
+              <w:t>Retorna una posición en el arreglo</w:t>
+            </w:r>
+            <w:r>
+              <w:rPr>
+                <w:lang w:val="es-CO"/>
+              </w:rPr>
+              <w:t>.</w:t>
+            </w:r>
+          </w:p>
+          <w:p>
+            <w:pPr>
+              <w:rPr>
+                <w:lang w:val="en-US"/>
+              </w:rPr>
+            </w:pPr>
+            <w:r>
+              <w:rPr>
+                <w:lang w:val="en-US"/>
+              </w:rPr>
+              <w:t>{pre:</w:t>
+            </w:r>
+            <w:r>
+              <w:rPr>
+                <w:lang w:val="en-US"/>
+              </w:rPr>
+              <w:t xml:space="preserve"> </w:t>
+            </w:r>
+            <w:proofErr w:type="spellStart"/>
+            <w:r>
+              <w:rPr>
+                <w:lang w:val="es-CO"/>
+              </w:rPr>
+              <w:t>HashTable</w:t>
+            </w:r>
+            <w:proofErr w:type="spellEnd"/>
+            <w:r>
+              <w:rPr>
+                <w:lang w:val="es-CO"/>
+              </w:rPr>
+              <w:t>.</w:t>
+            </w:r>
+            <m:oMath>
+              <m:r>
+                <w:rPr>
+                  <w:rFonts w:ascii="Cambria Math" w:hAnsi="Cambria Math"/>
+                  <w:lang w:val="es-CO"/>
+                </w:rPr>
+                <m:t>size</m:t>
+              </m:r>
+              <m:r>
+                <w:rPr>
+                  <w:rFonts w:ascii="Cambria Math" w:hAnsi="Cambria Math"/>
+                  <w:lang w:val="en-US"/>
+                </w:rPr>
+                <m:t>&gt;</m:t>
+              </m:r>
+              <m:r>
+                <w:rPr>
+                  <w:rFonts w:ascii="Cambria Math" w:hAnsi="Cambria Math"/>
+                  <w:lang w:val="en-US"/>
+                </w:rPr>
+                <m:t>0</m:t>
+              </m:r>
+            </m:oMath>
+            <w:r>
+              <w:rPr>
+                <w:lang w:val="en-US"/>
+              </w:rPr>
+              <w:t>}</w:t>
+            </w:r>
+          </w:p>
+          <w:p>
+            <w:pPr>
+              <w:rPr>
+                <w:lang w:val="en-US"/>
+              </w:rPr>
+            </w:pPr>
+          </w:p>
+          <w:p>
+            <w:pPr>
+              <w:rPr>
+                <w:lang w:val="en-US"/>
+              </w:rPr>
+            </w:pPr>
+            <w:r>
+              <w:rPr>
+                <w:lang w:val="en-US"/>
+              </w:rPr>
+              <w:t xml:space="preserve">{post: </w:t>
+            </w:r>
+            <m:oMath>
+              <m:r>
+                <w:rPr>
+                  <w:rFonts w:ascii="Cambria Math" w:hAnsi="Cambria Math"/>
+                  <w:lang w:val="en-US"/>
+                </w:rPr>
+                <m:t>h</m:t>
+              </m:r>
+              <m:d>
+                <m:dPr>
+                  <m:ctrlPr>
+                    <w:rPr>
+                      <w:rFonts w:ascii="Cambria Math" w:hAnsi="Cambria Math"/>
+                      <w:i/>
+                      <w:lang w:val="en-US"/>
+                    </w:rPr>
+                  </m:ctrlPr>
+                </m:dPr>
+                <m:e>
+                  <m:r>
+                    <w:rPr>
+                      <w:rFonts w:ascii="Cambria Math" w:hAnsi="Cambria Math"/>
+                      <w:lang w:val="en-US"/>
+                    </w:rPr>
+                    <m:t>k</m:t>
+                  </m:r>
+                </m:e>
+              </m:d>
+              <m:r>
+                <w:rPr>
+                  <w:rFonts w:ascii="Cambria Math" w:hAnsi="Cambria Math"/>
+                  <w:lang w:val="en-US"/>
+                </w:rPr>
+                <m:t>=i</m:t>
+              </m:r>
+            </m:oMath>
+            <w:r>
+              <w:rPr>
+                <w:lang w:val="en-US"/>
+              </w:rPr>
+              <w:t>}</w:t>
+            </w:r>
+          </w:p>
+          <w:p>
+            <w:pPr>
+              <w:rPr>
+                <w:lang w:val="en-US"/>
+              </w:rPr>
+            </w:pPr>
+          </w:p>
+        </w:tc>
+      </w:tr>
+    </w:tbl>
+    <w:p>
+      <w:pPr>
+        <w:rPr>
+          <w:lang w:val="en-US"/>
+        </w:rPr>
+      </w:pPr>
+    </w:p>
+    <w:tbl>
+      <w:tblPr>
+        <w:tblStyle w:val="TableGrid"/>
+        <w:tblW w:w="0" w:type="auto"/>
+        <w:tblLook w:val="04A0" w:firstRow="1" w:lastRow="0" w:firstColumn="1" w:lastColumn="0" w:noHBand="0" w:noVBand="1"/>
+      </w:tblPr>
+      <w:tblGrid>
+        <w:gridCol w:w="9350"/>
+      </w:tblGrid>
+      <w:tr>
+        <w:tc>
+          <w:tcPr>
+            <w:tcW w:w="9350" w:type="dxa"/>
+          </w:tcPr>
+          <w:p>
+            <w:pPr>
+              <w:rPr>
+                <w:b/>
+                <w:bCs/>
+                <w:lang w:val="es-CO"/>
+              </w:rPr>
+            </w:pPr>
+            <w:proofErr w:type="spellStart"/>
+            <w:r>
+              <w:rPr>
+                <w:b/>
+                <w:bCs/>
+                <w:lang w:val="es-CO"/>
+              </w:rPr>
+              <w:t>add</w:t>
+            </w:r>
+            <w:proofErr w:type="spellEnd"/>
+            <w:r>
+              <w:rPr>
+                <w:b/>
+                <w:bCs/>
+                <w:lang w:val="es-CO"/>
+              </w:rPr>
+              <w:t xml:space="preserve"> </w:t>
+            </w:r>
+            <w:r>
+              <w:rPr>
+                <w:b/>
+                <w:bCs/>
+                <w:lang w:val="es-CO"/>
+              </w:rPr>
+              <w:t>(</w:t>
+            </w:r>
+            <w:proofErr w:type="spellStart"/>
+            <w:r>
+              <w:rPr>
+                <w:b/>
+                <w:bCs/>
+                <w:lang w:val="es-CO"/>
+              </w:rPr>
+              <w:t>key</w:t>
+            </w:r>
+            <w:proofErr w:type="spellEnd"/>
+            <w:r>
+              <w:rPr>
+                <w:b/>
+                <w:bCs/>
+                <w:lang w:val="es-CO"/>
+              </w:rPr>
+              <w:t xml:space="preserve">, </w:t>
+            </w:r>
+            <w:proofErr w:type="spellStart"/>
+            <w:r>
+              <w:rPr>
+                <w:b/>
+                <w:bCs/>
+                <w:lang w:val="es-CO"/>
+              </w:rPr>
+              <w:t>value</w:t>
+            </w:r>
+            <w:proofErr w:type="spellEnd"/>
+            <w:r>
+              <w:rPr>
+                <w:b/>
+                <w:bCs/>
+                <w:lang w:val="es-CO"/>
+              </w:rPr>
+              <w:t>)</w:t>
+            </w:r>
+          </w:p>
+          <w:p>
+            <w:pPr>
+              <w:rPr>
+                <w:lang w:val="es-CO"/>
+              </w:rPr>
+            </w:pPr>
+            <w:r>
+              <w:rPr>
+                <w:lang w:val="es-CO"/>
+              </w:rPr>
+              <w:t>con la clave ingresada por parámetro asigna una posición en el arreglo al valor que también se recibe por parámetro</w:t>
+            </w:r>
+            <w:r>
+              <w:rPr>
+                <w:lang w:val="es-CO"/>
+              </w:rPr>
+              <w:t>.</w:t>
+            </w:r>
+            <w:r>
+              <w:rPr>
+                <w:lang w:val="es-CO"/>
+              </w:rPr>
+              <w:t xml:space="preserve"> La posición es determinada por la función hash.</w:t>
+            </w:r>
+          </w:p>
+          <w:p>
+            <w:pPr>
+              <w:rPr>
+                <w:lang w:val="es-CO"/>
+              </w:rPr>
+            </w:pPr>
+            <w:r>
+              <w:rPr>
+                <w:lang w:val="es-CO"/>
+              </w:rPr>
+              <w:t xml:space="preserve">{pre: </w:t>
+            </w:r>
+            <w:proofErr w:type="spellStart"/>
+            <w:r>
+              <w:rPr>
+                <w:lang w:val="es-CO"/>
+              </w:rPr>
+              <w:t>HashTable</w:t>
+            </w:r>
+            <w:proofErr w:type="spellEnd"/>
+            <w:r>
+              <w:rPr>
+                <w:lang w:val="es-CO"/>
+              </w:rPr>
+              <w:t>.</w:t>
+            </w:r>
+            <m:oMath>
+              <m:r>
+                <w:rPr>
+                  <w:rFonts w:ascii="Cambria Math" w:hAnsi="Cambria Math"/>
+                  <w:lang w:val="es-CO"/>
+                </w:rPr>
+                <m:t>size</m:t>
+              </m:r>
+              <m:r>
+                <w:rPr>
+                  <w:rFonts w:ascii="Cambria Math" w:hAnsi="Cambria Math"/>
+                  <w:lang w:val="es-CO"/>
+                </w:rPr>
+                <m:t>&gt;0</m:t>
+              </m:r>
+            </m:oMath>
+            <w:r>
+              <w:rPr>
+                <w:lang w:val="es-CO"/>
+              </w:rPr>
+              <w:t>}</w:t>
+            </w:r>
+          </w:p>
+          <w:p>
+            <w:pPr>
+              <w:rPr>
+                <w:lang w:val="en-US"/>
+              </w:rPr>
+            </w:pPr>
+            <w:r>
+              <w:rPr>
+                <w:lang w:val="en-US"/>
+              </w:rPr>
+              <w:t xml:space="preserve">{post: </w:t>
+            </w:r>
+            <m:oMath>
+              <m:r>
+                <w:rPr>
+                  <w:rFonts w:ascii="Cambria Math" w:hAnsi="Cambria Math"/>
+                  <w:lang w:val="en-US"/>
+                </w:rPr>
+                <m:t>h</m:t>
+              </m:r>
+              <m:d>
+                <m:dPr>
+                  <m:ctrlPr>
+                    <w:rPr>
+                      <w:rFonts w:ascii="Cambria Math" w:hAnsi="Cambria Math"/>
+                      <w:i/>
+                      <w:lang w:val="en-US"/>
+                    </w:rPr>
+                  </m:ctrlPr>
+                </m:dPr>
+                <m:e>
+                  <m:r>
+                    <w:rPr>
+                      <w:rFonts w:ascii="Cambria Math" w:hAnsi="Cambria Math"/>
+                      <w:lang w:val="en-US"/>
+                    </w:rPr>
+                    <m:t>k</m:t>
+                  </m:r>
+                </m:e>
+              </m:d>
+              <m:r>
+                <w:rPr>
+                  <w:rFonts w:ascii="Cambria Math" w:hAnsi="Cambria Math"/>
+                  <w:lang w:val="en-US"/>
+                </w:rPr>
+                <m:t>=i</m:t>
+              </m:r>
+            </m:oMath>
+            <w:r>
+              <w:rPr>
+                <w:rFonts w:eastAsiaTheme="minorEastAsia"/>
+                <w:lang w:val="en-US"/>
+              </w:rPr>
+              <w:t xml:space="preserve"> </w:t>
+            </w:r>
+            <m:oMath>
+              <m:r>
+                <m:rPr>
+                  <m:sty m:val="p"/>
+                </m:rPr>
+                <w:rPr>
+                  <w:rFonts w:ascii="Cambria Math" w:hAnsi="Cambria Math"/>
+                  <w:color w:val="232629"/>
+                  <w:sz w:val="25"/>
+                  <w:szCs w:val="25"/>
+                  <w:shd w:val="clear" w:color="auto" w:fill="FFFFFF"/>
+                  <w:lang w:val="en-US"/>
+                </w:rPr>
+                <m:t>∧</m:t>
+              </m:r>
+              <m:r>
+                <m:rPr>
+                  <m:sty m:val="p"/>
+                </m:rPr>
+                <w:rPr>
+                  <w:rFonts w:ascii="Cambria Math" w:hAnsi="Cambria Math"/>
+                  <w:color w:val="232629"/>
+                  <w:sz w:val="25"/>
+                  <w:szCs w:val="25"/>
+                  <w:shd w:val="clear" w:color="auto" w:fill="FFFFFF"/>
+                  <w:lang w:val="en-US"/>
+                </w:rPr>
+                <m:t>arreglo</m:t>
+              </m:r>
+              <m:d>
+                <m:dPr>
+                  <m:begChr m:val="["/>
+                  <m:endChr m:val="]"/>
+                  <m:ctrlPr>
+                    <w:rPr>
+                      <w:rFonts w:ascii="Cambria Math" w:hAnsi="Cambria Math"/>
+                      <w:i/>
+                      <w:color w:val="232629"/>
+                      <w:sz w:val="25"/>
+                      <w:szCs w:val="25"/>
+                      <w:shd w:val="clear" w:color="auto" w:fill="FFFFFF"/>
+                      <w:lang w:val="en-US"/>
+                    </w:rPr>
+                  </m:ctrlPr>
+                </m:dPr>
+                <m:e>
+                  <m:r>
+                    <w:rPr>
+                      <w:rFonts w:ascii="Cambria Math" w:hAnsi="Cambria Math"/>
+                      <w:color w:val="232629"/>
+                      <w:sz w:val="25"/>
+                      <w:szCs w:val="25"/>
+                      <w:shd w:val="clear" w:color="auto" w:fill="FFFFFF"/>
+                      <w:lang w:val="en-US"/>
+                    </w:rPr>
+                    <m:t>i</m:t>
+                  </m:r>
+                </m:e>
+              </m:d>
+              <m:r>
+                <w:rPr>
+                  <w:rFonts w:ascii="Cambria Math" w:hAnsi="Cambria Math"/>
+                  <w:color w:val="232629"/>
+                  <w:sz w:val="25"/>
+                  <w:szCs w:val="25"/>
+                  <w:shd w:val="clear" w:color="auto" w:fill="FFFFFF"/>
+                  <w:lang w:val="en-US"/>
+                </w:rPr>
+                <m:t>=value</m:t>
+              </m:r>
+            </m:oMath>
+            <w:r>
+              <w:rPr>
+                <w:lang w:val="en-US"/>
+              </w:rPr>
+              <w:t>}</w:t>
+            </w:r>
+          </w:p>
+          <w:p>
+            <w:pPr>
+              <w:rPr>
+                <w:lang w:val="en-US"/>
+              </w:rPr>
+            </w:pPr>
+          </w:p>
+        </w:tc>
+      </w:tr>
+    </w:tbl>
+    <w:p>
+      <w:pPr>
+        <w:rPr>
+          <w:lang w:val="en-US"/>
+        </w:rPr>
+      </w:pPr>
+    </w:p>
+    <w:tbl>
+      <w:tblPr>
+        <w:tblStyle w:val="TableGrid"/>
+        <w:tblW w:w="0" w:type="auto"/>
+        <w:tblLook w:val="04A0" w:firstRow="1" w:lastRow="0" w:firstColumn="1" w:lastColumn="0" w:noHBand="0" w:noVBand="1"/>
+      </w:tblPr>
+      <w:tblGrid>
+        <w:gridCol w:w="9350"/>
+      </w:tblGrid>
+      <w:tr>
+        <w:tc>
+          <w:tcPr>
+            <w:tcW w:w="9350" w:type="dxa"/>
+          </w:tcPr>
+          <w:p>
+            <w:pPr>
+              <w:rPr>
+                <w:b/>
+                <w:bCs/>
+                <w:lang w:val="es-CO"/>
+              </w:rPr>
+            </w:pPr>
+            <w:proofErr w:type="spellStart"/>
+            <w:r>
+              <w:rPr>
+                <w:b/>
+                <w:bCs/>
+                <w:lang w:val="es-CO"/>
+              </w:rPr>
+              <w:t>search</w:t>
+            </w:r>
+            <w:proofErr w:type="spellEnd"/>
+            <w:r>
+              <w:rPr>
+                <w:b/>
+                <w:bCs/>
+                <w:lang w:val="es-CO"/>
+              </w:rPr>
+              <w:t xml:space="preserve"> </w:t>
+            </w:r>
+            <w:r>
+              <w:rPr>
+                <w:b/>
+                <w:bCs/>
+                <w:lang w:val="es-CO"/>
+              </w:rPr>
+              <w:t>(</w:t>
+            </w:r>
+            <w:proofErr w:type="spellStart"/>
+            <w:r>
+              <w:rPr>
+                <w:b/>
+                <w:bCs/>
+                <w:lang w:val="es-CO"/>
+              </w:rPr>
+              <w:t>key</w:t>
+            </w:r>
+            <w:proofErr w:type="spellEnd"/>
+            <w:r>
+              <w:rPr>
+                <w:b/>
+                <w:bCs/>
+                <w:lang w:val="es-CO"/>
+              </w:rPr>
+              <w:t>)</w:t>
+            </w:r>
+          </w:p>
+          <w:p>
+            <w:pPr>
+              <w:rPr>
+                <w:lang w:val="es-CO"/>
+              </w:rPr>
+            </w:pPr>
+            <w:r>
+              <w:rPr>
+                <w:lang w:val="es-CO"/>
+              </w:rPr>
+              <w:t>con la clave ingresada por parámetro retorna el valor que se encuentra en la posición que dicha clave mapea en el arreglo.</w:t>
+            </w:r>
+          </w:p>
+          <w:p>
+            <w:pPr>
+              <w:rPr>
+                <w:lang w:val="en-US"/>
+              </w:rPr>
+            </w:pPr>
+            <w:r>
+              <w:rPr>
+                <w:lang w:val="en-US"/>
+              </w:rPr>
+              <w:t xml:space="preserve">{pre: </w:t>
+            </w:r>
+            <w:proofErr w:type="spellStart"/>
+            <w:r>
+              <w:rPr>
+                <w:lang w:val="en-US"/>
+              </w:rPr>
+              <w:t>HashTable</w:t>
+            </w:r>
+            <w:proofErr w:type="spellEnd"/>
+            <w:r>
+              <w:rPr>
+                <w:lang w:val="en-US"/>
+              </w:rPr>
+              <w:t>.</w:t>
+            </w:r>
+            <m:oMath>
+              <m:r>
+                <w:rPr>
+                  <w:rFonts w:ascii="Cambria Math" w:hAnsi="Cambria Math"/>
+                  <w:lang w:val="es-CO"/>
+                </w:rPr>
+                <m:t>size</m:t>
+              </m:r>
+              <m:r>
+                <w:rPr>
+                  <w:rFonts w:ascii="Cambria Math" w:hAnsi="Cambria Math"/>
+                  <w:lang w:val="en-US"/>
+                </w:rPr>
+                <m:t>&gt;0</m:t>
+              </m:r>
+            </m:oMath>
+            <w:r>
+              <w:rPr>
+                <w:rFonts w:eastAsiaTheme="minorEastAsia"/>
+                <w:lang w:val="en-US"/>
+              </w:rPr>
+              <w:t xml:space="preserve"> </w:t>
+            </w:r>
+            <w:r>
+              <w:rPr>
+                <w:rFonts w:eastAsiaTheme="minorEastAsia"/>
+                <w:lang w:val="en-US"/>
+              </w:rPr>
+              <w:t xml:space="preserve"> </w:t>
+            </w:r>
+            <w:r>
+              <w:rPr>
+                <w:lang w:val="en-US"/>
+              </w:rPr>
+              <w:t>}</w:t>
+            </w:r>
+          </w:p>
+          <w:p>
+            <w:pPr>
+              <w:rPr>
+                <w:lang w:val="en-US"/>
+              </w:rPr>
+            </w:pPr>
+          </w:p>
+          <w:p>
+            <w:pPr>
+              <w:rPr>
+                <w:lang w:val="en-US"/>
+              </w:rPr>
+            </w:pPr>
+            <w:r>
+              <w:rPr>
+                <w:lang w:val="en-US"/>
+              </w:rPr>
+              <w:t xml:space="preserve">{post: </w:t>
+            </w:r>
+            <m:oMath>
+              <m:r>
+                <w:rPr>
+                  <w:rFonts w:ascii="Cambria Math" w:hAnsi="Cambria Math"/>
+                  <w:lang w:val="en-US"/>
+                </w:rPr>
+                <m:t xml:space="preserve">value si la llave se encuentra en la tabla, </m:t>
+              </m:r>
+              <m:r>
+                <m:rPr>
+                  <m:sty m:val="p"/>
+                </m:rPr>
+                <w:rPr>
+                  <w:rFonts w:ascii="Cambria Math" w:hAnsi="Cambria Math"/>
+                  <w:color w:val="232629"/>
+                  <w:sz w:val="25"/>
+                  <w:szCs w:val="25"/>
+                  <w:shd w:val="clear" w:color="auto" w:fill="FFFFFF"/>
+                  <w:lang w:val="en-US"/>
+                </w:rPr>
+                <m:t>null si no hay dicha clave en la tabla</m:t>
+              </m:r>
+              <m:r>
+                <w:rPr>
+                  <w:rFonts w:ascii="Cambria Math" w:hAnsi="Cambria Math"/>
+                  <w:lang w:val="en-US"/>
+                </w:rPr>
+                <m:t xml:space="preserve"> </m:t>
+              </m:r>
+            </m:oMath>
+            <w:r>
+              <w:rPr>
+                <w:rFonts w:eastAsiaTheme="minorEastAsia"/>
+                <w:lang w:val="en-US"/>
+              </w:rPr>
+              <w:t xml:space="preserve"> </w:t>
+            </w:r>
+            <w:r>
+              <w:rPr>
+                <w:lang w:val="en-US"/>
+              </w:rPr>
+              <w:t>}</w:t>
+            </w:r>
+          </w:p>
+          <w:p>
+            <w:pPr>
+              <w:rPr>
+                <w:lang w:val="en-US"/>
+              </w:rPr>
+            </w:pPr>
+          </w:p>
+        </w:tc>
+      </w:tr>
+    </w:tbl>
+    <w:p>
+      <w:pPr>
+        <w:rPr>
+          <w:lang w:val="en-US"/>
+        </w:rPr>
+      </w:pPr>
+    </w:p>
+    <w:p>
+      <w:pPr>
+        <w:rPr>
+          <w:lang w:val="en-US"/>
+        </w:rPr>
+      </w:pPr>
+    </w:p>
+    <w:tbl>
+      <w:tblPr>
+        <w:tblStyle w:val="TableGrid"/>
+        <w:tblW w:w="0" w:type="auto"/>
+        <w:tblLook w:val="04A0" w:firstRow="1" w:lastRow="0" w:firstColumn="1" w:lastColumn="0" w:noHBand="0" w:noVBand="1"/>
+      </w:tblPr>
+      <w:tblGrid>
+        <w:gridCol w:w="9350"/>
+      </w:tblGrid>
+      <w:tr>
+        <w:tc>
+          <w:tcPr>
+            <w:tcW w:w="9350" w:type="dxa"/>
+          </w:tcPr>
+          <w:p>
+            <w:pPr>
+              <w:rPr>
+                <w:b/>
+                <w:bCs/>
+                <w:lang w:val="es-CO"/>
+              </w:rPr>
+            </w:pPr>
+            <w:proofErr w:type="spellStart"/>
+            <w:r>
+              <w:rPr>
+                <w:b/>
+                <w:bCs/>
+                <w:lang w:val="es-CO"/>
+              </w:rPr>
+              <w:t>delete</w:t>
+            </w:r>
+            <w:proofErr w:type="spellEnd"/>
+            <w:r>
+              <w:rPr>
+                <w:b/>
+                <w:bCs/>
+                <w:lang w:val="es-CO"/>
+              </w:rPr>
+              <w:t xml:space="preserve"> </w:t>
+            </w:r>
+            <w:r>
+              <w:rPr>
+                <w:b/>
+                <w:bCs/>
+                <w:lang w:val="es-CO"/>
+              </w:rPr>
+              <w:t>(</w:t>
+            </w:r>
+            <w:proofErr w:type="spellStart"/>
+            <w:r>
+              <w:rPr>
+                <w:b/>
+                <w:bCs/>
+                <w:lang w:val="es-CO"/>
+              </w:rPr>
+              <w:t>key</w:t>
+            </w:r>
+            <w:proofErr w:type="spellEnd"/>
+            <w:r>
+              <w:rPr>
+                <w:b/>
+                <w:bCs/>
+                <w:lang w:val="es-CO"/>
+              </w:rPr>
+              <w:t>)</w:t>
+            </w:r>
+          </w:p>
+          <w:p>
+            <w:pPr>
+              <w:rPr>
+                <w:lang w:val="es-CO"/>
+              </w:rPr>
+            </w:pPr>
+            <w:r>
+              <w:rPr>
+                <w:lang w:val="es-CO"/>
+              </w:rPr>
+              <w:t>con la clave ingresada por parámetro retorna el valor que se encuentra en la posición que dicha clave mapea en el arreglo y elimina dicho valor del arreglo.</w:t>
+            </w:r>
+          </w:p>
+          <w:p>
+            <w:pPr>
+              <w:rPr>
+                <w:lang w:val="en-US"/>
+              </w:rPr>
+            </w:pPr>
+            <w:r>
+              <w:rPr>
+                <w:lang w:val="en-US"/>
+              </w:rPr>
+              <w:t xml:space="preserve">{pre: </w:t>
+            </w:r>
+            <w:proofErr w:type="spellStart"/>
+            <w:r>
+              <w:rPr>
+                <w:lang w:val="en-US"/>
+              </w:rPr>
+              <w:t>HashTable</w:t>
+            </w:r>
+            <w:proofErr w:type="spellEnd"/>
+            <w:r>
+              <w:rPr>
+                <w:lang w:val="en-US"/>
+              </w:rPr>
+              <w:t>.</w:t>
+            </w:r>
+            <m:oMath>
+              <m:r>
+                <w:rPr>
+                  <w:rFonts w:ascii="Cambria Math" w:hAnsi="Cambria Math"/>
+                  <w:lang w:val="es-CO"/>
+                </w:rPr>
+                <m:t>size</m:t>
+              </m:r>
+              <m:r>
+                <w:rPr>
+                  <w:rFonts w:ascii="Cambria Math" w:hAnsi="Cambria Math"/>
+                  <w:lang w:val="en-US"/>
+                </w:rPr>
+                <m:t>&gt;0</m:t>
+              </m:r>
+            </m:oMath>
+            <w:r>
+              <w:rPr>
+                <w:rFonts w:eastAsiaTheme="minorEastAsia"/>
+                <w:lang w:val="en-US"/>
+              </w:rPr>
+              <w:t xml:space="preserve"> </w:t>
+            </w:r>
+            <w:r>
+              <w:rPr>
+                <w:rFonts w:eastAsiaTheme="minorEastAsia"/>
+                <w:lang w:val="en-US"/>
+              </w:rPr>
+              <w:t xml:space="preserve"> </w:t>
+            </w:r>
+            <w:r>
+              <w:rPr>
+                <w:lang w:val="en-US"/>
+              </w:rPr>
+              <w:t>}</w:t>
+            </w:r>
+          </w:p>
+          <w:p>
+            <w:pPr>
+              <w:rPr>
+                <w:lang w:val="en-US"/>
+              </w:rPr>
+            </w:pPr>
+          </w:p>
+          <w:p>
+            <w:pPr>
+              <w:rPr>
+                <w:rFonts w:eastAsiaTheme="minorEastAsia"/>
+                <w:lang w:val="en-US"/>
+              </w:rPr>
+            </w:pPr>
+            <w:r>
+              <w:rPr>
+                <w:lang w:val="en-US"/>
+              </w:rPr>
+              <w:t xml:space="preserve">{post: </w:t>
+            </w:r>
+            <m:oMath>
+              <m:r>
+                <w:rPr>
+                  <w:rFonts w:ascii="Cambria Math" w:hAnsi="Cambria Math"/>
+                  <w:lang w:val="en-US"/>
+                </w:rPr>
+                <m:t xml:space="preserve">value si la llave se encuentra en la tabla, </m:t>
+              </m:r>
+              <m:r>
+                <m:rPr>
+                  <m:sty m:val="p"/>
+                </m:rPr>
+                <w:rPr>
+                  <w:rFonts w:ascii="Cambria Math" w:hAnsi="Cambria Math"/>
+                  <w:color w:val="232629"/>
+                  <w:sz w:val="25"/>
+                  <w:szCs w:val="25"/>
+                  <w:shd w:val="clear" w:color="auto" w:fill="FFFFFF"/>
+                  <w:lang w:val="en-US"/>
+                </w:rPr>
+                <m:t>null si no hay dicha clave en la tabla</m:t>
+              </m:r>
+              <m:r>
+                <w:rPr>
+                  <w:rFonts w:ascii="Cambria Math" w:hAnsi="Cambria Math"/>
+                  <w:lang w:val="en-US"/>
+                </w:rPr>
+                <m:t xml:space="preserve"> </m:t>
+              </m:r>
+            </m:oMath>
+            <w:r>
+              <w:rPr>
+                <w:rFonts w:eastAsiaTheme="minorEastAsia"/>
+                <w:lang w:val="en-US"/>
+              </w:rPr>
+              <w:t>,</w:t>
+            </w:r>
+          </w:p>
+          <w:p>
+            <w:pPr>
+              <w:rPr>
+                <w:lang w:val="en-US"/>
+              </w:rPr>
+            </w:pPr>
+            <m:oMath>
+              <m:r>
+                <w:rPr>
+                  <w:rFonts w:ascii="Cambria Math" w:eastAsiaTheme="minorEastAsia" w:hAnsi="Cambria Math"/>
+                  <w:lang w:val="en-US"/>
+                </w:rPr>
+                <m:t xml:space="preserve">value </m:t>
+              </m:r>
+              <m:r>
+                <m:rPr>
+                  <m:sty m:val="p"/>
+                </m:rPr>
+                <w:rPr>
+                  <w:rFonts w:ascii="Cambria Math" w:hAnsi="Cambria Math" w:cs="Cambria Math"/>
+                  <w:color w:val="202124"/>
+                  <w:sz w:val="21"/>
+                  <w:szCs w:val="21"/>
+                  <w:shd w:val="clear" w:color="auto" w:fill="FFFFFF"/>
+                </w:rPr>
+                <m:t>∉</m:t>
+              </m:r>
+              <m:r>
+                <m:rPr>
+                  <m:sty m:val="p"/>
+                </m:rPr>
+                <w:rPr>
+                  <w:rFonts w:ascii="Cambria Math" w:hAnsi="Cambria Math" w:cs="Cambria Math"/>
+                  <w:color w:val="202124"/>
+                  <w:sz w:val="21"/>
+                  <w:szCs w:val="21"/>
+                  <w:shd w:val="clear" w:color="auto" w:fill="FFFFFF"/>
+                </w:rPr>
+                <m:t>HashTable</m:t>
+              </m:r>
+            </m:oMath>
+            <w:r>
+              <w:rPr>
+                <w:rFonts w:eastAsiaTheme="minorEastAsia"/>
+                <w:lang w:val="en-US"/>
+              </w:rPr>
+              <w:t xml:space="preserve"> </w:t>
+            </w:r>
+            <w:r>
+              <w:rPr>
+                <w:lang w:val="en-US"/>
+              </w:rPr>
+              <w:t>}</w:t>
+            </w:r>
+          </w:p>
+          <w:p>
+            <w:pPr>
+              <w:rPr>
+                <w:lang w:val="en-US"/>
+              </w:rPr>
+            </w:pPr>
+          </w:p>
+        </w:tc>
+      </w:tr>
+    </w:tbl>
+    <w:p>
+      <w:pPr>
+        <w:rPr>
+          <w:lang w:val="en-US"/>
+        </w:rPr>
+      </w:pPr>
+    </w:p>
+    <w:p>
+      <w:pPr>
+        <w:rPr>
+          <w:lang w:val="en-US"/>
+        </w:rPr>
+      </w:pPr>
+    </w:p>
+    <w:tbl>
+      <w:tblPr>
+        <w:tblStyle w:val="TableGrid"/>
+        <w:tblW w:w="0" w:type="auto"/>
+        <w:tblLook w:val="04A0" w:firstRow="1" w:lastRow="0" w:firstColumn="1" w:lastColumn="0" w:noHBand="0" w:noVBand="1"/>
+      </w:tblPr>
+      <w:tblGrid>
+        <w:gridCol w:w="9350"/>
+      </w:tblGrid>
+      <w:tr>
+        <w:tc>
+          <w:tcPr>
+            <w:tcW w:w="9350" w:type="dxa"/>
+          </w:tcPr>
+          <w:p>
+            <w:pPr>
+              <w:rPr>
+                <w:b/>
+                <w:bCs/>
+                <w:lang w:val="es-CO"/>
+              </w:rPr>
+            </w:pPr>
+            <w:proofErr w:type="spellStart"/>
+            <w:r>
+              <w:rPr>
+                <w:b/>
+                <w:bCs/>
+                <w:lang w:val="es-CO"/>
+              </w:rPr>
+              <w:t>getSize</w:t>
+            </w:r>
+            <w:proofErr w:type="spellEnd"/>
+            <w:r>
+              <w:rPr>
+                <w:b/>
+                <w:bCs/>
+                <w:lang w:val="es-CO"/>
+              </w:rPr>
+              <w:t xml:space="preserve"> </w:t>
+            </w:r>
+            <w:r>
+              <w:rPr>
+                <w:b/>
+                <w:bCs/>
+                <w:lang w:val="es-CO"/>
+              </w:rPr>
+              <w:t>()</w:t>
+            </w:r>
+          </w:p>
+          <w:p>
+            <w:pPr>
+              <w:rPr>
+                <w:lang w:val="es-CO"/>
+              </w:rPr>
+            </w:pPr>
+            <w:r>
+              <w:rPr>
+                <w:lang w:val="es-CO"/>
+              </w:rPr>
+              <w:t>Retorna el tamaño del arreglo</w:t>
+            </w:r>
+            <w:r>
+              <w:rPr>
+                <w:lang w:val="es-CO"/>
+              </w:rPr>
+              <w:t>.</w:t>
+            </w:r>
+            <w:r>
+              <w:rPr>
+                <w:lang w:val="es-CO"/>
+              </w:rPr>
+              <w:t xml:space="preserve"> No es necesariamente el número de elementos en la tabla, sino el espacio que se asigna en memoria para el arreglo.</w:t>
+            </w:r>
+          </w:p>
+          <w:p>
+            <w:pPr>
+              <w:rPr>
+                <w:lang w:val="es-CO"/>
+              </w:rPr>
+            </w:pPr>
+            <w:r>
+              <w:rPr>
+                <w:lang w:val="es-CO"/>
+              </w:rPr>
+              <w:t xml:space="preserve">{pre: </w:t>
+            </w:r>
+            <w:proofErr w:type="spellStart"/>
+            <w:r>
+              <w:rPr>
+                <w:lang w:val="es-CO"/>
+              </w:rPr>
+              <w:t>HashTable</w:t>
+            </w:r>
+            <w:proofErr w:type="spellEnd"/>
+            <w:r>
+              <w:rPr>
+                <w:lang w:val="es-CO"/>
+              </w:rPr>
+              <w:t>.</w:t>
+            </w:r>
+            <m:oMath>
+              <m:r>
+                <w:rPr>
+                  <w:rFonts w:ascii="Cambria Math" w:hAnsi="Cambria Math"/>
+                  <w:lang w:val="es-CO"/>
+                </w:rPr>
+                <m:t>size</m:t>
+              </m:r>
+              <m:r>
+                <w:rPr>
+                  <w:rFonts w:ascii="Cambria Math" w:hAnsi="Cambria Math"/>
+                  <w:lang w:val="es-CO"/>
+                </w:rPr>
+                <m:t>&gt;0</m:t>
+              </m:r>
+            </m:oMath>
+            <w:r>
+              <w:rPr>
+                <w:rFonts w:eastAsiaTheme="minorEastAsia"/>
+                <w:lang w:val="es-CO"/>
+              </w:rPr>
+              <w:t xml:space="preserve">  </w:t>
+            </w:r>
+            <w:r>
+              <w:rPr>
+                <w:lang w:val="es-CO"/>
+              </w:rPr>
+              <w:t>}</w:t>
+            </w:r>
+          </w:p>
+          <w:p>
+            <w:pPr>
+              <w:rPr>
+                <w:lang w:val="es-CO"/>
+              </w:rPr>
+            </w:pPr>
+          </w:p>
+          <w:p>
+            <w:pPr>
+              <w:rPr>
+                <w:lang w:val="en-US"/>
+              </w:rPr>
+            </w:pPr>
+            <w:r>
+              <w:rPr>
+                <w:lang w:val="en-US"/>
+              </w:rPr>
+              <w:t xml:space="preserve">{post: </w:t>
+            </w:r>
+            <w:r>
+              <w:rPr>
+                <w:lang w:val="en-US"/>
+              </w:rPr>
+              <w:t>size</w:t>
+            </w:r>
+            <w:r>
+              <w:rPr>
+                <w:lang w:val="en-US"/>
+              </w:rPr>
+              <w:t>}</w:t>
+            </w:r>
+          </w:p>
+          <w:p>
+            <w:pPr>
+              <w:rPr>
+                <w:lang w:val="en-US"/>
+              </w:rPr>
+            </w:pPr>
+          </w:p>
+        </w:tc>
+      </w:tr>
+    </w:tbl>
+    <w:p>
+      <w:pPr>
+        <w:rPr>
+          <w:lang w:val="en-US"/>
+        </w:rPr>
+      </w:pPr>
+    </w:p>
     <w:p>
       <w:pPr>
         <w:rPr>
@@ -667,11 +2181,9 @@
             <w:tcW w:w="8490" w:type="dxa"/>
           </w:tcPr>
           <w:p>
-            <w:proofErr w:type="gramStart"/>
             <w:r>
               <w:t>El in</w:t>
             </w:r>
-            <w:proofErr w:type="gramEnd"/>
           </w:p>
         </w:tc>
       </w:tr>
@@ -726,6 +2238,7 @@
           </w:tcPr>
           <w:p>
             <w:r>
+              <w:lastRenderedPageBreak/>
               <w:t>TAD                                                             Stack</w:t>
             </w:r>
           </w:p>
@@ -741,16 +2254,339 @@
           </w:tcPr>
           <w:p>
             <w:r>
-              <w:lastRenderedPageBreak/>
-              <w:t xml:space="preserve">Una </w:t>
+              <w:t>Una</w:t>
+            </w:r>
+            <w:r>
+              <w:t xml:space="preserve"> pila (</w:t>
             </w:r>
             <w:proofErr w:type="spellStart"/>
             <w:r>
-              <w:t>ts</w:t>
+              <w:t>stack</w:t>
             </w:r>
             <w:proofErr w:type="spellEnd"/>
             <w:r>
-              <w:t xml:space="preserve"> un</w:t>
+              <w:t xml:space="preserve">) es una secuencia lineal de un número arbitrario de elementos. Las operaciones que permite son la inserción y eliminación solamente al tope de la misma. El tope es el último elemento agregado. La pila es una lista que sigue un </w:t>
+            </w:r>
+            <w:proofErr w:type="spellStart"/>
+            <w:r>
+              <w:t>patron</w:t>
+            </w:r>
+            <w:proofErr w:type="spellEnd"/>
+            <w:r>
+              <w:t xml:space="preserve"> LIFO (el </w:t>
+            </w:r>
+            <w:r>
+              <w:t>último</w:t>
+            </w:r>
+            <w:r>
+              <w:t xml:space="preserve"> en llegar es el primero en salir). Una pila puede estar vacía o tener una secuencia de elementos</w:t>
+            </w:r>
+            <w:r>
+              <w:t>.</w:t>
+            </w:r>
+          </w:p>
+          <w:p>
+            <w:pPr>
+              <w:rPr>
+                <w:lang w:val="en-US"/>
+              </w:rPr>
+            </w:pPr>
+            <w:r>
+              <w:rPr>
+                <w:lang w:val="en-US"/>
+              </w:rPr>
+              <w:t xml:space="preserve">Stack </w:t>
+            </w:r>
+            <w:r>
+              <w:rPr>
+                <w:lang w:val="en-US"/>
+              </w:rPr>
+              <w:t>=</w:t>
+            </w:r>
+            <w:r>
+              <w:rPr>
+                <w:lang w:val="en-US"/>
+              </w:rPr>
+              <w:t>{</w:t>
+            </w:r>
+            <w:r>
+              <w:rPr>
+                <w:lang w:val="en-US"/>
+              </w:rPr>
+              <w:t xml:space="preserve"> </w:t>
+            </w:r>
+            <m:oMath>
+              <m:r>
+                <m:rPr>
+                  <m:sty m:val="b"/>
+                </m:rPr>
+                <w:rPr>
+                  <w:rFonts w:ascii="Cambria Math" w:hAnsi="Cambria Math" w:cs="Cambria Math"/>
+                  <w:color w:val="202124"/>
+                  <w:sz w:val="21"/>
+                  <w:szCs w:val="21"/>
+                  <w:shd w:val="clear" w:color="auto" w:fill="FFFFFF"/>
+                </w:rPr>
+                <m:t>e</m:t>
+              </m:r>
+              <m:r>
+                <m:rPr>
+                  <m:sty m:val="b"/>
+                </m:rPr>
+                <w:rPr>
+                  <w:rFonts w:ascii="Cambria Math" w:hAnsi="Cambria Math" w:cs="Cambria Math"/>
+                  <w:color w:val="202124"/>
+                  <w:sz w:val="21"/>
+                  <w:szCs w:val="21"/>
+                  <w:shd w:val="clear" w:color="auto" w:fill="FFFFFF"/>
+                  <w:lang w:val="en-US"/>
+                </w:rPr>
+                <m:t>=</m:t>
+              </m:r>
+              <m:r>
+                <m:rPr>
+                  <m:sty m:val="b"/>
+                </m:rPr>
+                <w:rPr>
+                  <w:rFonts w:ascii="Cambria Math" w:hAnsi="Cambria Math" w:cs="Cambria Math"/>
+                  <w:color w:val="202124"/>
+                  <w:sz w:val="21"/>
+                  <w:szCs w:val="21"/>
+                  <w:shd w:val="clear" w:color="auto" w:fill="FFFFFF"/>
+                  <w:lang w:val="en-US"/>
+                </w:rPr>
+                <m:t>{</m:t>
+              </m:r>
+              <m:r>
+                <w:rPr>
+                  <w:rFonts w:ascii="Cambria Math" w:hAnsi="Cambria Math"/>
+                  <w:lang w:val="en-US"/>
+                </w:rPr>
+                <m:t xml:space="preserve"> </m:t>
+              </m:r>
+              <m:sSub>
+                <m:sSubPr>
+                  <m:ctrlPr>
+                    <w:rPr>
+                      <w:rFonts w:ascii="Cambria Math" w:hAnsi="Cambria Math"/>
+                      <w:i/>
+                      <w:lang w:val="en-US"/>
+                    </w:rPr>
+                  </m:ctrlPr>
+                </m:sSubPr>
+                <m:e>
+                  <m:r>
+                    <w:rPr>
+                      <w:rFonts w:ascii="Cambria Math" w:hAnsi="Cambria Math"/>
+                      <w:lang w:val="en-US"/>
+                    </w:rPr>
+                    <m:t>e</m:t>
+                  </m:r>
+                </m:e>
+                <m:sub>
+                  <m:r>
+                    <w:rPr>
+                      <w:rFonts w:ascii="Cambria Math" w:hAnsi="Cambria Math"/>
+                      <w:lang w:val="en-US"/>
+                    </w:rPr>
+                    <m:t>1</m:t>
+                  </m:r>
+                </m:sub>
+              </m:sSub>
+              <m:r>
+                <w:rPr>
+                  <w:rFonts w:ascii="Cambria Math" w:hAnsi="Cambria Math"/>
+                  <w:lang w:val="en-US"/>
+                </w:rPr>
+                <m:t xml:space="preserve">, </m:t>
+              </m:r>
+              <m:sSub>
+                <m:sSubPr>
+                  <m:ctrlPr>
+                    <w:rPr>
+                      <w:rFonts w:ascii="Cambria Math" w:hAnsi="Cambria Math"/>
+                      <w:i/>
+                      <w:lang w:val="en-US"/>
+                    </w:rPr>
+                  </m:ctrlPr>
+                </m:sSubPr>
+                <m:e>
+                  <m:r>
+                    <w:rPr>
+                      <w:rFonts w:ascii="Cambria Math" w:hAnsi="Cambria Math"/>
+                      <w:lang w:val="en-US"/>
+                    </w:rPr>
+                    <m:t>e</m:t>
+                  </m:r>
+                </m:e>
+                <m:sub>
+                  <m:r>
+                    <w:rPr>
+                      <w:rFonts w:ascii="Cambria Math" w:hAnsi="Cambria Math"/>
+                      <w:lang w:val="en-US"/>
+                    </w:rPr>
+                    <m:t>2</m:t>
+                  </m:r>
+                </m:sub>
+              </m:sSub>
+              <m:r>
+                <w:rPr>
+                  <w:rFonts w:ascii="Cambria Math" w:hAnsi="Cambria Math"/>
+                  <w:lang w:val="en-US"/>
+                </w:rPr>
+                <m:t xml:space="preserve">, …, </m:t>
+              </m:r>
+              <m:sSub>
+                <m:sSubPr>
+                  <m:ctrlPr>
+                    <w:rPr>
+                      <w:rFonts w:ascii="Cambria Math" w:hAnsi="Cambria Math"/>
+                      <w:i/>
+                      <w:lang w:val="en-US"/>
+                    </w:rPr>
+                  </m:ctrlPr>
+                </m:sSubPr>
+                <m:e>
+                  <m:r>
+                    <w:rPr>
+                      <w:rFonts w:ascii="Cambria Math" w:hAnsi="Cambria Math"/>
+                      <w:lang w:val="en-US"/>
+                    </w:rPr>
+                    <m:t>e</m:t>
+                  </m:r>
+                </m:e>
+                <m:sub>
+                  <m:r>
+                    <w:rPr>
+                      <w:rFonts w:ascii="Cambria Math" w:hAnsi="Cambria Math"/>
+                      <w:lang w:val="en-US"/>
+                    </w:rPr>
+                    <m:t>n</m:t>
+                  </m:r>
+                </m:sub>
+              </m:sSub>
+              <m:r>
+                <w:rPr>
+                  <w:rFonts w:ascii="Cambria Math" w:hAnsi="Cambria Math"/>
+                  <w:lang w:val="en-US"/>
+                </w:rPr>
+                <m:t xml:space="preserve"> | n&gt;0</m:t>
+              </m:r>
+              <m:r>
+                <w:rPr>
+                  <w:rFonts w:ascii="Cambria Math" w:hAnsi="Cambria Math"/>
+                  <w:lang w:val="en-US"/>
+                </w:rPr>
+                <m:t>}</m:t>
+              </m:r>
+              <m:r>
+                <w:rPr>
+                  <w:rFonts w:ascii="Cambria Math" w:hAnsi="Cambria Math"/>
+                  <w:lang w:val="en-US"/>
+                </w:rPr>
+                <m:t xml:space="preserve"> </m:t>
+              </m:r>
+              <m:r>
+                <m:rPr>
+                  <m:sty m:val="b"/>
+                </m:rPr>
+                <w:rPr>
+                  <w:rFonts w:ascii="Cambria Math" w:hAnsi="Cambria Math" w:cs="Cambria Math"/>
+                  <w:color w:val="202124"/>
+                  <w:sz w:val="21"/>
+                  <w:szCs w:val="21"/>
+                  <w:shd w:val="clear" w:color="auto" w:fill="FFFFFF"/>
+                  <w:lang w:val="en-US"/>
+                </w:rPr>
+                <m:t>∨</m:t>
+              </m:r>
+              <m:r>
+                <m:rPr>
+                  <m:sty m:val="b"/>
+                </m:rPr>
+                <w:rPr>
+                  <w:rFonts w:ascii="Cambria Math" w:hAnsi="Cambria Math" w:cs="Cambria Math"/>
+                  <w:color w:val="202124"/>
+                  <w:sz w:val="21"/>
+                  <w:szCs w:val="21"/>
+                  <w:shd w:val="clear" w:color="auto" w:fill="FFFFFF"/>
+                </w:rPr>
+                <m:t>e</m:t>
+              </m:r>
+              <m:r>
+                <m:rPr>
+                  <m:sty m:val="b"/>
+                </m:rPr>
+                <w:rPr>
+                  <w:rFonts w:ascii="Cambria Math" w:hAnsi="Cambria Math" w:cs="Cambria Math"/>
+                  <w:color w:val="202124"/>
+                  <w:sz w:val="21"/>
+                  <w:szCs w:val="21"/>
+                  <w:shd w:val="clear" w:color="auto" w:fill="FFFFFF"/>
+                  <w:lang w:val="en-US"/>
+                </w:rPr>
+                <m:t>=</m:t>
+              </m:r>
+              <m:r>
+                <m:rPr>
+                  <m:sty m:val="p"/>
+                </m:rPr>
+                <w:rPr>
+                  <w:rFonts w:ascii="Cambria Math" w:hAnsi="Cambria Math" w:cs="Cambria Math"/>
+                  <w:color w:val="202124"/>
+                  <w:sz w:val="21"/>
+                  <w:szCs w:val="21"/>
+                  <w:shd w:val="clear" w:color="auto" w:fill="FFFFFF"/>
+                  <w:lang w:val="en-US"/>
+                </w:rPr>
+                <m:t>{</m:t>
+              </m:r>
+            </m:oMath>
+            <w:r>
+              <w:rPr>
+                <w:rFonts w:ascii="Cambria Math" w:hAnsi="Cambria Math" w:cs="Cambria Math"/>
+                <w:color w:val="202124"/>
+                <w:sz w:val="21"/>
+                <w:szCs w:val="21"/>
+                <w:shd w:val="clear" w:color="auto" w:fill="FFFFFF"/>
+                <w:lang w:val="en-US"/>
+              </w:rPr>
+              <w:t>Ø</w:t>
+            </w:r>
+            <m:oMath>
+              <m:r>
+                <m:rPr>
+                  <m:sty m:val="p"/>
+                </m:rPr>
+                <w:rPr>
+                  <w:rFonts w:ascii="Cambria Math" w:hAnsi="Cambria Math" w:cs="Cambria Math"/>
+                  <w:color w:val="202124"/>
+                  <w:sz w:val="21"/>
+                  <w:szCs w:val="21"/>
+                  <w:shd w:val="clear" w:color="auto" w:fill="FFFFFF"/>
+                  <w:lang w:val="en-US"/>
+                </w:rPr>
+                <m:t>}</m:t>
+              </m:r>
+              <m:r>
+                <w:rPr>
+                  <w:rFonts w:ascii="Cambria Math" w:hAnsi="Cambria Math"/>
+                  <w:lang w:val="en-US"/>
+                </w:rPr>
+                <m:t xml:space="preserve">  </m:t>
+              </m:r>
+            </m:oMath>
+            <w:r>
+              <w:rPr>
+                <w:lang w:val="en-US"/>
+              </w:rPr>
+              <w:t xml:space="preserve"> }</w:t>
+            </w:r>
+            <w:r>
+              <w:rPr>
+                <w:lang w:val="en-US"/>
+              </w:rPr>
+              <w:t xml:space="preserve"> </w:t>
             </w:r>
           </w:p>
         </w:tc>
@@ -764,11 +2600,109 @@
             <w:tcW w:w="8490" w:type="dxa"/>
           </w:tcPr>
           <w:p>
-            <w:proofErr w:type="gramStart"/>
             <w:r>
               <w:t>El in</w:t>
             </w:r>
-            <w:proofErr w:type="gramEnd"/>
+            <w:r>
+              <w:t xml:space="preserve">variante de una pila es que el acceso a los elementos de la pila está limitado a hacerse siempre desde el tope.  </w:t>
+            </w:r>
+          </w:p>
+          <w:p>
+            <w:pPr>
+              <w:rPr>
+                <w:lang w:val="es-CO"/>
+              </w:rPr>
+            </w:pPr>
+            <w:r>
+              <w:rPr>
+                <w:lang w:val="es-CO"/>
+              </w:rPr>
+              <w:t>{</w:t>
+            </w:r>
+            <w:proofErr w:type="spellStart"/>
+            <w:r>
+              <w:rPr>
+                <w:lang w:val="es-CO"/>
+              </w:rPr>
+              <w:t>in</w:t>
+            </w:r>
+            <w:r>
+              <w:rPr>
+                <w:lang w:val="es-CO"/>
+              </w:rPr>
+              <w:t>v</w:t>
+            </w:r>
+            <w:proofErr w:type="spellEnd"/>
+            <w:r>
+              <w:rPr>
+                <w:lang w:val="es-CO"/>
+              </w:rPr>
+              <w:t xml:space="preserve">: { eliminar: </w:t>
+            </w:r>
+            <w:r>
+              <w:rPr>
+                <w:lang w:val="en-US"/>
+              </w:rPr>
+              <w:sym w:font="Wingdings" w:char="F0E0"/>
+            </w:r>
+            <w:r>
+              <w:rPr>
+                <w:lang w:val="es-CO"/>
+              </w:rPr>
+              <w:t xml:space="preserve"> n , | n es el </w:t>
+            </w:r>
+            <w:r>
+              <w:rPr>
+                <w:lang w:val="es-CO"/>
+              </w:rPr>
+              <w:t xml:space="preserve">último elemento en haberse agregado </w:t>
+            </w:r>
+            <m:oMath>
+              <m:r>
+                <m:rPr>
+                  <m:sty m:val="p"/>
+                </m:rPr>
+                <w:rPr>
+                  <w:rFonts w:ascii="Cambria Math" w:hAnsi="Cambria Math"/>
+                  <w:color w:val="232629"/>
+                  <w:sz w:val="25"/>
+                  <w:szCs w:val="25"/>
+                  <w:shd w:val="clear" w:color="auto" w:fill="FFFFFF"/>
+                  <w:lang w:val="es-CO"/>
+                </w:rPr>
+                <m:t>∧</m:t>
+              </m:r>
+            </m:oMath>
+            <w:r>
+              <w:rPr>
+                <w:lang w:val="es-CO"/>
+              </w:rPr>
+              <w:t xml:space="preserve"> </w:t>
+            </w:r>
+            <w:r>
+              <w:rPr>
+                <w:lang w:val="es-CO"/>
+              </w:rPr>
+              <w:t xml:space="preserve">insertar: n </w:t>
+            </w:r>
+            <w:r>
+              <w:rPr>
+                <w:lang w:val="es-CO"/>
+              </w:rPr>
+              <w:t xml:space="preserve">| </w:t>
+            </w:r>
+            <w:r>
+              <w:rPr>
+                <w:lang w:val="es-CO"/>
+              </w:rPr>
+              <w:t xml:space="preserve">n se inserta al tope de la pila </w:t>
+            </w:r>
+            <w:r>
+              <w:rPr>
+                <w:lang w:val="es-CO"/>
+              </w:rPr>
+              <w:t>}}</w:t>
+            </w:r>
           </w:p>
         </w:tc>
       </w:tr>
@@ -781,11 +2715,226 @@
             <w:tcW w:w="8490" w:type="dxa"/>
           </w:tcPr>
           <w:p>
-            <w:pPr>
-              <w:rPr>
-                <w:color w:val="FF0000"/>
-              </w:rPr>
-            </w:pPr>
+            <w:r>
+              <w:t>Operaciones primitivas:</w:t>
+            </w:r>
+          </w:p>
+          <w:p>
+            <w:pPr>
+              <w:pStyle w:val="ListParagraph"/>
+              <w:numPr>
+                <w:ilvl w:val="0"/>
+                <w:numId w:val="1"/>
+              </w:numPr>
+              <w:spacing w:after="160" w:line="259" w:lineRule="auto"/>
+              <w:rPr>
+                <w:lang w:val="en-US"/>
+              </w:rPr>
+            </w:pPr>
+            <w:proofErr w:type="spellStart"/>
+            <w:r>
+              <w:rPr>
+                <w:lang w:val="en-US"/>
+              </w:rPr>
+              <w:t>isEmpty</w:t>
+            </w:r>
+            <w:proofErr w:type="spellEnd"/>
+            <w:r>
+              <w:rPr>
+                <w:lang w:val="en-US"/>
+              </w:rPr>
+              <w:t xml:space="preserve">: </w:t>
+            </w:r>
+            <w:r>
+              <w:rPr>
+                <w:lang w:val="en-US"/>
+              </w:rPr>
+              <w:t xml:space="preserve"> </w:t>
+            </w:r>
+            <w:r>
+              <w:rPr>
+                <w:lang w:val="en-US"/>
+              </w:rPr>
+              <w:t xml:space="preserve">                                                                   </w:t>
+            </w:r>
+            <w:r>
+              <w:rPr>
+                <w:lang w:val="en-US"/>
+              </w:rPr>
+              <w:sym w:font="Wingdings" w:char="F0E0"/>
+            </w:r>
+            <w:r>
+              <w:rPr>
+                <w:lang w:val="en-US"/>
+              </w:rPr>
+              <w:t xml:space="preserve"> </w:t>
+            </w:r>
+            <w:proofErr w:type="spellStart"/>
+            <w:r>
+              <w:rPr>
+                <w:lang w:val="en-US"/>
+              </w:rPr>
+              <w:t>boolean</w:t>
+            </w:r>
+            <w:proofErr w:type="spellEnd"/>
+          </w:p>
+          <w:p>
+            <w:pPr>
+              <w:pStyle w:val="ListParagraph"/>
+              <w:numPr>
+                <w:ilvl w:val="0"/>
+                <w:numId w:val="1"/>
+              </w:numPr>
+              <w:spacing w:after="160" w:line="259" w:lineRule="auto"/>
+              <w:rPr>
+                <w:lang w:val="en-US"/>
+              </w:rPr>
+            </w:pPr>
+            <w:r>
+              <w:rPr>
+                <w:lang w:val="en-US"/>
+              </w:rPr>
+              <w:t>push</w:t>
+            </w:r>
+            <w:r>
+              <w:rPr>
+                <w:lang w:val="en-US"/>
+              </w:rPr>
+              <w:t xml:space="preserve">:                      </w:t>
+            </w:r>
+            <w:r>
+              <w:rPr>
+                <w:lang w:val="en-US"/>
+              </w:rPr>
+              <w:t xml:space="preserve">        </w:t>
+            </w:r>
+            <w:r>
+              <w:rPr>
+                <w:lang w:val="en-US"/>
+              </w:rPr>
+              <w:t>item</w:t>
+            </w:r>
+            <w:r>
+              <w:rPr>
+                <w:lang w:val="en-US"/>
+              </w:rPr>
+              <w:t xml:space="preserve">                                         </w:t>
+            </w:r>
+            <w:r>
+              <w:rPr>
+                <w:lang w:val="en-US"/>
+              </w:rPr>
+              <w:sym w:font="Wingdings" w:char="F0E0"/>
+            </w:r>
+            <w:r>
+              <w:rPr>
+                <w:lang w:val="en-US"/>
+              </w:rPr>
+              <w:t xml:space="preserve"> </w:t>
+            </w:r>
+            <w:r>
+              <w:rPr>
+                <w:lang w:val="en-US"/>
+              </w:rPr>
+              <w:t>void</w:t>
+            </w:r>
+          </w:p>
+          <w:p>
+            <w:pPr>
+              <w:pStyle w:val="ListParagraph"/>
+              <w:numPr>
+                <w:ilvl w:val="0"/>
+                <w:numId w:val="1"/>
+              </w:numPr>
+              <w:rPr>
+                <w:lang w:val="en-US"/>
+              </w:rPr>
+            </w:pPr>
+            <w:r>
+              <w:rPr>
+                <w:lang w:val="en-US"/>
+              </w:rPr>
+              <w:t>top</w:t>
+            </w:r>
+            <w:r>
+              <w:rPr>
+                <w:lang w:val="en-US"/>
+              </w:rPr>
+              <w:t xml:space="preserve">:                                   </w:t>
+            </w:r>
+            <w:r>
+              <w:rPr>
+                <w:lang w:val="en-US"/>
+              </w:rPr>
+              <w:t xml:space="preserve"> </w:t>
+            </w:r>
+            <w:r>
+              <w:rPr>
+                <w:lang w:val="en-US"/>
+              </w:rPr>
+              <w:t xml:space="preserve">                                 </w:t>
+            </w:r>
+            <w:r>
+              <w:rPr>
+                <w:lang w:val="en-US"/>
+              </w:rPr>
+              <w:sym w:font="Wingdings" w:char="F0E0"/>
+            </w:r>
+            <w:r>
+              <w:rPr>
+                <w:lang w:val="en-US"/>
+              </w:rPr>
+              <w:t xml:space="preserve"> </w:t>
+            </w:r>
+            <w:r>
+              <w:rPr>
+                <w:lang w:val="en-US"/>
+              </w:rPr>
+              <w:t>item</w:t>
+            </w:r>
+          </w:p>
+          <w:p>
+            <w:pPr>
+              <w:pStyle w:val="ListParagraph"/>
+              <w:numPr>
+                <w:ilvl w:val="0"/>
+                <w:numId w:val="1"/>
+              </w:numPr>
+              <w:spacing w:after="160" w:line="259" w:lineRule="auto"/>
+              <w:rPr>
+                <w:lang w:val="en-US"/>
+              </w:rPr>
+            </w:pPr>
+            <w:r>
+              <w:rPr>
+                <w:lang w:val="en-US"/>
+              </w:rPr>
+              <w:t>pop</w:t>
+            </w:r>
+            <w:r>
+              <w:rPr>
+                <w:lang w:val="en-US"/>
+              </w:rPr>
+              <w:t xml:space="preserve">:                                                                             </w:t>
+            </w:r>
+            <w:r>
+              <w:rPr>
+                <w:lang w:val="en-US"/>
+              </w:rPr>
+              <w:sym w:font="Wingdings" w:char="F0E0"/>
+            </w:r>
+            <w:r>
+              <w:rPr>
+                <w:lang w:val="en-US"/>
+              </w:rPr>
+              <w:t xml:space="preserve"> </w:t>
+            </w:r>
+            <w:r>
+              <w:rPr>
+                <w:lang w:val="en-US"/>
+              </w:rPr>
+              <w:t>item</w:t>
+            </w:r>
           </w:p>
         </w:tc>
       </w:tr>
@@ -800,7 +2949,818 @@
     <w:p>
       <w:pPr>
         <w:rPr>
-          <w:color w:val="FF0000"/>
+          <w:lang w:val="en-US"/>
+        </w:rPr>
+      </w:pPr>
+    </w:p>
+    <w:tbl>
+      <w:tblPr>
+        <w:tblStyle w:val="TableGrid"/>
+        <w:tblW w:w="0" w:type="auto"/>
+        <w:tblLook w:val="04A0" w:firstRow="1" w:lastRow="0" w:firstColumn="1" w:lastColumn="0" w:noHBand="0" w:noVBand="1"/>
+      </w:tblPr>
+      <w:tblGrid>
+        <w:gridCol w:w="9350"/>
+      </w:tblGrid>
+      <w:tr>
+        <w:tc>
+          <w:tcPr>
+            <w:tcW w:w="9350" w:type="dxa"/>
+          </w:tcPr>
+          <w:p>
+            <w:pPr>
+              <w:rPr>
+                <w:b/>
+                <w:bCs/>
+                <w:lang w:val="es-CO"/>
+              </w:rPr>
+            </w:pPr>
+            <w:proofErr w:type="spellStart"/>
+            <w:r>
+              <w:rPr>
+                <w:b/>
+                <w:bCs/>
+                <w:lang w:val="es-CO"/>
+              </w:rPr>
+              <w:t>isEmpty</w:t>
+            </w:r>
+            <w:proofErr w:type="spellEnd"/>
+            <w:r>
+              <w:rPr>
+                <w:b/>
+                <w:bCs/>
+                <w:lang w:val="es-CO"/>
+              </w:rPr>
+              <w:t xml:space="preserve"> </w:t>
+            </w:r>
+            <w:r>
+              <w:rPr>
+                <w:b/>
+                <w:bCs/>
+                <w:lang w:val="es-CO"/>
+              </w:rPr>
+              <w:t>()</w:t>
+            </w:r>
+          </w:p>
+          <w:p>
+            <w:pPr>
+              <w:rPr>
+                <w:lang w:val="es-CO"/>
+              </w:rPr>
+            </w:pPr>
+            <w:r>
+              <w:rPr>
+                <w:lang w:val="es-CO"/>
+              </w:rPr>
+              <w:t>Indica si la pila está vacía</w:t>
+            </w:r>
+            <w:r>
+              <w:rPr>
+                <w:lang w:val="es-CO"/>
+              </w:rPr>
+              <w:t>.</w:t>
+            </w:r>
+          </w:p>
+          <w:p>
+            <w:pPr>
+              <w:rPr>
+                <w:lang w:val="es-CO"/>
+              </w:rPr>
+            </w:pPr>
+            <w:r>
+              <w:rPr>
+                <w:lang w:val="es-CO"/>
+              </w:rPr>
+              <w:t xml:space="preserve">{pre: </w:t>
+            </w:r>
+            <w:r>
+              <w:rPr>
+                <w:lang w:val="es-CO"/>
+              </w:rPr>
+              <w:t>TRUE</w:t>
+            </w:r>
+            <w:r>
+              <w:rPr>
+                <w:rFonts w:eastAsiaTheme="minorEastAsia"/>
+                <w:lang w:val="es-CO"/>
+              </w:rPr>
+              <w:t xml:space="preserve">  </w:t>
+            </w:r>
+            <w:r>
+              <w:rPr>
+                <w:lang w:val="es-CO"/>
+              </w:rPr>
+              <w:t>}</w:t>
+            </w:r>
+          </w:p>
+          <w:p>
+            <w:pPr>
+              <w:rPr>
+                <w:lang w:val="es-CO"/>
+              </w:rPr>
+            </w:pPr>
+          </w:p>
+          <w:p>
+            <w:pPr>
+              <w:rPr>
+                <w:lang w:val="es-CO"/>
+              </w:rPr>
+            </w:pPr>
+            <w:r>
+              <w:rPr>
+                <w:lang w:val="es-CO"/>
+              </w:rPr>
+              <w:t xml:space="preserve">{post: </w:t>
+            </w:r>
+            <w:r>
+              <w:rPr>
+                <w:lang w:val="es-CO"/>
+              </w:rPr>
+              <w:t>TRUE si la pila está vacía, FALSE en caso contrario</w:t>
+            </w:r>
+            <w:r>
+              <w:rPr>
+                <w:lang w:val="es-CO"/>
+              </w:rPr>
+              <w:t>}</w:t>
+            </w:r>
+          </w:p>
+          <w:p>
+            <w:pPr>
+              <w:rPr>
+                <w:lang w:val="es-CO"/>
+              </w:rPr>
+            </w:pPr>
+          </w:p>
+        </w:tc>
+      </w:tr>
+    </w:tbl>
+    <w:p>
+      <w:pPr>
+        <w:rPr>
+          <w:lang w:val="es-CO"/>
+        </w:rPr>
+      </w:pPr>
+    </w:p>
+    <w:p>
+      <w:pPr>
+        <w:rPr>
+          <w:lang w:val="en-US"/>
+        </w:rPr>
+      </w:pPr>
+    </w:p>
+    <w:tbl>
+      <w:tblPr>
+        <w:tblStyle w:val="TableGrid"/>
+        <w:tblW w:w="0" w:type="auto"/>
+        <w:tblLook w:val="04A0" w:firstRow="1" w:lastRow="0" w:firstColumn="1" w:lastColumn="0" w:noHBand="0" w:noVBand="1"/>
+      </w:tblPr>
+      <w:tblGrid>
+        <w:gridCol w:w="9350"/>
+      </w:tblGrid>
+      <w:tr>
+        <w:tc>
+          <w:tcPr>
+            <w:tcW w:w="9350" w:type="dxa"/>
+          </w:tcPr>
+          <w:p>
+            <w:pPr>
+              <w:rPr>
+                <w:b/>
+                <w:bCs/>
+                <w:lang w:val="es-CO"/>
+              </w:rPr>
+            </w:pPr>
+            <w:proofErr w:type="spellStart"/>
+            <w:r>
+              <w:rPr>
+                <w:b/>
+                <w:bCs/>
+                <w:lang w:val="es-CO"/>
+              </w:rPr>
+              <w:t>push</w:t>
+            </w:r>
+            <w:proofErr w:type="spellEnd"/>
+            <w:r>
+              <w:rPr>
+                <w:b/>
+                <w:bCs/>
+                <w:lang w:val="es-CO"/>
+              </w:rPr>
+              <w:t xml:space="preserve"> </w:t>
+            </w:r>
+            <w:r>
+              <w:rPr>
+                <w:b/>
+                <w:bCs/>
+                <w:lang w:val="es-CO"/>
+              </w:rPr>
+              <w:t>(</w:t>
+            </w:r>
+            <w:proofErr w:type="spellStart"/>
+            <w:r>
+              <w:rPr>
+                <w:b/>
+                <w:bCs/>
+                <w:lang w:val="es-CO"/>
+              </w:rPr>
+              <w:t>i</w:t>
+            </w:r>
+            <w:r>
+              <w:rPr>
+                <w:b/>
+                <w:bCs/>
+                <w:lang w:val="es-CO"/>
+              </w:rPr>
+              <w:t>tem</w:t>
+            </w:r>
+            <w:proofErr w:type="spellEnd"/>
+            <w:r>
+              <w:rPr>
+                <w:b/>
+                <w:bCs/>
+                <w:lang w:val="es-CO"/>
+              </w:rPr>
+              <w:t>)</w:t>
+            </w:r>
+          </w:p>
+          <w:p>
+            <w:pPr>
+              <w:rPr>
+                <w:lang w:val="es-CO"/>
+              </w:rPr>
+            </w:pPr>
+            <w:r>
+              <w:rPr>
+                <w:lang w:val="es-CO"/>
+              </w:rPr>
+              <w:t>Agrega el elemento a la pila</w:t>
+            </w:r>
+            <w:r>
+              <w:rPr>
+                <w:lang w:val="es-CO"/>
+              </w:rPr>
+              <w:t>.</w:t>
+            </w:r>
+          </w:p>
+          <w:p>
+            <w:pPr>
+              <w:rPr>
+                <w:lang w:val="es-CO"/>
+              </w:rPr>
+            </w:pPr>
+            <w:r>
+              <w:rPr>
+                <w:lang w:val="es-CO"/>
+              </w:rPr>
+              <w:t>{pre: TRUE</w:t>
+            </w:r>
+            <w:r>
+              <w:rPr>
+                <w:rFonts w:eastAsiaTheme="minorEastAsia"/>
+                <w:lang w:val="es-CO"/>
+              </w:rPr>
+              <w:t xml:space="preserve">  </w:t>
+            </w:r>
+            <w:r>
+              <w:rPr>
+                <w:lang w:val="es-CO"/>
+              </w:rPr>
+              <w:t>}</w:t>
+            </w:r>
+          </w:p>
+          <w:p>
+            <w:pPr>
+              <w:rPr>
+                <w:lang w:val="es-CO"/>
+              </w:rPr>
+            </w:pPr>
+          </w:p>
+          <w:p>
+            <w:pPr>
+              <w:rPr>
+                <w:lang w:val="es-CO"/>
+              </w:rPr>
+            </w:pPr>
+            <w:r>
+              <w:rPr>
+                <w:lang w:val="es-CO"/>
+              </w:rPr>
+              <w:t xml:space="preserve">{post: </w:t>
+            </w:r>
+            <w:proofErr w:type="spellStart"/>
+            <w:r>
+              <w:rPr>
+                <w:lang w:val="es-CO"/>
+              </w:rPr>
+              <w:t>item</w:t>
+            </w:r>
+            <w:proofErr w:type="spellEnd"/>
+            <w:r>
+              <w:rPr>
+                <w:lang w:val="es-CO"/>
+              </w:rPr>
+              <w:t xml:space="preserve"> es el nuevo tope de la pila</w:t>
+            </w:r>
+            <w:r>
+              <w:rPr>
+                <w:lang w:val="es-CO"/>
+              </w:rPr>
+              <w:t>}</w:t>
+            </w:r>
+          </w:p>
+          <w:p>
+            <w:pPr>
+              <w:rPr>
+                <w:lang w:val="es-CO"/>
+              </w:rPr>
+            </w:pPr>
+          </w:p>
+        </w:tc>
+      </w:tr>
+    </w:tbl>
+    <w:p>
+      <w:pPr>
+        <w:rPr>
+          <w:lang w:val="es-CO"/>
+        </w:rPr>
+      </w:pPr>
+    </w:p>
+    <w:p>
+      <w:pPr>
+        <w:rPr>
+          <w:lang w:val="en-US"/>
+        </w:rPr>
+      </w:pPr>
+    </w:p>
+    <w:tbl>
+      <w:tblPr>
+        <w:tblStyle w:val="TableGrid"/>
+        <w:tblW w:w="0" w:type="auto"/>
+        <w:tblLook w:val="04A0" w:firstRow="1" w:lastRow="0" w:firstColumn="1" w:lastColumn="0" w:noHBand="0" w:noVBand="1"/>
+      </w:tblPr>
+      <w:tblGrid>
+        <w:gridCol w:w="9350"/>
+      </w:tblGrid>
+      <w:tr>
+        <w:tc>
+          <w:tcPr>
+            <w:tcW w:w="9350" w:type="dxa"/>
+          </w:tcPr>
+          <w:p>
+            <w:pPr>
+              <w:rPr>
+                <w:b/>
+                <w:bCs/>
+                <w:lang w:val="es-CO"/>
+              </w:rPr>
+            </w:pPr>
+            <w:r>
+              <w:rPr>
+                <w:b/>
+                <w:bCs/>
+                <w:lang w:val="es-CO"/>
+              </w:rPr>
+              <w:t>top</w:t>
+            </w:r>
+            <w:r>
+              <w:rPr>
+                <w:b/>
+                <w:bCs/>
+                <w:lang w:val="es-CO"/>
+              </w:rPr>
+              <w:t xml:space="preserve"> </w:t>
+            </w:r>
+            <w:r>
+              <w:rPr>
+                <w:b/>
+                <w:bCs/>
+                <w:lang w:val="es-CO"/>
+              </w:rPr>
+              <w:t>(</w:t>
+            </w:r>
+            <w:proofErr w:type="spellStart"/>
+            <w:r>
+              <w:rPr>
+                <w:b/>
+                <w:bCs/>
+                <w:lang w:val="es-CO"/>
+              </w:rPr>
+              <w:t>i</w:t>
+            </w:r>
+            <w:r>
+              <w:rPr>
+                <w:b/>
+                <w:bCs/>
+                <w:lang w:val="es-CO"/>
+              </w:rPr>
+              <w:t>tem</w:t>
+            </w:r>
+            <w:proofErr w:type="spellEnd"/>
+            <w:r>
+              <w:rPr>
+                <w:b/>
+                <w:bCs/>
+                <w:lang w:val="es-CO"/>
+              </w:rPr>
+              <w:t>)</w:t>
+            </w:r>
+          </w:p>
+          <w:p>
+            <w:pPr>
+              <w:rPr>
+                <w:lang w:val="es-CO"/>
+              </w:rPr>
+            </w:pPr>
+            <w:r>
+              <w:rPr>
+                <w:lang w:val="es-CO"/>
+              </w:rPr>
+              <w:t>Retorna mas no remueve el elemento al tope de la pila</w:t>
+            </w:r>
+            <w:r>
+              <w:rPr>
+                <w:lang w:val="es-CO"/>
+              </w:rPr>
+              <w:t>.</w:t>
+            </w:r>
+          </w:p>
+          <w:p>
+            <w:pPr>
+              <w:rPr>
+                <w:lang w:val="es-CO"/>
+              </w:rPr>
+            </w:pPr>
+            <w:r>
+              <w:rPr>
+                <w:lang w:val="es-CO"/>
+              </w:rPr>
+              <w:t xml:space="preserve">{pre: </w:t>
+            </w:r>
+            <w:proofErr w:type="spellStart"/>
+            <w:r>
+              <w:rPr>
+                <w:lang w:val="es-CO"/>
+              </w:rPr>
+              <w:t>stack.isEmpty</w:t>
+            </w:r>
+            <w:proofErr w:type="spellEnd"/>
+            <w:r>
+              <w:rPr>
+                <w:lang w:val="es-CO"/>
+              </w:rPr>
+              <w:t xml:space="preserve">() </w:t>
+            </w:r>
+            <w:r>
+              <w:rPr>
+                <w:lang w:val="es-CO"/>
+              </w:rPr>
+              <w:t>debe ser</w:t>
+            </w:r>
+            <w:r>
+              <w:rPr>
+                <w:lang w:val="es-CO"/>
+              </w:rPr>
+              <w:t xml:space="preserve"> FALSE</w:t>
+            </w:r>
+            <w:r>
+              <w:rPr>
+                <w:rFonts w:eastAsiaTheme="minorEastAsia"/>
+                <w:lang w:val="es-CO"/>
+              </w:rPr>
+              <w:t xml:space="preserve">  </w:t>
+            </w:r>
+            <w:r>
+              <w:rPr>
+                <w:lang w:val="es-CO"/>
+              </w:rPr>
+              <w:t>}</w:t>
+            </w:r>
+          </w:p>
+          <w:p>
+            <w:pPr>
+              <w:rPr>
+                <w:lang w:val="es-CO"/>
+              </w:rPr>
+            </w:pPr>
+          </w:p>
+          <w:p>
+            <w:pPr>
+              <w:rPr>
+                <w:lang w:val="es-CO"/>
+              </w:rPr>
+            </w:pPr>
+            <w:r>
+              <w:rPr>
+                <w:lang w:val="es-CO"/>
+              </w:rPr>
+              <w:t xml:space="preserve">{post: </w:t>
+            </w:r>
+            <w:proofErr w:type="spellStart"/>
+            <w:r>
+              <w:rPr>
+                <w:lang w:val="es-CO"/>
+              </w:rPr>
+              <w:t>item</w:t>
+            </w:r>
+            <w:proofErr w:type="spellEnd"/>
+            <w:r>
+              <w:rPr>
+                <w:lang w:val="es-CO"/>
+              </w:rPr>
+              <w:t>,</w:t>
+            </w:r>
+            <w:r>
+              <w:rPr>
+                <w:lang w:val="es-CO"/>
+              </w:rPr>
+              <w:t xml:space="preserve"> el tope de la pila</w:t>
+            </w:r>
+            <w:r>
+              <w:rPr>
+                <w:lang w:val="es-CO"/>
+              </w:rPr>
+              <w:t>}</w:t>
+            </w:r>
+          </w:p>
+          <w:p>
+            <w:pPr>
+              <w:rPr>
+                <w:lang w:val="es-CO"/>
+              </w:rPr>
+            </w:pPr>
+          </w:p>
+        </w:tc>
+      </w:tr>
+    </w:tbl>
+    <w:p>
+      <w:pPr>
+        <w:rPr>
+          <w:lang w:val="es-CO"/>
+        </w:rPr>
+      </w:pPr>
+    </w:p>
+    <w:p>
+      <w:pPr>
+        <w:rPr>
+          <w:lang w:val="en-US"/>
+        </w:rPr>
+      </w:pPr>
+    </w:p>
+    <w:tbl>
+      <w:tblPr>
+        <w:tblStyle w:val="TableGrid"/>
+        <w:tblW w:w="0" w:type="auto"/>
+        <w:tblLook w:val="04A0" w:firstRow="1" w:lastRow="0" w:firstColumn="1" w:lastColumn="0" w:noHBand="0" w:noVBand="1"/>
+      </w:tblPr>
+      <w:tblGrid>
+        <w:gridCol w:w="9350"/>
+      </w:tblGrid>
+      <w:tr>
+        <w:tc>
+          <w:tcPr>
+            <w:tcW w:w="9350" w:type="dxa"/>
+          </w:tcPr>
+          <w:p>
+            <w:pPr>
+              <w:rPr>
+                <w:b/>
+                <w:bCs/>
+                <w:lang w:val="es-CO"/>
+              </w:rPr>
+            </w:pPr>
+            <w:r>
+              <w:rPr>
+                <w:b/>
+                <w:bCs/>
+                <w:lang w:val="es-CO"/>
+              </w:rPr>
+              <w:t>pop</w:t>
+            </w:r>
+            <w:r>
+              <w:rPr>
+                <w:b/>
+                <w:bCs/>
+                <w:lang w:val="es-CO"/>
+              </w:rPr>
+              <w:t xml:space="preserve"> </w:t>
+            </w:r>
+            <w:r>
+              <w:rPr>
+                <w:b/>
+                <w:bCs/>
+                <w:lang w:val="es-CO"/>
+              </w:rPr>
+              <w:t>()</w:t>
+            </w:r>
+          </w:p>
+          <w:p>
+            <w:pPr>
+              <w:rPr>
+                <w:lang w:val="es-CO"/>
+              </w:rPr>
+            </w:pPr>
+            <w:r>
+              <w:rPr>
+                <w:lang w:val="es-CO"/>
+              </w:rPr>
+              <w:t xml:space="preserve">Retorna </w:t>
+            </w:r>
+            <w:r>
+              <w:rPr>
+                <w:lang w:val="es-CO"/>
+              </w:rPr>
+              <w:t>y</w:t>
+            </w:r>
+            <w:r>
+              <w:rPr>
+                <w:lang w:val="es-CO"/>
+              </w:rPr>
+              <w:t xml:space="preserve"> remueve el elemento al tope de la pila.</w:t>
+            </w:r>
+          </w:p>
+          <w:p>
+            <w:pPr>
+              <w:rPr>
+                <w:lang w:val="es-CO"/>
+              </w:rPr>
+            </w:pPr>
+            <w:r>
+              <w:rPr>
+                <w:lang w:val="es-CO"/>
+              </w:rPr>
+              <w:t xml:space="preserve">{pre: </w:t>
+            </w:r>
+            <w:proofErr w:type="spellStart"/>
+            <w:r>
+              <w:rPr>
+                <w:lang w:val="es-CO"/>
+              </w:rPr>
+              <w:t>stack.isEmpty</w:t>
+            </w:r>
+            <w:proofErr w:type="spellEnd"/>
+            <w:r>
+              <w:rPr>
+                <w:lang w:val="es-CO"/>
+              </w:rPr>
+              <w:t xml:space="preserve">() </w:t>
+            </w:r>
+            <w:r>
+              <w:rPr>
+                <w:lang w:val="es-CO"/>
+              </w:rPr>
+              <w:t>debe ser</w:t>
+            </w:r>
+            <w:r>
+              <w:rPr>
+                <w:lang w:val="es-CO"/>
+              </w:rPr>
+              <w:t xml:space="preserve"> FALSE</w:t>
+            </w:r>
+            <w:r>
+              <w:rPr>
+                <w:rFonts w:eastAsiaTheme="minorEastAsia"/>
+                <w:lang w:val="es-CO"/>
+              </w:rPr>
+              <w:t xml:space="preserve">  </w:t>
+            </w:r>
+            <w:r>
+              <w:rPr>
+                <w:lang w:val="es-CO"/>
+              </w:rPr>
+              <w:t>}</w:t>
+            </w:r>
+          </w:p>
+          <w:p>
+            <w:pPr>
+              <w:rPr>
+                <w:lang w:val="es-CO"/>
+              </w:rPr>
+            </w:pPr>
+          </w:p>
+          <w:p>
+            <w:pPr>
+              <w:rPr>
+                <w:lang w:val="es-CO"/>
+              </w:rPr>
+            </w:pPr>
+            <w:r>
+              <w:rPr>
+                <w:lang w:val="es-CO"/>
+              </w:rPr>
+              <w:t xml:space="preserve">{post: </w:t>
+            </w:r>
+            <w:proofErr w:type="spellStart"/>
+            <w:r>
+              <w:rPr>
+                <w:lang w:val="es-CO"/>
+              </w:rPr>
+              <w:t>item</w:t>
+            </w:r>
+            <w:proofErr w:type="spellEnd"/>
+            <w:r>
+              <w:rPr>
+                <w:lang w:val="es-CO"/>
+              </w:rPr>
+              <w:t>, el tope de la pila</w:t>
+            </w:r>
+            <w:r>
+              <w:rPr>
+                <w:lang w:val="es-CO"/>
+              </w:rPr>
+              <w:t xml:space="preserve"> </w:t>
+            </w:r>
+            <m:oMath>
+              <m:r>
+                <w:rPr>
+                  <w:rFonts w:ascii="Cambria Math" w:hAnsi="Cambria Math"/>
+                  <w:lang w:val="es-CO"/>
+                </w:rPr>
+                <m:t xml:space="preserve"> </m:t>
+              </m:r>
+              <m:r>
+                <m:rPr>
+                  <m:sty m:val="p"/>
+                </m:rPr>
+                <w:rPr>
+                  <w:rFonts w:ascii="Cambria Math" w:hAnsi="Cambria Math"/>
+                  <w:color w:val="232629"/>
+                  <w:sz w:val="25"/>
+                  <w:szCs w:val="25"/>
+                  <w:shd w:val="clear" w:color="auto" w:fill="FFFFFF"/>
+                  <w:lang w:val="es-CO"/>
+                </w:rPr>
+                <m:t>∧</m:t>
+              </m:r>
+              <m:r>
+                <m:rPr>
+                  <m:sty m:val="p"/>
+                </m:rPr>
+                <w:rPr>
+                  <w:rFonts w:ascii="Cambria Math" w:hAnsi="Cambria Math"/>
+                  <w:color w:val="232629"/>
+                  <w:sz w:val="25"/>
+                  <w:szCs w:val="25"/>
+                  <w:shd w:val="clear" w:color="auto" w:fill="FFFFFF"/>
+                  <w:lang w:val="es-CO"/>
+                </w:rPr>
+                <m:t>item</m:t>
+              </m:r>
+              <m:r>
+                <m:rPr>
+                  <m:sty m:val="p"/>
+                </m:rPr>
+                <w:rPr>
+                  <w:rFonts w:ascii="Cambria Math" w:hAnsi="Cambria Math" w:cs="Cambria Math"/>
+                  <w:color w:val="202124"/>
+                  <w:sz w:val="21"/>
+                  <w:szCs w:val="21"/>
+                  <w:shd w:val="clear" w:color="auto" w:fill="FFFFFF"/>
+                </w:rPr>
+                <m:t>∉</m:t>
+              </m:r>
+              <m:r>
+                <w:rPr>
+                  <w:rFonts w:ascii="Cambria Math" w:eastAsiaTheme="minorEastAsia" w:hAnsi="Cambria Math"/>
+                  <w:color w:val="202124"/>
+                  <w:sz w:val="21"/>
+                  <w:szCs w:val="21"/>
+                  <w:shd w:val="clear" w:color="auto" w:fill="FFFFFF"/>
+                </w:rPr>
+                <m:t xml:space="preserve"> </m:t>
+              </m:r>
+            </m:oMath>
+            <w:r>
+              <w:rPr>
+                <w:rFonts w:eastAsiaTheme="minorEastAsia"/>
+                <w:color w:val="202124"/>
+                <w:sz w:val="21"/>
+                <w:szCs w:val="21"/>
+                <w:shd w:val="clear" w:color="auto" w:fill="FFFFFF"/>
+              </w:rPr>
+              <w:t>stack</w:t>
+            </w:r>
+            <w:r>
+              <w:rPr>
+                <w:lang w:val="es-CO"/>
+              </w:rPr>
+              <w:t>}</w:t>
+            </w:r>
+          </w:p>
+          <w:p>
+            <w:pPr>
+              <w:rPr>
+                <w:lang w:val="es-CO"/>
+              </w:rPr>
+            </w:pPr>
+          </w:p>
+        </w:tc>
+      </w:tr>
+    </w:tbl>
+    <w:p>
+      <w:pPr>
+        <w:rPr>
+          <w:lang w:val="es-CO"/>
         </w:rPr>
       </w:pPr>
     </w:p>
@@ -808,6 +3768,7 @@
       <w:pPr>
         <w:rPr>
           <w:color w:val="FF0000"/>
+          <w:lang w:val="es-CO"/>
         </w:rPr>
       </w:pPr>
     </w:p>
@@ -815,6 +3776,15 @@
       <w:pPr>
         <w:rPr>
           <w:color w:val="FF0000"/>
+          <w:lang w:val="es-CO"/>
+        </w:rPr>
+      </w:pPr>
+    </w:p>
+    <w:p>
+      <w:pPr>
+        <w:rPr>
+          <w:color w:val="FF0000"/>
+          <w:lang w:val="es-CO"/>
         </w:rPr>
       </w:pPr>
     </w:p>
@@ -879,11 +3849,9 @@
             <w:tcW w:w="8490" w:type="dxa"/>
           </w:tcPr>
           <w:p>
-            <w:proofErr w:type="gramStart"/>
             <w:r>
               <w:t>El in</w:t>
             </w:r>
-            <w:proofErr w:type="gramEnd"/>
           </w:p>
         </w:tc>
       </w:tr>

</xml_diff>

<commit_message>
added a lot of things... priorityqueue implementation and tests, add, delete and edit tasks and reminders
</commit_message>
<xml_diff>
--- a/docs/TADs.docx
+++ b/docs/TADs.docx
@@ -444,6 +444,7 @@
               <w:t xml:space="preserve"> </w:t>
             </w:r>
             <w:proofErr w:type="spellStart"/>
+            <w:proofErr w:type="gramStart"/>
             <w:r>
               <w:rPr>
                 <w:lang w:val="en-US"/>
@@ -451,6 +452,7 @@
               <w:t>boolean</w:t>
             </w:r>
             <w:proofErr w:type="spellEnd"/>
+            <w:proofErr w:type="gramEnd"/>
           </w:p>
           <w:p>
             <w:pPr>
@@ -558,8 +560,16 @@
               <w:rPr>
                 <w:lang w:val="en-US"/>
               </w:rPr>
-              <w:t xml:space="preserve"> value</w:t>
-            </w:r>
+              <w:t xml:space="preserve"> </w:t>
+            </w:r>
+            <w:proofErr w:type="gramStart"/>
+            <w:r>
+              <w:rPr>
+                <w:lang w:val="en-US"/>
+              </w:rPr>
+              <w:t>value</w:t>
+            </w:r>
+            <w:proofErr w:type="gramEnd"/>
           </w:p>
           <w:p>
             <w:pPr>
@@ -2103,6 +2113,18 @@
           <w:lang w:val="en-US"/>
         </w:rPr>
       </w:pPr>
+      <w:r>
+        <w:rPr>
+          <w:lang w:val="en-US"/>
+        </w:rPr>
+        <w:t xml:space="preserve"> </w:t>
+      </w:r>
+      <w:r>
+        <w:rPr>
+          <w:lang w:val="en-US"/>
+        </w:rPr>
+        <w:t xml:space="preserve"> </w:t>
+      </w:r>
     </w:p>
     <w:p>
       <w:pPr>
@@ -2181,9 +2203,11 @@
             <w:tcW w:w="8490" w:type="dxa"/>
           </w:tcPr>
           <w:p>
+            <w:proofErr w:type="gramStart"/>
             <w:r>
               <w:t>El in</w:t>
             </w:r>
+            <w:proofErr w:type="gramEnd"/>
           </w:p>
         </w:tc>
       </w:tr>
@@ -2216,6 +2240,14 @@
       <w:pPr>
         <w:rPr>
           <w:color w:val="FF0000"/>
+        </w:rPr>
+      </w:pPr>
+    </w:p>
+    <w:p>
+      <w:pPr>
+        <w:rPr>
+          <w:color w:val="FF0000"/>
+          <w:lang w:val="en-US"/>
         </w:rPr>
       </w:pPr>
     </w:p>
@@ -2238,9 +2270,16 @@
           </w:tcPr>
           <w:p>
             <w:r>
-              <w:lastRenderedPageBreak/>
-              <w:t>TAD                                                             Stack</w:t>
-            </w:r>
+              <w:t xml:space="preserve">TAD                                                             </w:t>
+            </w:r>
+            <w:r>
+              <w:t>Max-</w:t>
+            </w:r>
+            <w:proofErr w:type="spellStart"/>
+            <w:r>
+              <w:t>Heap</w:t>
+            </w:r>
+            <w:proofErr w:type="spellEnd"/>
           </w:p>
         </w:tc>
       </w:tr>
@@ -2253,6 +2292,1245 @@
             <w:tcW w:w="8490" w:type="dxa"/>
           </w:tcPr>
           <w:p>
+            <w:pPr>
+              <w:rPr>
+                <w:lang w:val="es-CO"/>
+              </w:rPr>
+            </w:pPr>
+            <w:r>
+              <w:t xml:space="preserve">El </w:t>
+            </w:r>
+            <w:proofErr w:type="spellStart"/>
+            <w:r>
+              <w:t>max-heap</w:t>
+            </w:r>
+            <w:proofErr w:type="spellEnd"/>
+            <w:r>
+              <w:t xml:space="preserve"> o </w:t>
+            </w:r>
+            <w:proofErr w:type="spellStart"/>
+            <w:r>
+              <w:t>mo</w:t>
+            </w:r>
+            <w:r>
+              <w:rPr>
+                <w:lang w:val="es-CO"/>
+              </w:rPr>
+              <w:t>ntículo</w:t>
+            </w:r>
+            <w:proofErr w:type="spellEnd"/>
+            <w:r>
+              <w:rPr>
+                <w:lang w:val="es-CO"/>
+              </w:rPr>
+              <w:t xml:space="preserve"> máximo </w:t>
+            </w:r>
+            <w:r>
+              <w:t>e</w:t>
+            </w:r>
+            <w:r>
+              <w:t>s un arreglo que puede verse como un árbol binario casi completo</w:t>
+            </w:r>
+            <w:r>
+              <w:t>, en donde c</w:t>
+            </w:r>
+            <w:r>
+              <w:t>ada nodo del árbol corresponde a un elemento del arreglo</w:t>
+            </w:r>
+            <w:r>
+              <w:t>.</w:t>
+            </w:r>
+          </w:p>
+        </w:tc>
+      </w:tr>
+      <w:tr>
+        <w:trPr>
+          <w:trHeight w:val="300"/>
+        </w:trPr>
+        <w:tc>
+          <w:tcPr>
+            <w:tcW w:w="8490" w:type="dxa"/>
+          </w:tcPr>
+          <w:p>
+            <w:r>
+              <w:t>El in</w:t>
+            </w:r>
+            <w:r>
+              <w:t>variante de un montículo máximo es que la longitud de toda rama es h o h – 1, siendo h la altura del árbol, además, n</w:t>
+            </w:r>
+            <w:r>
+              <w:t>o puede existir una rama de longitud h a la derecha de una rama de longitud h − 1.</w:t>
+            </w:r>
+            <w:r>
+              <w:t xml:space="preserve"> Además, en particular para el </w:t>
+            </w:r>
+            <w:proofErr w:type="spellStart"/>
+            <w:r>
+              <w:t>max-heap</w:t>
+            </w:r>
+            <w:proofErr w:type="spellEnd"/>
+            <w:r>
+              <w:t xml:space="preserve">, </w:t>
+            </w:r>
+            <w:r>
+              <w:t>Para todos los nodos i, excluyendo la raíz, A[Padre(i)] ≥ A[i].</w:t>
+            </w:r>
+          </w:p>
+        </w:tc>
+      </w:tr>
+      <w:tr>
+        <w:trPr>
+          <w:trHeight w:val="300"/>
+        </w:trPr>
+        <w:tc>
+          <w:tcPr>
+            <w:tcW w:w="8490" w:type="dxa"/>
+          </w:tcPr>
+          <w:p>
+            <w:r>
+              <w:t>Operaciones primitivas:</w:t>
+            </w:r>
+          </w:p>
+          <w:p>
+            <w:pPr>
+              <w:pStyle w:val="ListParagraph"/>
+              <w:numPr>
+                <w:ilvl w:val="0"/>
+                <w:numId w:val="1"/>
+              </w:numPr>
+              <w:spacing w:after="160" w:line="259" w:lineRule="auto"/>
+              <w:rPr>
+                <w:lang w:val="es-CO"/>
+              </w:rPr>
+            </w:pPr>
+            <w:r>
+              <w:rPr>
+                <w:lang w:val="es-CO"/>
+              </w:rPr>
+              <w:t>M</w:t>
+            </w:r>
+            <w:r>
+              <w:rPr>
+                <w:lang w:val="es-CO"/>
+              </w:rPr>
+              <w:t>ax-</w:t>
+            </w:r>
+            <w:proofErr w:type="spellStart"/>
+            <w:r>
+              <w:rPr>
+                <w:lang w:val="es-CO"/>
+              </w:rPr>
+              <w:t>heapify</w:t>
+            </w:r>
+            <w:proofErr w:type="spellEnd"/>
+            <w:r>
+              <w:rPr>
+                <w:lang w:val="es-CO"/>
+              </w:rPr>
+              <w:t xml:space="preserve">:               </w:t>
+            </w:r>
+            <w:r>
+              <w:rPr>
+                <w:lang w:val="es-CO"/>
+              </w:rPr>
+              <w:t xml:space="preserve">arreglo x </w:t>
+            </w:r>
+            <w:proofErr w:type="spellStart"/>
+            <w:r>
+              <w:rPr>
+                <w:lang w:val="es-CO"/>
+              </w:rPr>
+              <w:t>indice</w:t>
+            </w:r>
+            <w:proofErr w:type="spellEnd"/>
+            <w:r>
+              <w:rPr>
+                <w:lang w:val="es-CO"/>
+              </w:rPr>
+              <w:t xml:space="preserve">                          </w:t>
+            </w:r>
+            <w:r>
+              <w:rPr>
+                <w:lang w:val="en-US"/>
+              </w:rPr>
+              <w:sym w:font="Wingdings" w:char="F0E0"/>
+            </w:r>
+            <w:r>
+              <w:rPr>
+                <w:lang w:val="es-CO"/>
+              </w:rPr>
+              <w:t xml:space="preserve"> </w:t>
+            </w:r>
+            <w:proofErr w:type="spellStart"/>
+            <w:r>
+              <w:rPr>
+                <w:lang w:val="es-CO"/>
+              </w:rPr>
+              <w:t>vo</w:t>
+            </w:r>
+            <w:r>
+              <w:rPr>
+                <w:lang w:val="es-CO"/>
+              </w:rPr>
+              <w:t>id</w:t>
+            </w:r>
+            <w:proofErr w:type="spellEnd"/>
+          </w:p>
+          <w:p>
+            <w:pPr>
+              <w:pStyle w:val="ListParagraph"/>
+              <w:numPr>
+                <w:ilvl w:val="0"/>
+                <w:numId w:val="1"/>
+              </w:numPr>
+              <w:spacing w:after="160" w:line="259" w:lineRule="auto"/>
+              <w:rPr>
+                <w:lang w:val="en-US"/>
+              </w:rPr>
+            </w:pPr>
+            <w:r>
+              <w:rPr>
+                <w:lang w:val="en-US"/>
+              </w:rPr>
+              <w:t>build</w:t>
+            </w:r>
+            <w:r>
+              <w:rPr>
+                <w:lang w:val="en-US"/>
+              </w:rPr>
+              <w:t>-</w:t>
+            </w:r>
+            <w:r>
+              <w:rPr>
+                <w:lang w:val="en-US"/>
+              </w:rPr>
+              <w:t>max-</w:t>
+            </w:r>
+            <w:r>
+              <w:rPr>
+                <w:lang w:val="en-US"/>
+              </w:rPr>
+              <w:t>heap</w:t>
+            </w:r>
+            <w:r>
+              <w:rPr>
+                <w:lang w:val="en-US"/>
+              </w:rPr>
+              <w:t xml:space="preserve">: </w:t>
+            </w:r>
+            <w:r>
+              <w:rPr>
+                <w:lang w:val="en-US"/>
+              </w:rPr>
+              <w:t xml:space="preserve"> </w:t>
+            </w:r>
+            <w:r>
+              <w:rPr>
+                <w:lang w:val="en-US"/>
+              </w:rPr>
+              <w:t xml:space="preserve">                      </w:t>
+            </w:r>
+            <w:proofErr w:type="spellStart"/>
+            <w:r>
+              <w:rPr>
+                <w:lang w:val="en-US"/>
+              </w:rPr>
+              <w:t>arreglo</w:t>
+            </w:r>
+            <w:proofErr w:type="spellEnd"/>
+            <w:r>
+              <w:rPr>
+                <w:lang w:val="en-US"/>
+              </w:rPr>
+              <w:t xml:space="preserve">                                   </w:t>
+            </w:r>
+            <w:r>
+              <w:rPr>
+                <w:lang w:val="en-US"/>
+              </w:rPr>
+              <w:sym w:font="Wingdings" w:char="F0E0"/>
+            </w:r>
+            <w:r>
+              <w:rPr>
+                <w:lang w:val="en-US"/>
+              </w:rPr>
+              <w:t xml:space="preserve"> </w:t>
+            </w:r>
+            <w:r>
+              <w:rPr>
+                <w:lang w:val="en-US"/>
+              </w:rPr>
+              <w:t>max-heap</w:t>
+            </w:r>
+          </w:p>
+          <w:p>
+            <w:pPr>
+              <w:pStyle w:val="ListParagraph"/>
+              <w:numPr>
+                <w:ilvl w:val="0"/>
+                <w:numId w:val="1"/>
+              </w:numPr>
+              <w:spacing w:after="160" w:line="259" w:lineRule="auto"/>
+              <w:rPr>
+                <w:lang w:val="en-US"/>
+              </w:rPr>
+            </w:pPr>
+            <w:r>
+              <w:rPr>
+                <w:lang w:val="en-US"/>
+              </w:rPr>
+              <w:t>p</w:t>
+            </w:r>
+            <w:r>
+              <w:rPr>
+                <w:lang w:val="en-US"/>
+              </w:rPr>
+              <w:t>arent</w:t>
+            </w:r>
+            <w:r>
+              <w:rPr>
+                <w:lang w:val="en-US"/>
+              </w:rPr>
+              <w:t xml:space="preserve">:                         </w:t>
+            </w:r>
+            <w:proofErr w:type="spellStart"/>
+            <w:r>
+              <w:rPr>
+                <w:lang w:val="en-US"/>
+              </w:rPr>
+              <w:t>indice</w:t>
+            </w:r>
+            <w:proofErr w:type="spellEnd"/>
+            <w:r>
+              <w:rPr>
+                <w:lang w:val="en-US"/>
+              </w:rPr>
+              <w:t xml:space="preserve">                              </w:t>
+            </w:r>
+            <w:r>
+              <w:rPr>
+                <w:lang w:val="en-US"/>
+              </w:rPr>
+              <w:sym w:font="Wingdings" w:char="F0E0"/>
+            </w:r>
+            <w:r>
+              <w:rPr>
+                <w:lang w:val="en-US"/>
+              </w:rPr>
+              <w:t xml:space="preserve"> </w:t>
+            </w:r>
+            <w:proofErr w:type="spellStart"/>
+            <w:r>
+              <w:rPr>
+                <w:lang w:val="en-US"/>
+              </w:rPr>
+              <w:t>indice</w:t>
+            </w:r>
+            <w:proofErr w:type="spellEnd"/>
+          </w:p>
+          <w:p>
+            <w:pPr>
+              <w:pStyle w:val="ListParagraph"/>
+              <w:numPr>
+                <w:ilvl w:val="0"/>
+                <w:numId w:val="1"/>
+              </w:numPr>
+              <w:spacing w:after="160" w:line="259" w:lineRule="auto"/>
+              <w:rPr>
+                <w:lang w:val="en-US"/>
+              </w:rPr>
+            </w:pPr>
+            <w:proofErr w:type="spellStart"/>
+            <w:r>
+              <w:rPr>
+                <w:lang w:val="en-US"/>
+              </w:rPr>
+              <w:t>left</w:t>
+            </w:r>
+            <w:r>
+              <w:rPr>
+                <w:lang w:val="en-US"/>
+              </w:rPr>
+              <w:t>Child</w:t>
+            </w:r>
+            <w:proofErr w:type="spellEnd"/>
+            <w:r>
+              <w:rPr>
+                <w:lang w:val="en-US"/>
+              </w:rPr>
+              <w:t xml:space="preserve">:                     </w:t>
+            </w:r>
+            <w:proofErr w:type="spellStart"/>
+            <w:r>
+              <w:rPr>
+                <w:lang w:val="en-US"/>
+              </w:rPr>
+              <w:t>indice</w:t>
+            </w:r>
+            <w:proofErr w:type="spellEnd"/>
+            <w:r>
+              <w:rPr>
+                <w:lang w:val="en-US"/>
+              </w:rPr>
+              <w:t xml:space="preserve">         </w:t>
+            </w:r>
+            <w:r>
+              <w:rPr>
+                <w:lang w:val="en-US"/>
+              </w:rPr>
+              <w:t xml:space="preserve"> </w:t>
+            </w:r>
+            <w:r>
+              <w:rPr>
+                <w:lang w:val="en-US"/>
+              </w:rPr>
+              <w:t xml:space="preserve">                   </w:t>
+            </w:r>
+            <w:r>
+              <w:rPr>
+                <w:lang w:val="en-US"/>
+              </w:rPr>
+              <w:t xml:space="preserve"> </w:t>
+            </w:r>
+            <w:r>
+              <w:rPr>
+                <w:lang w:val="en-US"/>
+              </w:rPr>
+              <w:sym w:font="Wingdings" w:char="F0E0"/>
+            </w:r>
+            <w:r>
+              <w:rPr>
+                <w:lang w:val="en-US"/>
+              </w:rPr>
+              <w:t xml:space="preserve"> </w:t>
+            </w:r>
+            <w:proofErr w:type="spellStart"/>
+            <w:r>
+              <w:rPr>
+                <w:lang w:val="en-US"/>
+              </w:rPr>
+              <w:t>indice</w:t>
+            </w:r>
+            <w:proofErr w:type="spellEnd"/>
+          </w:p>
+          <w:p>
+            <w:pPr>
+              <w:pStyle w:val="ListParagraph"/>
+              <w:numPr>
+                <w:ilvl w:val="0"/>
+                <w:numId w:val="1"/>
+              </w:numPr>
+              <w:spacing w:after="160" w:line="259" w:lineRule="auto"/>
+              <w:rPr>
+                <w:lang w:val="en-US"/>
+              </w:rPr>
+            </w:pPr>
+            <w:proofErr w:type="spellStart"/>
+            <w:r>
+              <w:rPr>
+                <w:lang w:val="en-US"/>
+              </w:rPr>
+              <w:t>rightChild</w:t>
+            </w:r>
+            <w:proofErr w:type="spellEnd"/>
+            <w:r>
+              <w:rPr>
+                <w:lang w:val="en-US"/>
+              </w:rPr>
+              <w:t xml:space="preserve">:              </w:t>
+            </w:r>
+            <w:r>
+              <w:rPr>
+                <w:lang w:val="en-US"/>
+              </w:rPr>
+              <w:t xml:space="preserve">    </w:t>
+            </w:r>
+            <w:proofErr w:type="spellStart"/>
+            <w:r>
+              <w:rPr>
+                <w:lang w:val="en-US"/>
+              </w:rPr>
+              <w:t>indice</w:t>
+            </w:r>
+            <w:proofErr w:type="spellEnd"/>
+            <w:r>
+              <w:rPr>
+                <w:lang w:val="en-US"/>
+              </w:rPr>
+              <w:t xml:space="preserve">                               </w:t>
+            </w:r>
+            <w:r>
+              <w:rPr>
+                <w:lang w:val="en-US"/>
+              </w:rPr>
+              <w:sym w:font="Wingdings" w:char="F0E0"/>
+            </w:r>
+            <w:r>
+              <w:rPr>
+                <w:lang w:val="en-US"/>
+              </w:rPr>
+              <w:t xml:space="preserve"> </w:t>
+            </w:r>
+            <w:proofErr w:type="spellStart"/>
+            <w:r>
+              <w:rPr>
+                <w:lang w:val="en-US"/>
+              </w:rPr>
+              <w:t>indice</w:t>
+            </w:r>
+            <w:proofErr w:type="spellEnd"/>
+          </w:p>
+          <w:p>
+            <w:pPr>
+              <w:pStyle w:val="ListParagraph"/>
+              <w:numPr>
+                <w:ilvl w:val="0"/>
+                <w:numId w:val="1"/>
+              </w:numPr>
+              <w:spacing w:after="160" w:line="259" w:lineRule="auto"/>
+              <w:rPr>
+                <w:lang w:val="en-US"/>
+              </w:rPr>
+            </w:pPr>
+            <w:r>
+              <w:rPr>
+                <w:lang w:val="en-US"/>
+              </w:rPr>
+              <w:t xml:space="preserve">swap                        indice1, indice2                 </w:t>
+            </w:r>
+            <w:r>
+              <w:rPr>
+                <w:lang w:val="en-US"/>
+              </w:rPr>
+              <w:sym w:font="Wingdings" w:char="F0E0"/>
+            </w:r>
+            <w:r>
+              <w:rPr>
+                <w:lang w:val="en-US"/>
+              </w:rPr>
+              <w:t xml:space="preserve"> void</w:t>
+            </w:r>
+          </w:p>
+          <w:p>
+            <w:pPr>
+              <w:pStyle w:val="ListParagraph"/>
+              <w:numPr>
+                <w:ilvl w:val="0"/>
+                <w:numId w:val="1"/>
+              </w:numPr>
+              <w:spacing w:after="160" w:line="259" w:lineRule="auto"/>
+              <w:rPr>
+                <w:lang w:val="en-US"/>
+              </w:rPr>
+            </w:pPr>
+            <w:r>
+              <w:rPr>
+                <w:lang w:val="en-US"/>
+              </w:rPr>
+              <w:t xml:space="preserve">insert                           item </w:t>
+            </w:r>
+            <w:r>
+              <w:rPr>
+                <w:lang w:val="en-US"/>
+              </w:rPr>
+              <w:t xml:space="preserve"> </w:t>
+            </w:r>
+            <w:r>
+              <w:rPr>
+                <w:lang w:val="en-US"/>
+              </w:rPr>
+              <w:t xml:space="preserve">   </w:t>
+            </w:r>
+            <w:r>
+              <w:rPr>
+                <w:lang w:val="en-US"/>
+              </w:rPr>
+              <w:t xml:space="preserve"> </w:t>
+            </w:r>
+            <w:r>
+              <w:rPr>
+                <w:lang w:val="en-US"/>
+              </w:rPr>
+              <w:t xml:space="preserve">                           </w:t>
+            </w:r>
+            <w:r>
+              <w:rPr>
+                <w:lang w:val="en-US"/>
+              </w:rPr>
+              <w:sym w:font="Wingdings" w:char="F0E0"/>
+            </w:r>
+            <w:r>
+              <w:rPr>
+                <w:lang w:val="en-US"/>
+              </w:rPr>
+              <w:t xml:space="preserve"> </w:t>
+            </w:r>
+            <w:proofErr w:type="gramStart"/>
+            <w:r>
+              <w:rPr>
+                <w:lang w:val="en-US"/>
+              </w:rPr>
+              <w:t>void</w:t>
+            </w:r>
+            <w:proofErr w:type="gramEnd"/>
+          </w:p>
+          <w:p>
+            <w:pPr>
+              <w:pStyle w:val="ListParagraph"/>
+              <w:numPr>
+                <w:ilvl w:val="0"/>
+                <w:numId w:val="1"/>
+              </w:numPr>
+              <w:spacing w:after="160" w:line="259" w:lineRule="auto"/>
+              <w:rPr>
+                <w:lang w:val="en-US"/>
+              </w:rPr>
+            </w:pPr>
+            <w:proofErr w:type="spellStart"/>
+            <w:r>
+              <w:rPr>
+                <w:lang w:val="en-US"/>
+              </w:rPr>
+              <w:t>extractMax</w:t>
+            </w:r>
+            <w:proofErr w:type="spellEnd"/>
+            <w:r>
+              <w:rPr>
+                <w:lang w:val="en-US"/>
+              </w:rPr>
+              <w:t xml:space="preserve"> </w:t>
+            </w:r>
+            <w:r>
+              <w:rPr>
+                <w:lang w:val="en-US"/>
+              </w:rPr>
+              <w:t xml:space="preserve">              </w:t>
+            </w:r>
+            <w:r>
+              <w:rPr>
+                <w:lang w:val="en-US"/>
+              </w:rPr>
+              <w:t xml:space="preserve">                                           </w:t>
+            </w:r>
+            <w:r>
+              <w:rPr>
+                <w:lang w:val="en-US"/>
+              </w:rPr>
+              <w:sym w:font="Wingdings" w:char="F0E0"/>
+            </w:r>
+            <w:r>
+              <w:rPr>
+                <w:lang w:val="en-US"/>
+              </w:rPr>
+              <w:t xml:space="preserve"> item</w:t>
+            </w:r>
+          </w:p>
+          <w:p>
+            <w:pPr>
+              <w:pStyle w:val="ListParagraph"/>
+              <w:numPr>
+                <w:ilvl w:val="0"/>
+                <w:numId w:val="1"/>
+              </w:numPr>
+              <w:spacing w:after="160" w:line="259" w:lineRule="auto"/>
+              <w:rPr>
+                <w:lang w:val="en-US"/>
+              </w:rPr>
+            </w:pPr>
+            <w:proofErr w:type="spellStart"/>
+            <w:r>
+              <w:rPr>
+                <w:lang w:val="en-US"/>
+              </w:rPr>
+              <w:t>heapMaximum</w:t>
+            </w:r>
+            <w:proofErr w:type="spellEnd"/>
+            <w:r>
+              <w:rPr>
+                <w:lang w:val="en-US"/>
+              </w:rPr>
+              <w:t xml:space="preserve">                                                     </w:t>
+            </w:r>
+            <w:r>
+              <w:rPr>
+                <w:lang w:val="en-US"/>
+              </w:rPr>
+              <w:sym w:font="Wingdings" w:char="F0E0"/>
+            </w:r>
+            <w:r>
+              <w:rPr>
+                <w:lang w:val="en-US"/>
+              </w:rPr>
+              <w:t xml:space="preserve"> item</w:t>
+            </w:r>
+          </w:p>
+          <w:p>
+            <w:pPr>
+              <w:pStyle w:val="ListParagraph"/>
+              <w:numPr>
+                <w:ilvl w:val="0"/>
+                <w:numId w:val="1"/>
+              </w:numPr>
+              <w:spacing w:after="160" w:line="259" w:lineRule="auto"/>
+              <w:rPr>
+                <w:lang w:val="en-US"/>
+              </w:rPr>
+            </w:pPr>
+            <w:proofErr w:type="spellStart"/>
+            <w:r>
+              <w:rPr>
+                <w:lang w:val="en-US"/>
+              </w:rPr>
+              <w:t>heapIncreasekey</w:t>
+            </w:r>
+            <w:proofErr w:type="spellEnd"/>
+            <w:r>
+              <w:rPr>
+                <w:lang w:val="en-US"/>
+              </w:rPr>
+              <w:t xml:space="preserve">          </w:t>
+            </w:r>
+            <w:proofErr w:type="spellStart"/>
+            <w:r>
+              <w:rPr>
+                <w:lang w:val="en-US"/>
+              </w:rPr>
+              <w:t>indice</w:t>
+            </w:r>
+            <w:proofErr w:type="spellEnd"/>
+            <w:r>
+              <w:rPr>
+                <w:lang w:val="en-US"/>
+              </w:rPr>
+              <w:t xml:space="preserve">                               </w:t>
+            </w:r>
+            <w:r>
+              <w:rPr>
+                <w:lang w:val="en-US"/>
+              </w:rPr>
+              <w:sym w:font="Wingdings" w:char="F0E0"/>
+            </w:r>
+            <w:r>
+              <w:rPr>
+                <w:lang w:val="en-US"/>
+              </w:rPr>
+              <w:t xml:space="preserve"> void</w:t>
+            </w:r>
+          </w:p>
+        </w:tc>
+      </w:tr>
+    </w:tbl>
+    <w:p>
+      <w:pPr>
+        <w:rPr>
+          <w:color w:val="FF0000"/>
+        </w:rPr>
+      </w:pPr>
+    </w:p>
+    <w:p>
+      <w:pPr>
+        <w:rPr>
+          <w:lang w:val="en-US"/>
+        </w:rPr>
+      </w:pPr>
+    </w:p>
+    <w:tbl>
+      <w:tblPr>
+        <w:tblStyle w:val="TableGrid"/>
+        <w:tblW w:w="0" w:type="auto"/>
+        <w:tblLook w:val="04A0" w:firstRow="1" w:lastRow="0" w:firstColumn="1" w:lastColumn="0" w:noHBand="0" w:noVBand="1"/>
+      </w:tblPr>
+      <w:tblGrid>
+        <w:gridCol w:w="9350"/>
+      </w:tblGrid>
+      <w:tr>
+        <w:tc>
+          <w:tcPr>
+            <w:tcW w:w="9350" w:type="dxa"/>
+          </w:tcPr>
+          <w:p>
+            <w:pPr>
+              <w:rPr>
+                <w:b/>
+                <w:bCs/>
+                <w:lang w:val="es-CO"/>
+              </w:rPr>
+            </w:pPr>
+            <w:r>
+              <w:rPr>
+                <w:b/>
+                <w:bCs/>
+                <w:lang w:val="es-CO"/>
+              </w:rPr>
+              <w:t>Max-</w:t>
+            </w:r>
+            <w:proofErr w:type="spellStart"/>
+            <w:r>
+              <w:rPr>
+                <w:b/>
+                <w:bCs/>
+                <w:lang w:val="es-CO"/>
+              </w:rPr>
+              <w:t>heapify</w:t>
+            </w:r>
+            <w:proofErr w:type="spellEnd"/>
+            <w:r>
+              <w:rPr>
+                <w:b/>
+                <w:bCs/>
+                <w:lang w:val="es-CO"/>
+              </w:rPr>
+              <w:t xml:space="preserve"> </w:t>
+            </w:r>
+            <w:r>
+              <w:rPr>
+                <w:b/>
+                <w:bCs/>
+                <w:lang w:val="es-CO"/>
+              </w:rPr>
+              <w:t>(</w:t>
+            </w:r>
+            <w:r>
+              <w:rPr>
+                <w:b/>
+                <w:bCs/>
+                <w:lang w:val="es-CO"/>
+              </w:rPr>
+              <w:t>A, i</w:t>
+            </w:r>
+            <w:r>
+              <w:rPr>
+                <w:b/>
+                <w:bCs/>
+                <w:lang w:val="es-CO"/>
+              </w:rPr>
+              <w:t>)</w:t>
+            </w:r>
+          </w:p>
+          <w:p>
+            <w:pPr>
+              <w:rPr>
+                <w:lang w:val="es-CO"/>
+              </w:rPr>
+            </w:pPr>
+            <w:r>
+              <w:t xml:space="preserve">Se usa para garantizar la propiedad de orden del </w:t>
+            </w:r>
+            <w:proofErr w:type="spellStart"/>
+            <w:r>
+              <w:t>max-heap</w:t>
+            </w:r>
+            <w:proofErr w:type="spellEnd"/>
+            <w:r>
+              <w:rPr>
+                <w:lang w:val="es-CO"/>
+              </w:rPr>
+              <w:t>.</w:t>
+            </w:r>
+          </w:p>
+          <w:p>
+            <w:pPr>
+              <w:rPr>
+                <w:lang w:val="es-CO"/>
+              </w:rPr>
+            </w:pPr>
+          </w:p>
+          <w:p>
+            <w:pPr>
+              <w:rPr>
+                <w:lang w:val="es-CO"/>
+              </w:rPr>
+            </w:pPr>
+            <w:r>
+              <w:rPr>
+                <w:lang w:val="es-CO"/>
+              </w:rPr>
+              <w:t>{pre:</w:t>
+            </w:r>
+            <w:r>
+              <w:t xml:space="preserve"> los subárboles izquierdos y derechos son </w:t>
+            </w:r>
+            <w:proofErr w:type="spellStart"/>
+            <w:r>
+              <w:t>max-heaps</w:t>
+            </w:r>
+            <w:proofErr w:type="spellEnd"/>
+            <w:r>
+              <w:rPr>
+                <w:lang w:val="es-CO"/>
+              </w:rPr>
+              <w:t>}</w:t>
+            </w:r>
+          </w:p>
+          <w:p>
+            <w:pPr>
+              <w:rPr>
+                <w:lang w:val="es-CO"/>
+              </w:rPr>
+            </w:pPr>
+          </w:p>
+          <w:p>
+            <w:pPr>
+              <w:rPr>
+                <w:lang w:val="es-CO"/>
+              </w:rPr>
+            </w:pPr>
+            <w:r>
+              <w:rPr>
+                <w:lang w:val="es-CO"/>
+              </w:rPr>
+              <w:t xml:space="preserve">{post: </w:t>
+            </w:r>
+            <w:r>
+              <w:t xml:space="preserve">el subárbol con raíz i es un </w:t>
+            </w:r>
+            <w:proofErr w:type="spellStart"/>
+            <w:r>
+              <w:t>max-</w:t>
+            </w:r>
+            <w:proofErr w:type="gramStart"/>
+            <w:r>
+              <w:t>heap</w:t>
+            </w:r>
+            <w:proofErr w:type="spellEnd"/>
+            <w:r>
+              <w:rPr>
+                <w:lang w:val="es-CO"/>
+              </w:rPr>
+              <w:t xml:space="preserve"> </w:t>
+            </w:r>
+            <w:r>
+              <w:rPr>
+                <w:lang w:val="es-CO"/>
+              </w:rPr>
+              <w:t>}</w:t>
+            </w:r>
+            <w:proofErr w:type="gramEnd"/>
+          </w:p>
+          <w:p>
+            <w:pPr>
+              <w:rPr>
+                <w:lang w:val="es-CO"/>
+              </w:rPr>
+            </w:pPr>
+          </w:p>
+        </w:tc>
+      </w:tr>
+    </w:tbl>
+    <w:p>
+      <w:pPr>
+        <w:rPr>
+          <w:lang w:val="es-CO"/>
+        </w:rPr>
+      </w:pPr>
+    </w:p>
+    <w:p>
+      <w:pPr>
+        <w:rPr>
+          <w:lang w:val="en-US"/>
+        </w:rPr>
+      </w:pPr>
+    </w:p>
+    <w:tbl>
+      <w:tblPr>
+        <w:tblStyle w:val="TableGrid"/>
+        <w:tblW w:w="0" w:type="auto"/>
+        <w:tblLook w:val="04A0" w:firstRow="1" w:lastRow="0" w:firstColumn="1" w:lastColumn="0" w:noHBand="0" w:noVBand="1"/>
+      </w:tblPr>
+      <w:tblGrid>
+        <w:gridCol w:w="9350"/>
+      </w:tblGrid>
+      <w:tr>
+        <w:tc>
+          <w:tcPr>
+            <w:tcW w:w="9350" w:type="dxa"/>
+          </w:tcPr>
+          <w:p>
+            <w:pPr>
+              <w:rPr>
+                <w:b/>
+                <w:bCs/>
+                <w:lang w:val="es-CO"/>
+              </w:rPr>
+            </w:pPr>
+            <w:proofErr w:type="spellStart"/>
+            <w:r>
+              <w:rPr>
+                <w:b/>
+                <w:bCs/>
+                <w:lang w:val="es-CO"/>
+              </w:rPr>
+              <w:t>build-max-heap</w:t>
+            </w:r>
+            <w:proofErr w:type="spellEnd"/>
+            <w:r>
+              <w:rPr>
+                <w:b/>
+                <w:bCs/>
+                <w:lang w:val="es-CO"/>
+              </w:rPr>
+              <w:t xml:space="preserve"> </w:t>
+            </w:r>
+            <w:r>
+              <w:rPr>
+                <w:b/>
+                <w:bCs/>
+                <w:lang w:val="es-CO"/>
+              </w:rPr>
+              <w:t>(</w:t>
+            </w:r>
+            <w:r>
+              <w:rPr>
+                <w:b/>
+                <w:bCs/>
+                <w:lang w:val="es-CO"/>
+              </w:rPr>
+              <w:t>A</w:t>
+            </w:r>
+            <w:r>
+              <w:rPr>
+                <w:b/>
+                <w:bCs/>
+                <w:lang w:val="es-CO"/>
+              </w:rPr>
+              <w:t>)</w:t>
+            </w:r>
+          </w:p>
+          <w:p>
+            <w:pPr>
+              <w:rPr>
+                <w:lang w:val="es-CO"/>
+              </w:rPr>
+            </w:pPr>
+            <w:r>
+              <w:t xml:space="preserve">Convierte un arreglo que se recibe como parámetro en un </w:t>
+            </w:r>
+            <w:proofErr w:type="spellStart"/>
+            <w:r>
+              <w:t>max-heap</w:t>
+            </w:r>
+            <w:proofErr w:type="spellEnd"/>
+            <w:r>
+              <w:rPr>
+                <w:lang w:val="es-CO"/>
+              </w:rPr>
+              <w:t>.</w:t>
+            </w:r>
+          </w:p>
+          <w:p>
+            <w:pPr>
+              <w:rPr>
+                <w:lang w:val="es-CO"/>
+              </w:rPr>
+            </w:pPr>
+          </w:p>
+          <w:p>
+            <w:pPr>
+              <w:rPr>
+                <w:lang w:val="es-CO"/>
+              </w:rPr>
+            </w:pPr>
+            <w:r>
+              <w:rPr>
+                <w:lang w:val="es-CO"/>
+              </w:rPr>
+              <w:t>{pre:</w:t>
+            </w:r>
+            <w:r>
+              <w:t xml:space="preserve"> </w:t>
+            </w:r>
+            <w:proofErr w:type="spellStart"/>
+            <w:proofErr w:type="gramStart"/>
+            <w:r>
+              <w:t>A.length</w:t>
+            </w:r>
+            <w:proofErr w:type="spellEnd"/>
+            <w:proofErr w:type="gramEnd"/>
+            <w:r>
+              <w:t xml:space="preserve"> </w:t>
+            </w:r>
+            <w:r>
+              <w:rPr>
+                <w:lang w:val="es-CO"/>
+              </w:rPr>
+              <w:t>&gt; 1</w:t>
+            </w:r>
+            <w:r>
+              <w:rPr>
+                <w:lang w:val="es-CO"/>
+              </w:rPr>
+              <w:t>}</w:t>
+            </w:r>
+          </w:p>
+          <w:p>
+            <w:pPr>
+              <w:rPr>
+                <w:lang w:val="es-CO"/>
+              </w:rPr>
+            </w:pPr>
+          </w:p>
+          <w:p>
+            <w:pPr>
+              <w:rPr>
+                <w:lang w:val="es-CO"/>
+              </w:rPr>
+            </w:pPr>
+            <w:r>
+              <w:rPr>
+                <w:lang w:val="es-CO"/>
+              </w:rPr>
+              <w:t xml:space="preserve">{post: </w:t>
+            </w:r>
+            <w:r>
+              <w:t xml:space="preserve">el </w:t>
+            </w:r>
+            <w:r>
+              <w:t>arreglo A</w:t>
+            </w:r>
+            <w:r>
+              <w:t xml:space="preserve"> es</w:t>
+            </w:r>
+            <w:r>
+              <w:t xml:space="preserve"> ahora</w:t>
+            </w:r>
+            <w:r>
+              <w:t xml:space="preserve"> un </w:t>
+            </w:r>
+            <w:proofErr w:type="spellStart"/>
+            <w:r>
+              <w:t>max-</w:t>
+            </w:r>
+            <w:proofErr w:type="gramStart"/>
+            <w:r>
+              <w:t>heap</w:t>
+            </w:r>
+            <w:proofErr w:type="spellEnd"/>
+            <w:r>
+              <w:rPr>
+                <w:lang w:val="es-CO"/>
+              </w:rPr>
+              <w:t xml:space="preserve"> }</w:t>
+            </w:r>
+            <w:proofErr w:type="gramEnd"/>
+          </w:p>
+          <w:p>
+            <w:pPr>
+              <w:rPr>
+                <w:lang w:val="es-CO"/>
+              </w:rPr>
+            </w:pPr>
+          </w:p>
+        </w:tc>
+      </w:tr>
+    </w:tbl>
+    <w:p>
+      <w:pPr>
+        <w:rPr>
+          <w:lang w:val="es-CO"/>
+        </w:rPr>
+      </w:pPr>
+    </w:p>
+    <w:p>
+      <w:pPr>
+        <w:rPr>
+          <w:lang w:val="es-CO"/>
+        </w:rPr>
+      </w:pPr>
+    </w:p>
+    <w:p>
+      <w:pPr>
+        <w:rPr>
+          <w:color w:val="FF0000"/>
+          <w:lang w:val="es-CO"/>
+        </w:rPr>
+      </w:pPr>
+    </w:p>
+    <w:p>
+      <w:pPr>
+        <w:rPr>
+          <w:color w:val="FF0000"/>
+          <w:lang w:val="es-CO"/>
+        </w:rPr>
+      </w:pPr>
+    </w:p>
+    <w:p>
+      <w:pPr>
+        <w:rPr>
+          <w:color w:val="FF0000"/>
+          <w:lang w:val="es-CO"/>
+        </w:rPr>
+      </w:pPr>
+    </w:p>
+    <w:p>
+      <w:pPr>
+        <w:rPr>
+          <w:color w:val="FF0000"/>
+          <w:lang w:val="es-CO"/>
+        </w:rPr>
+      </w:pPr>
+    </w:p>
+    <w:p>
+      <w:pPr>
+        <w:rPr>
+          <w:color w:val="FF0000"/>
+          <w:lang w:val="es-CO"/>
+        </w:rPr>
+      </w:pPr>
+    </w:p>
+    <w:p>
+      <w:pPr>
+        <w:rPr>
+          <w:color w:val="FF0000"/>
+          <w:lang w:val="es-CO"/>
+        </w:rPr>
+      </w:pPr>
+    </w:p>
+    <w:p>
+      <w:pPr>
+        <w:rPr>
+          <w:color w:val="FF0000"/>
+          <w:lang w:val="es-CO"/>
+        </w:rPr>
+      </w:pPr>
+    </w:p>
+    <w:tbl>
+      <w:tblPr>
+        <w:tblStyle w:val="TableGrid"/>
+        <w:tblW w:w="0" w:type="auto"/>
+        <w:tblLook w:val="06A0" w:firstRow="1" w:lastRow="0" w:firstColumn="1" w:lastColumn="0" w:noHBand="1" w:noVBand="1"/>
+      </w:tblPr>
+      <w:tblGrid>
+        <w:gridCol w:w="8490"/>
+      </w:tblGrid>
+      <w:tr>
+        <w:trPr>
+          <w:trHeight w:val="300"/>
+        </w:trPr>
+        <w:tc>
+          <w:tcPr>
+            <w:tcW w:w="8490" w:type="dxa"/>
+          </w:tcPr>
+          <w:p>
+            <w:r>
+              <w:t xml:space="preserve">TAD                                                             </w:t>
+            </w:r>
+            <w:proofErr w:type="spellStart"/>
+            <w:r>
+              <w:t>Stack</w:t>
+            </w:r>
+            <w:proofErr w:type="spellEnd"/>
+          </w:p>
+        </w:tc>
+      </w:tr>
+      <w:tr>
+        <w:trPr>
+          <w:trHeight w:val="1650"/>
+        </w:trPr>
+        <w:tc>
+          <w:tcPr>
+            <w:tcW w:w="8490" w:type="dxa"/>
+          </w:tcPr>
+          <w:p>
             <w:r>
               <w:t>Una</w:t>
             </w:r>
@@ -2265,7 +3543,15 @@
             </w:r>
             <w:proofErr w:type="spellEnd"/>
             <w:r>
-              <w:t xml:space="preserve">) es una secuencia lineal de un número arbitrario de elementos. Las operaciones que permite son la inserción y eliminación solamente al tope de la misma. El tope es el último elemento agregado. La pila es una lista que sigue un </w:t>
+              <w:t xml:space="preserve">) es una secuencia lineal de un número arbitrario de elementos. Las operaciones que permite son la inserción y eliminación solamente al tope de </w:t>
+            </w:r>
+            <w:proofErr w:type="gramStart"/>
+            <w:r>
+              <w:t>la misma</w:t>
+            </w:r>
+            <w:proofErr w:type="gramEnd"/>
+            <w:r>
+              <w:t xml:space="preserve">. El tope es el último elemento agregado. La pila es una lista que sigue un </w:t>
             </w:r>
             <w:proofErr w:type="spellStart"/>
             <w:r>
@@ -2637,7 +3923,21 @@
               <w:rPr>
                 <w:lang w:val="es-CO"/>
               </w:rPr>
-              <w:t xml:space="preserve">: { eliminar: </w:t>
+              <w:t xml:space="preserve">: </w:t>
+            </w:r>
+            <w:proofErr w:type="gramStart"/>
+            <w:r>
+              <w:rPr>
+                <w:lang w:val="es-CO"/>
+              </w:rPr>
+              <w:t>{ eliminar</w:t>
+            </w:r>
+            <w:proofErr w:type="gramEnd"/>
+            <w:r>
+              <w:rPr>
+                <w:lang w:val="es-CO"/>
+              </w:rPr>
+              <w:t xml:space="preserve">: </w:t>
             </w:r>
             <w:r>
               <w:rPr>
@@ -2717,6 +4017,37 @@
           <w:p>
             <w:r>
               <w:t>Operaciones primitivas:</w:t>
+            </w:r>
+          </w:p>
+          <w:p>
+            <w:pPr>
+              <w:pStyle w:val="ListParagraph"/>
+              <w:numPr>
+                <w:ilvl w:val="0"/>
+                <w:numId w:val="1"/>
+              </w:numPr>
+              <w:spacing w:after="160" w:line="259" w:lineRule="auto"/>
+              <w:rPr>
+                <w:lang w:val="en-US"/>
+              </w:rPr>
+            </w:pPr>
+            <w:r>
+              <w:rPr>
+                <w:lang w:val="en-US"/>
+              </w:rPr>
+              <w:t xml:space="preserve">Stack:                                                                              </w:t>
+            </w:r>
+            <w:r>
+              <w:rPr>
+                <w:lang w:val="en-US"/>
+              </w:rPr>
+              <w:sym w:font="Wingdings" w:char="F0E0"/>
+            </w:r>
+            <w:r>
+              <w:rPr>
+                <w:lang w:val="en-US"/>
+              </w:rPr>
+              <w:t xml:space="preserve"> Stack</w:t>
             </w:r>
           </w:p>
           <w:p>
@@ -2982,11 +4313,211 @@
                 <w:bCs/>
                 <w:lang w:val="es-CO"/>
               </w:rPr>
+              <w:t>Stack</w:t>
+            </w:r>
+            <w:proofErr w:type="spellEnd"/>
+            <w:r>
+              <w:rPr>
+                <w:b/>
+                <w:bCs/>
+                <w:lang w:val="es-CO"/>
+              </w:rPr>
+              <w:t xml:space="preserve"> </w:t>
+            </w:r>
+            <w:r>
+              <w:rPr>
+                <w:b/>
+                <w:bCs/>
+                <w:lang w:val="es-CO"/>
+              </w:rPr>
+              <w:t>()</w:t>
+            </w:r>
+          </w:p>
+          <w:p>
+            <w:pPr>
+              <w:rPr>
+                <w:lang w:val="es-CO"/>
+              </w:rPr>
+            </w:pPr>
+            <w:r>
+              <w:rPr>
+                <w:lang w:val="es-CO"/>
+              </w:rPr>
+              <w:t>Crea una pila vacía</w:t>
+            </w:r>
+            <w:r>
+              <w:rPr>
+                <w:lang w:val="es-CO"/>
+              </w:rPr>
+              <w:t>.</w:t>
+            </w:r>
+          </w:p>
+          <w:p>
+            <w:pPr>
+              <w:rPr>
+                <w:lang w:val="es-CO"/>
+              </w:rPr>
+            </w:pPr>
+            <w:r>
+              <w:rPr>
+                <w:lang w:val="es-CO"/>
+              </w:rPr>
+              <w:t xml:space="preserve">{pre: </w:t>
+            </w:r>
+            <w:proofErr w:type="gramStart"/>
+            <w:r>
+              <w:rPr>
+                <w:lang w:val="es-CO"/>
+              </w:rPr>
+              <w:t>TRUE</w:t>
+            </w:r>
+            <w:r>
+              <w:rPr>
+                <w:rFonts w:eastAsiaTheme="minorEastAsia"/>
+                <w:lang w:val="es-CO"/>
+              </w:rPr>
+              <w:t xml:space="preserve">  </w:t>
+            </w:r>
+            <w:r>
+              <w:rPr>
+                <w:lang w:val="es-CO"/>
+              </w:rPr>
+              <w:t>}</w:t>
+            </w:r>
+            <w:proofErr w:type="gramEnd"/>
+          </w:p>
+          <w:p>
+            <w:pPr>
+              <w:rPr>
+                <w:lang w:val="es-CO"/>
+              </w:rPr>
+            </w:pPr>
+          </w:p>
+          <w:p>
+            <w:pPr>
+              <w:rPr>
+                <w:lang w:val="en-US"/>
+              </w:rPr>
+            </w:pPr>
+            <w:r>
+              <w:rPr>
+                <w:lang w:val="en-US"/>
+              </w:rPr>
+              <w:t xml:space="preserve">{post: </w:t>
+            </w:r>
+            <w:r>
+              <w:rPr>
+                <w:lang w:val="en-US"/>
+              </w:rPr>
+              <w:t xml:space="preserve">Stack </w:t>
+            </w:r>
+            <w:r>
+              <w:rPr>
+                <w:lang w:val="en-US"/>
+              </w:rPr>
+              <w:t xml:space="preserve">= </w:t>
+            </w:r>
+            <w:proofErr w:type="gramStart"/>
+            <w:r>
+              <w:rPr>
+                <w:lang w:val="en-US"/>
+              </w:rPr>
+              <w:t>{ top</w:t>
+            </w:r>
+            <w:proofErr w:type="gramEnd"/>
+            <w:r>
+              <w:rPr>
+                <w:lang w:val="en-US"/>
+              </w:rPr>
+              <w:t xml:space="preserve"> = null, </w:t>
+            </w:r>
+            <w:proofErr w:type="spellStart"/>
+            <w:r>
+              <w:rPr>
+                <w:lang w:val="en-US"/>
+              </w:rPr>
               <w:t>isEmpty</w:t>
             </w:r>
             <w:proofErr w:type="spellEnd"/>
             <w:r>
               <w:rPr>
+                <w:lang w:val="en-US"/>
+              </w:rPr>
+              <w:t xml:space="preserve"> = TRUE }</w:t>
+            </w:r>
+            <w:r>
+              <w:rPr>
+                <w:lang w:val="en-US"/>
+              </w:rPr>
+              <w:t>}</w:t>
+            </w:r>
+          </w:p>
+          <w:p>
+            <w:pPr>
+              <w:rPr>
+                <w:lang w:val="en-US"/>
+              </w:rPr>
+            </w:pPr>
+          </w:p>
+        </w:tc>
+      </w:tr>
+    </w:tbl>
+    <w:p>
+      <w:pPr>
+        <w:rPr>
+          <w:lang w:val="en-US"/>
+        </w:rPr>
+      </w:pPr>
+    </w:p>
+    <w:p>
+      <w:pPr>
+        <w:rPr>
+          <w:color w:val="FF0000"/>
+          <w:lang w:val="en-US"/>
+        </w:rPr>
+      </w:pPr>
+    </w:p>
+    <w:p>
+      <w:pPr>
+        <w:rPr>
+          <w:lang w:val="en-US"/>
+        </w:rPr>
+      </w:pPr>
+    </w:p>
+    <w:tbl>
+      <w:tblPr>
+        <w:tblStyle w:val="TableGrid"/>
+        <w:tblW w:w="0" w:type="auto"/>
+        <w:tblLook w:val="04A0" w:firstRow="1" w:lastRow="0" w:firstColumn="1" w:lastColumn="0" w:noHBand="0" w:noVBand="1"/>
+      </w:tblPr>
+      <w:tblGrid>
+        <w:gridCol w:w="9350"/>
+      </w:tblGrid>
+      <w:tr>
+        <w:tc>
+          <w:tcPr>
+            <w:tcW w:w="9350" w:type="dxa"/>
+          </w:tcPr>
+          <w:p>
+            <w:pPr>
+              <w:rPr>
+                <w:b/>
+                <w:bCs/>
+                <w:lang w:val="es-CO"/>
+              </w:rPr>
+            </w:pPr>
+            <w:proofErr w:type="spellStart"/>
+            <w:r>
+              <w:rPr>
+                <w:b/>
+                <w:bCs/>
+                <w:lang w:val="es-CO"/>
+              </w:rPr>
+              <w:t>isEmpty</w:t>
+            </w:r>
+            <w:proofErr w:type="spellEnd"/>
+            <w:r>
+              <w:rPr>
                 <w:b/>
                 <w:bCs/>
                 <w:lang w:val="es-CO"/>
@@ -3012,6 +4543,7 @@
               <w:rPr>
                 <w:lang w:val="es-CO"/>
               </w:rPr>
+              <w:lastRenderedPageBreak/>
               <w:t>Indica si la pila está vacía</w:t>
             </w:r>
             <w:r>
@@ -3033,6 +4565,7 @@
               </w:rPr>
               <w:t xml:space="preserve">{pre: </w:t>
             </w:r>
+            <w:proofErr w:type="gramStart"/>
             <w:r>
               <w:rPr>
                 <w:lang w:val="es-CO"/>
@@ -3052,6 +4585,7 @@
               </w:rPr>
               <w:t>}</w:t>
             </w:r>
+            <w:proofErr w:type="gramEnd"/>
           </w:p>
           <w:p>
             <w:pPr>
@@ -3213,7 +4747,14 @@
               <w:rPr>
                 <w:lang w:val="es-CO"/>
               </w:rPr>
-              <w:t>{pre: TRUE</w:t>
+              <w:t xml:space="preserve">{pre: </w:t>
+            </w:r>
+            <w:proofErr w:type="gramStart"/>
+            <w:r>
+              <w:rPr>
+                <w:lang w:val="es-CO"/>
+              </w:rPr>
+              <w:t>TRUE</w:t>
             </w:r>
             <w:r>
               <w:rPr>
@@ -3228,6 +4769,7 @@
               </w:rPr>
               <w:t>}</w:t>
             </w:r>
+            <w:proofErr w:type="gramEnd"/>
           </w:p>
           <w:p>
             <w:pPr>
@@ -3398,6 +4940,7 @@
               <w:t xml:space="preserve">{pre: </w:t>
             </w:r>
             <w:proofErr w:type="spellStart"/>
+            <w:proofErr w:type="gramStart"/>
             <w:r>
               <w:rPr>
                 <w:lang w:val="es-CO"/>
@@ -3405,6 +4948,7 @@
               <w:t>stack.isEmpty</w:t>
             </w:r>
             <w:proofErr w:type="spellEnd"/>
+            <w:proofErr w:type="gramEnd"/>
             <w:r>
               <w:rPr>
                 <w:lang w:val="es-CO"/>
@@ -3592,6 +5136,7 @@
               <w:t xml:space="preserve">{pre: </w:t>
             </w:r>
             <w:proofErr w:type="spellStart"/>
+            <w:proofErr w:type="gramStart"/>
             <w:r>
               <w:rPr>
                 <w:lang w:val="es-CO"/>
@@ -3599,6 +5144,7 @@
               <w:t>stack.isEmpty</w:t>
             </w:r>
             <w:proofErr w:type="spellEnd"/>
+            <w:proofErr w:type="gramEnd"/>
             <w:r>
               <w:rPr>
                 <w:lang w:val="es-CO"/>
@@ -3829,13 +5375,321 @@
             <w:r>
               <w:t xml:space="preserve">Una </w:t>
             </w:r>
-            <w:proofErr w:type="spellStart"/>
-            <w:r>
-              <w:t>ts</w:t>
-            </w:r>
-            <w:proofErr w:type="spellEnd"/>
-            <w:r>
-              <w:t xml:space="preserve"> un</w:t>
+            <w:r>
+              <w:t>cola</w:t>
+            </w:r>
+            <w:r>
+              <w:t xml:space="preserve"> (</w:t>
+            </w:r>
+            <w:proofErr w:type="spellStart"/>
+            <w:r>
+              <w:t>queue</w:t>
+            </w:r>
+            <w:proofErr w:type="spellEnd"/>
+            <w:r>
+              <w:t xml:space="preserve">) es una secuencia lineal de un número arbitrario de elementos. Las operaciones que permite son la inserción </w:t>
+            </w:r>
+            <w:r>
+              <w:rPr>
+                <w:u w:val="single"/>
+              </w:rPr>
+              <w:t>solamente</w:t>
+            </w:r>
+            <w:r>
+              <w:t xml:space="preserve"> al final de la cola </w:t>
+            </w:r>
+            <w:r>
+              <w:t xml:space="preserve">y </w:t>
+            </w:r>
+            <w:r>
+              <w:t xml:space="preserve">la </w:t>
+            </w:r>
+            <w:r>
+              <w:t xml:space="preserve">eliminación solamente al </w:t>
+            </w:r>
+            <w:r>
+              <w:t>frente</w:t>
+            </w:r>
+            <w:r>
+              <w:t xml:space="preserve"> de la misma. La </w:t>
+            </w:r>
+            <w:r>
+              <w:t>cola</w:t>
+            </w:r>
+            <w:r>
+              <w:t xml:space="preserve"> es una lista que sigue un </w:t>
+            </w:r>
+            <w:proofErr w:type="spellStart"/>
+            <w:r>
+              <w:t>patron</w:t>
+            </w:r>
+            <w:proofErr w:type="spellEnd"/>
+            <w:r>
+              <w:t xml:space="preserve"> </w:t>
+            </w:r>
+            <w:r>
+              <w:t>F</w:t>
+            </w:r>
+            <w:r>
+              <w:t xml:space="preserve">IFO (el </w:t>
+            </w:r>
+            <w:r>
+              <w:t>primero</w:t>
+            </w:r>
+            <w:r>
+              <w:t xml:space="preserve"> en llegar es el primero en salir). Una </w:t>
+            </w:r>
+            <w:r>
+              <w:t>cola</w:t>
+            </w:r>
+            <w:r>
+              <w:t xml:space="preserve"> puede estar vacía o tener una secuencia de elementos.</w:t>
+            </w:r>
+          </w:p>
+          <w:p>
+            <w:proofErr w:type="spellStart"/>
+            <w:r>
+              <w:t>Queue</w:t>
+            </w:r>
+            <w:proofErr w:type="spellEnd"/>
+            <w:r>
+              <w:t xml:space="preserve"> ={ </w:t>
+            </w:r>
+            <m:oMath>
+              <m:r>
+                <m:rPr>
+                  <m:sty m:val="b"/>
+                </m:rPr>
+                <w:rPr>
+                  <w:rFonts w:ascii="Cambria Math" w:hAnsi="Cambria Math" w:cs="Cambria Math"/>
+                  <w:color w:val="202124"/>
+                  <w:sz w:val="21"/>
+                  <w:szCs w:val="21"/>
+                  <w:shd w:val="clear" w:color="auto" w:fill="FFFFFF"/>
+                </w:rPr>
+                <m:t>e</m:t>
+              </m:r>
+              <m:r>
+                <m:rPr>
+                  <m:sty m:val="b"/>
+                </m:rPr>
+                <w:rPr>
+                  <w:rFonts w:ascii="Cambria Math" w:hAnsi="Cambria Math" w:cs="Cambria Math"/>
+                  <w:color w:val="202124"/>
+                  <w:sz w:val="21"/>
+                  <w:szCs w:val="21"/>
+                  <w:shd w:val="clear" w:color="auto" w:fill="FFFFFF"/>
+                </w:rPr>
+                <m:t>={</m:t>
+              </m:r>
+              <m:r>
+                <w:rPr>
+                  <w:rFonts w:ascii="Cambria Math" w:hAnsi="Cambria Math"/>
+                </w:rPr>
+                <m:t xml:space="preserve"> </m:t>
+              </m:r>
+              <m:sSub>
+                <m:sSubPr>
+                  <m:ctrlPr>
+                    <w:rPr>
+                      <w:rFonts w:ascii="Cambria Math" w:hAnsi="Cambria Math"/>
+                      <w:i/>
+                      <w:lang w:val="en-US"/>
+                    </w:rPr>
+                  </m:ctrlPr>
+                </m:sSubPr>
+                <m:e>
+                  <m:r>
+                    <w:rPr>
+                      <w:rFonts w:ascii="Cambria Math" w:hAnsi="Cambria Math"/>
+                      <w:lang w:val="en-US"/>
+                    </w:rPr>
+                    <m:t>e</m:t>
+                  </m:r>
+                </m:e>
+                <m:sub>
+                  <m:r>
+                    <w:rPr>
+                      <w:rFonts w:ascii="Cambria Math" w:hAnsi="Cambria Math"/>
+                    </w:rPr>
+                    <m:t>1</m:t>
+                  </m:r>
+                </m:sub>
+              </m:sSub>
+              <m:r>
+                <w:rPr>
+                  <w:rFonts w:ascii="Cambria Math" w:hAnsi="Cambria Math"/>
+                </w:rPr>
+                <m:t xml:space="preserve">, </m:t>
+              </m:r>
+              <m:sSub>
+                <m:sSubPr>
+                  <m:ctrlPr>
+                    <w:rPr>
+                      <w:rFonts w:ascii="Cambria Math" w:hAnsi="Cambria Math"/>
+                      <w:i/>
+                      <w:lang w:val="en-US"/>
+                    </w:rPr>
+                  </m:ctrlPr>
+                </m:sSubPr>
+                <m:e>
+                  <m:r>
+                    <w:rPr>
+                      <w:rFonts w:ascii="Cambria Math" w:hAnsi="Cambria Math"/>
+                      <w:lang w:val="en-US"/>
+                    </w:rPr>
+                    <m:t>e</m:t>
+                  </m:r>
+                </m:e>
+                <m:sub>
+                  <m:r>
+                    <w:rPr>
+                      <w:rFonts w:ascii="Cambria Math" w:hAnsi="Cambria Math"/>
+                    </w:rPr>
+                    <m:t>2</m:t>
+                  </m:r>
+                </m:sub>
+              </m:sSub>
+              <m:r>
+                <w:rPr>
+                  <w:rFonts w:ascii="Cambria Math" w:hAnsi="Cambria Math"/>
+                </w:rPr>
+                <m:t xml:space="preserve">, …, </m:t>
+              </m:r>
+              <m:sSub>
+                <m:sSubPr>
+                  <m:ctrlPr>
+                    <w:rPr>
+                      <w:rFonts w:ascii="Cambria Math" w:hAnsi="Cambria Math"/>
+                      <w:i/>
+                      <w:lang w:val="en-US"/>
+                    </w:rPr>
+                  </m:ctrlPr>
+                </m:sSubPr>
+                <m:e>
+                  <m:r>
+                    <w:rPr>
+                      <w:rFonts w:ascii="Cambria Math" w:hAnsi="Cambria Math"/>
+                      <w:lang w:val="en-US"/>
+                    </w:rPr>
+                    <m:t>e</m:t>
+                  </m:r>
+                </m:e>
+                <m:sub>
+                  <m:r>
+                    <w:rPr>
+                      <w:rFonts w:ascii="Cambria Math" w:hAnsi="Cambria Math"/>
+                      <w:lang w:val="en-US"/>
+                    </w:rPr>
+                    <m:t>n</m:t>
+                  </m:r>
+                </m:sub>
+              </m:sSub>
+              <m:r>
+                <w:rPr>
+                  <w:rFonts w:ascii="Cambria Math" w:hAnsi="Cambria Math"/>
+                </w:rPr>
+                <m:t xml:space="preserve"> | </m:t>
+              </m:r>
+              <m:r>
+                <w:rPr>
+                  <w:rFonts w:ascii="Cambria Math" w:hAnsi="Cambria Math"/>
+                  <w:lang w:val="en-US"/>
+                </w:rPr>
+                <m:t>n</m:t>
+              </m:r>
+              <m:r>
+                <w:rPr>
+                  <w:rFonts w:ascii="Cambria Math" w:hAnsi="Cambria Math"/>
+                </w:rPr>
+                <m:t xml:space="preserve">&gt;0} </m:t>
+              </m:r>
+              <m:r>
+                <m:rPr>
+                  <m:sty m:val="b"/>
+                </m:rPr>
+                <w:rPr>
+                  <w:rFonts w:ascii="Cambria Math" w:hAnsi="Cambria Math" w:cs="Cambria Math"/>
+                  <w:color w:val="202124"/>
+                  <w:sz w:val="21"/>
+                  <w:szCs w:val="21"/>
+                  <w:shd w:val="clear" w:color="auto" w:fill="FFFFFF"/>
+                </w:rPr>
+                <m:t>∨</m:t>
+              </m:r>
+              <m:r>
+                <m:rPr>
+                  <m:sty m:val="b"/>
+                </m:rPr>
+                <w:rPr>
+                  <w:rFonts w:ascii="Cambria Math" w:hAnsi="Cambria Math" w:cs="Cambria Math"/>
+                  <w:color w:val="202124"/>
+                  <w:sz w:val="21"/>
+                  <w:szCs w:val="21"/>
+                  <w:shd w:val="clear" w:color="auto" w:fill="FFFFFF"/>
+                </w:rPr>
+                <m:t>e</m:t>
+              </m:r>
+              <m:r>
+                <m:rPr>
+                  <m:sty m:val="b"/>
+                </m:rPr>
+                <w:rPr>
+                  <w:rFonts w:ascii="Cambria Math" w:hAnsi="Cambria Math" w:cs="Cambria Math"/>
+                  <w:color w:val="202124"/>
+                  <w:sz w:val="21"/>
+                  <w:szCs w:val="21"/>
+                  <w:shd w:val="clear" w:color="auto" w:fill="FFFFFF"/>
+                </w:rPr>
+                <m:t>=</m:t>
+              </m:r>
+              <m:r>
+                <m:rPr>
+                  <m:sty m:val="p"/>
+                </m:rPr>
+                <w:rPr>
+                  <w:rFonts w:ascii="Cambria Math" w:hAnsi="Cambria Math" w:cs="Cambria Math"/>
+                  <w:color w:val="202124"/>
+                  <w:sz w:val="21"/>
+                  <w:szCs w:val="21"/>
+                  <w:shd w:val="clear" w:color="auto" w:fill="FFFFFF"/>
+                </w:rPr>
+                <m:t>{</m:t>
+              </m:r>
+            </m:oMath>
+            <w:r>
+              <w:rPr>
+                <w:rFonts w:ascii="Cambria Math" w:hAnsi="Cambria Math" w:cs="Cambria Math"/>
+                <w:color w:val="202124"/>
+                <w:sz w:val="21"/>
+                <w:szCs w:val="21"/>
+                <w:shd w:val="clear" w:color="auto" w:fill="FFFFFF"/>
+              </w:rPr>
+              <w:t>Ø</w:t>
+            </w:r>
+            <m:oMath>
+              <m:r>
+                <m:rPr>
+                  <m:sty m:val="p"/>
+                </m:rPr>
+                <w:rPr>
+                  <w:rFonts w:ascii="Cambria Math" w:hAnsi="Cambria Math" w:cs="Cambria Math"/>
+                  <w:color w:val="202124"/>
+                  <w:sz w:val="21"/>
+                  <w:szCs w:val="21"/>
+                  <w:shd w:val="clear" w:color="auto" w:fill="FFFFFF"/>
+                </w:rPr>
+                <m:t>}</m:t>
+              </m:r>
+              <m:r>
+                <w:rPr>
+                  <w:rFonts w:ascii="Cambria Math" w:hAnsi="Cambria Math"/>
+                </w:rPr>
+                <m:t xml:space="preserve">  </m:t>
+              </m:r>
+            </m:oMath>
+            <w:r>
+              <w:t xml:space="preserve"> }</w:t>
             </w:r>
           </w:p>
         </w:tc>
@@ -3849,8 +5703,207 @@
             <w:tcW w:w="8490" w:type="dxa"/>
           </w:tcPr>
           <w:p>
-            <w:r>
+            <w:pPr>
+              <w:rPr>
+                <w:lang w:val="es-CO"/>
+              </w:rPr>
+            </w:pPr>
+            <w:r>
+              <w:lastRenderedPageBreak/>
               <w:t>El in</w:t>
+            </w:r>
+            <w:r>
+              <w:t xml:space="preserve">variante de una cola es que la </w:t>
+            </w:r>
+            <w:proofErr w:type="spellStart"/>
+            <w:r>
+              <w:t>inserci</w:t>
+            </w:r>
+            <w:r>
+              <w:rPr>
+                <w:lang w:val="es-CO"/>
+              </w:rPr>
+              <w:t>ón</w:t>
+            </w:r>
+            <w:proofErr w:type="spellEnd"/>
+            <w:r>
+              <w:rPr>
+                <w:lang w:val="es-CO"/>
+              </w:rPr>
+              <w:t xml:space="preserve"> de elementos se puede hacer únicamente al final (back) de la cola y la eliminación de elementos se puede hacer solamente al frente (</w:t>
+            </w:r>
+            <w:proofErr w:type="spellStart"/>
+            <w:r>
+              <w:rPr>
+                <w:lang w:val="es-CO"/>
+              </w:rPr>
+              <w:t>front</w:t>
+            </w:r>
+            <w:proofErr w:type="spellEnd"/>
+            <w:r>
+              <w:rPr>
+                <w:lang w:val="es-CO"/>
+              </w:rPr>
+              <w:t>) de la misma.</w:t>
+            </w:r>
+          </w:p>
+          <w:p>
+            <w:pPr>
+              <w:rPr>
+                <w:lang w:val="es-CO"/>
+              </w:rPr>
+            </w:pPr>
+            <w:r>
+              <w:rPr>
+                <w:lang w:val="es-CO"/>
+              </w:rPr>
+              <w:t>{</w:t>
+            </w:r>
+            <w:proofErr w:type="spellStart"/>
+            <w:r>
+              <w:rPr>
+                <w:lang w:val="es-CO"/>
+              </w:rPr>
+              <w:t>in</w:t>
+            </w:r>
+            <w:r>
+              <w:rPr>
+                <w:lang w:val="es-CO"/>
+              </w:rPr>
+              <w:t>v</w:t>
+            </w:r>
+            <w:proofErr w:type="spellEnd"/>
+            <w:r>
+              <w:rPr>
+                <w:lang w:val="es-CO"/>
+              </w:rPr>
+              <w:t xml:space="preserve">: </w:t>
+            </w:r>
+            <w:proofErr w:type="gramStart"/>
+            <w:r>
+              <w:rPr>
+                <w:lang w:val="es-CO"/>
+              </w:rPr>
+              <w:t>{ eliminar</w:t>
+            </w:r>
+            <w:proofErr w:type="gramEnd"/>
+            <w:r>
+              <w:rPr>
+                <w:lang w:val="es-CO"/>
+              </w:rPr>
+              <w:t xml:space="preserve">: </w:t>
+            </w:r>
+            <w:r>
+              <w:rPr>
+                <w:lang w:val="en-US"/>
+              </w:rPr>
+              <w:sym w:font="Wingdings" w:char="F0E0"/>
+            </w:r>
+            <w:r>
+              <w:rPr>
+                <w:lang w:val="es-CO"/>
+              </w:rPr>
+              <w:t xml:space="preserve"> n , | n es el </w:t>
+            </w:r>
+            <w:r>
+              <w:rPr>
+                <w:lang w:val="es-CO"/>
+              </w:rPr>
+              <w:t>elemento</w:t>
+            </w:r>
+            <w:r>
+              <w:rPr>
+                <w:lang w:val="es-CO"/>
+              </w:rPr>
+              <w:t xml:space="preserve"> que se ha agregado de manera menos reciente</w:t>
+            </w:r>
+            <w:r>
+              <w:rPr>
+                <w:lang w:val="es-CO"/>
+              </w:rPr>
+              <w:t xml:space="preserve"> </w:t>
+            </w:r>
+            <m:oMath>
+              <m:r>
+                <m:rPr>
+                  <m:sty m:val="p"/>
+                </m:rPr>
+                <w:rPr>
+                  <w:rFonts w:ascii="Cambria Math" w:hAnsi="Cambria Math"/>
+                  <w:color w:val="232629"/>
+                  <w:sz w:val="25"/>
+                  <w:szCs w:val="25"/>
+                  <w:shd w:val="clear" w:color="auto" w:fill="FFFFFF"/>
+                  <w:lang w:val="es-CO"/>
+                </w:rPr>
+                <m:t>∧</m:t>
+              </m:r>
+            </m:oMath>
+            <w:r>
+              <w:rPr>
+                <w:lang w:val="es-CO"/>
+              </w:rPr>
+              <w:t xml:space="preserve"> </w:t>
+            </w:r>
+            <w:r>
+              <w:rPr>
+                <w:lang w:val="es-CO"/>
+              </w:rPr>
+              <w:t xml:space="preserve">insertar: n </w:t>
+            </w:r>
+            <w:r>
+              <w:rPr>
+                <w:lang w:val="es-CO"/>
+              </w:rPr>
+              <w:t xml:space="preserve">| </w:t>
+            </w:r>
+            <w:r>
+              <w:rPr>
+                <w:lang w:val="es-CO"/>
+              </w:rPr>
+              <w:t xml:space="preserve">n </w:t>
+            </w:r>
+            <w:r>
+              <w:rPr>
+                <w:lang w:val="es-CO"/>
+              </w:rPr>
+              <w:t xml:space="preserve">es el elemento que se ha agregado de manera más reciente y </w:t>
+            </w:r>
+            <w:r>
+              <w:rPr>
+                <w:lang w:val="es-CO"/>
+              </w:rPr>
+              <w:t xml:space="preserve">se inserta al </w:t>
+            </w:r>
+            <w:r>
+              <w:rPr>
+                <w:lang w:val="es-CO"/>
+              </w:rPr>
+              <w:t>final</w:t>
+            </w:r>
+            <w:r>
+              <w:rPr>
+                <w:lang w:val="es-CO"/>
+              </w:rPr>
+              <w:t xml:space="preserve"> de la </w:t>
+            </w:r>
+            <w:r>
+              <w:rPr>
+                <w:lang w:val="es-CO"/>
+              </w:rPr>
+              <w:t>cola.</w:t>
+            </w:r>
+            <w:r>
+              <w:rPr>
+                <w:lang w:val="es-CO"/>
+              </w:rPr>
+              <w:t xml:space="preserve"> </w:t>
+            </w:r>
+            <w:r>
+              <w:rPr>
+                <w:lang w:val="es-CO"/>
+              </w:rPr>
+              <w:t>}}</w:t>
             </w:r>
           </w:p>
         </w:tc>
@@ -3864,11 +5917,252 @@
             <w:tcW w:w="8490" w:type="dxa"/>
           </w:tcPr>
           <w:p>
-            <w:pPr>
+            <w:r>
+              <w:t>Operaciones primitivas:</w:t>
+            </w:r>
+          </w:p>
+          <w:p>
+            <w:pPr>
+              <w:pStyle w:val="ListParagraph"/>
+              <w:numPr>
+                <w:ilvl w:val="0"/>
+                <w:numId w:val="1"/>
+              </w:numPr>
+              <w:spacing w:after="160" w:line="259" w:lineRule="auto"/>
+              <w:rPr>
+                <w:lang w:val="en-US"/>
+              </w:rPr>
+            </w:pPr>
+            <w:proofErr w:type="spellStart"/>
+            <w:r>
+              <w:t>Queue</w:t>
+            </w:r>
+            <w:proofErr w:type="spellEnd"/>
+            <w:r>
+              <w:rPr>
+                <w:lang w:val="en-US"/>
+              </w:rPr>
+              <w:t xml:space="preserve">:                                                                              </w:t>
+            </w:r>
+            <w:r>
+              <w:rPr>
+                <w:lang w:val="en-US"/>
+              </w:rPr>
+              <w:sym w:font="Wingdings" w:char="F0E0"/>
+            </w:r>
+            <w:r>
+              <w:rPr>
+                <w:lang w:val="en-US"/>
+              </w:rPr>
+              <w:t xml:space="preserve"> </w:t>
+            </w:r>
+            <w:proofErr w:type="spellStart"/>
+            <w:r>
+              <w:t>Queue</w:t>
+            </w:r>
+            <w:proofErr w:type="spellEnd"/>
+          </w:p>
+          <w:p>
+            <w:pPr>
+              <w:pStyle w:val="ListParagraph"/>
+              <w:numPr>
+                <w:ilvl w:val="0"/>
+                <w:numId w:val="1"/>
+              </w:numPr>
+              <w:spacing w:after="160" w:line="259" w:lineRule="auto"/>
+              <w:rPr>
+                <w:lang w:val="en-US"/>
+              </w:rPr>
+            </w:pPr>
+            <w:proofErr w:type="spellStart"/>
+            <w:r>
+              <w:rPr>
+                <w:lang w:val="en-US"/>
+              </w:rPr>
+              <w:t>isEmpty</w:t>
+            </w:r>
+            <w:proofErr w:type="spellEnd"/>
+            <w:r>
+              <w:rPr>
+                <w:lang w:val="en-US"/>
+              </w:rPr>
+              <w:t xml:space="preserve">: </w:t>
+            </w:r>
+            <w:r>
+              <w:rPr>
+                <w:lang w:val="en-US"/>
+              </w:rPr>
+              <w:t xml:space="preserve"> </w:t>
+            </w:r>
+            <w:r>
+              <w:rPr>
+                <w:lang w:val="en-US"/>
+              </w:rPr>
+              <w:t xml:space="preserve">                                                                   </w:t>
+            </w:r>
+            <w:r>
+              <w:rPr>
+                <w:lang w:val="en-US"/>
+              </w:rPr>
+              <w:sym w:font="Wingdings" w:char="F0E0"/>
+            </w:r>
+            <w:r>
+              <w:rPr>
+                <w:lang w:val="en-US"/>
+              </w:rPr>
+              <w:t xml:space="preserve"> </w:t>
+            </w:r>
+            <w:proofErr w:type="spellStart"/>
+            <w:r>
+              <w:rPr>
+                <w:lang w:val="en-US"/>
+              </w:rPr>
+              <w:t>boolean</w:t>
+            </w:r>
+            <w:proofErr w:type="spellEnd"/>
+          </w:p>
+          <w:p>
+            <w:pPr>
+              <w:pStyle w:val="ListParagraph"/>
+              <w:numPr>
+                <w:ilvl w:val="0"/>
+                <w:numId w:val="1"/>
+              </w:numPr>
+              <w:spacing w:after="160" w:line="259" w:lineRule="auto"/>
+              <w:rPr>
+                <w:lang w:val="en-US"/>
+              </w:rPr>
+            </w:pPr>
+            <w:r>
+              <w:rPr>
+                <w:lang w:val="en-US"/>
+              </w:rPr>
+              <w:t>enqueue</w:t>
+            </w:r>
+            <w:r>
+              <w:rPr>
+                <w:lang w:val="en-US"/>
+              </w:rPr>
+              <w:t xml:space="preserve">:                              </w:t>
+            </w:r>
+            <w:r>
+              <w:rPr>
+                <w:lang w:val="en-US"/>
+              </w:rPr>
+              <w:t>item</w:t>
+            </w:r>
+            <w:r>
+              <w:rPr>
+                <w:lang w:val="en-US"/>
+              </w:rPr>
+              <w:t xml:space="preserve">                                         </w:t>
+            </w:r>
+            <w:r>
+              <w:rPr>
+                <w:lang w:val="en-US"/>
+              </w:rPr>
+              <w:sym w:font="Wingdings" w:char="F0E0"/>
+            </w:r>
+            <w:r>
+              <w:rPr>
+                <w:lang w:val="en-US"/>
+              </w:rPr>
+              <w:t xml:space="preserve"> void</w:t>
+            </w:r>
+          </w:p>
+          <w:p>
+            <w:pPr>
+              <w:pStyle w:val="ListParagraph"/>
+              <w:numPr>
+                <w:ilvl w:val="0"/>
+                <w:numId w:val="1"/>
+              </w:numPr>
+              <w:spacing w:after="160" w:line="259" w:lineRule="auto"/>
+              <w:rPr>
+                <w:lang w:val="en-US"/>
+              </w:rPr>
+            </w:pPr>
+            <w:r>
+              <w:rPr>
+                <w:lang w:val="en-US"/>
+              </w:rPr>
+              <w:t>front</w:t>
+            </w:r>
+            <w:r>
+              <w:rPr>
+                <w:lang w:val="en-US"/>
+              </w:rPr>
+              <w:t xml:space="preserve">:                                   </w:t>
+            </w:r>
+            <w:r>
+              <w:rPr>
+                <w:lang w:val="en-US"/>
+              </w:rPr>
+              <w:t xml:space="preserve"> </w:t>
+            </w:r>
+            <w:r>
+              <w:rPr>
+                <w:lang w:val="en-US"/>
+              </w:rPr>
+              <w:t xml:space="preserve">                                 </w:t>
+            </w:r>
+            <w:r>
+              <w:rPr>
+                <w:lang w:val="en-US"/>
+              </w:rPr>
+              <w:sym w:font="Wingdings" w:char="F0E0"/>
+            </w:r>
+            <w:r>
+              <w:rPr>
+                <w:lang w:val="en-US"/>
+              </w:rPr>
+              <w:t xml:space="preserve"> </w:t>
+            </w:r>
+            <w:proofErr w:type="gramStart"/>
+            <w:r>
+              <w:rPr>
+                <w:lang w:val="en-US"/>
+              </w:rPr>
+              <w:t>item</w:t>
+            </w:r>
+            <w:proofErr w:type="gramEnd"/>
+          </w:p>
+          <w:p>
+            <w:pPr>
+              <w:pStyle w:val="ListParagraph"/>
+              <w:numPr>
+                <w:ilvl w:val="0"/>
+                <w:numId w:val="1"/>
+              </w:numPr>
+              <w:spacing w:after="160" w:line="259" w:lineRule="auto"/>
               <w:rPr>
                 <w:color w:val="FF0000"/>
               </w:rPr>
             </w:pPr>
+            <w:r>
+              <w:rPr>
+                <w:lang w:val="en-US"/>
+              </w:rPr>
+              <w:t>dequeue</w:t>
+            </w:r>
+            <w:r>
+              <w:rPr>
+                <w:lang w:val="en-US"/>
+              </w:rPr>
+              <w:t xml:space="preserve">:                                                                             </w:t>
+            </w:r>
+            <w:r>
+              <w:rPr>
+                <w:lang w:val="en-US"/>
+              </w:rPr>
+              <w:sym w:font="Wingdings" w:char="F0E0"/>
+            </w:r>
+            <w:r>
+              <w:rPr>
+                <w:lang w:val="en-US"/>
+              </w:rPr>
+              <w:t xml:space="preserve"> item</w:t>
+            </w:r>
           </w:p>
         </w:tc>
       </w:tr>
@@ -3876,7 +6170,1161 @@
     <w:p>
       <w:pPr>
         <w:rPr>
+          <w:lang w:val="en-US"/>
+        </w:rPr>
+      </w:pPr>
+    </w:p>
+    <w:tbl>
+      <w:tblPr>
+        <w:tblStyle w:val="TableGrid"/>
+        <w:tblW w:w="0" w:type="auto"/>
+        <w:tblLook w:val="04A0" w:firstRow="1" w:lastRow="0" w:firstColumn="1" w:lastColumn="0" w:noHBand="0" w:noVBand="1"/>
+      </w:tblPr>
+      <w:tblGrid>
+        <w:gridCol w:w="9350"/>
+      </w:tblGrid>
+      <w:tr>
+        <w:tc>
+          <w:tcPr>
+            <w:tcW w:w="9350" w:type="dxa"/>
+          </w:tcPr>
+          <w:p>
+            <w:pPr>
+              <w:rPr>
+                <w:b/>
+                <w:bCs/>
+                <w:lang w:val="es-CO"/>
+              </w:rPr>
+            </w:pPr>
+            <w:proofErr w:type="spellStart"/>
+            <w:r>
+              <w:rPr>
+                <w:b/>
+                <w:bCs/>
+              </w:rPr>
+              <w:t>Queue</w:t>
+            </w:r>
+            <w:proofErr w:type="spellEnd"/>
+            <w:r>
+              <w:rPr>
+                <w:b/>
+                <w:bCs/>
+                <w:lang w:val="es-CO"/>
+              </w:rPr>
+              <w:t xml:space="preserve"> </w:t>
+            </w:r>
+            <w:r>
+              <w:rPr>
+                <w:b/>
+                <w:bCs/>
+                <w:lang w:val="es-CO"/>
+              </w:rPr>
+              <w:t>()</w:t>
+            </w:r>
+          </w:p>
+          <w:p>
+            <w:pPr>
+              <w:rPr>
+                <w:lang w:val="es-CO"/>
+              </w:rPr>
+            </w:pPr>
+            <w:r>
+              <w:rPr>
+                <w:lang w:val="es-CO"/>
+              </w:rPr>
+              <w:t xml:space="preserve">Crea una </w:t>
+            </w:r>
+            <w:r>
+              <w:rPr>
+                <w:lang w:val="es-CO"/>
+              </w:rPr>
+              <w:t>cola</w:t>
+            </w:r>
+            <w:r>
+              <w:rPr>
+                <w:lang w:val="es-CO"/>
+              </w:rPr>
+              <w:t xml:space="preserve"> vacía.</w:t>
+            </w:r>
+          </w:p>
+          <w:p>
+            <w:pPr>
+              <w:rPr>
+                <w:lang w:val="en-US"/>
+              </w:rPr>
+            </w:pPr>
+            <w:r>
+              <w:rPr>
+                <w:lang w:val="en-US"/>
+              </w:rPr>
+              <w:t xml:space="preserve">{pre: </w:t>
+            </w:r>
+            <w:proofErr w:type="gramStart"/>
+            <w:r>
+              <w:rPr>
+                <w:lang w:val="en-US"/>
+              </w:rPr>
+              <w:t>TRUE</w:t>
+            </w:r>
+            <w:r>
+              <w:rPr>
+                <w:rFonts w:eastAsiaTheme="minorEastAsia"/>
+                <w:lang w:val="en-US"/>
+              </w:rPr>
+              <w:t xml:space="preserve">  </w:t>
+            </w:r>
+            <w:r>
+              <w:rPr>
+                <w:lang w:val="en-US"/>
+              </w:rPr>
+              <w:t>}</w:t>
+            </w:r>
+            <w:proofErr w:type="gramEnd"/>
+          </w:p>
+          <w:p>
+            <w:pPr>
+              <w:rPr>
+                <w:lang w:val="en-US"/>
+              </w:rPr>
+            </w:pPr>
+          </w:p>
+          <w:p>
+            <w:pPr>
+              <w:rPr>
+                <w:lang w:val="en-US"/>
+              </w:rPr>
+            </w:pPr>
+            <w:r>
+              <w:rPr>
+                <w:lang w:val="en-US"/>
+              </w:rPr>
+              <w:t xml:space="preserve">{post: </w:t>
+            </w:r>
+            <w:r>
+              <w:rPr>
+                <w:b/>
+                <w:bCs/>
+                <w:lang w:val="en-US"/>
+              </w:rPr>
+              <w:t xml:space="preserve">Queue </w:t>
+            </w:r>
+            <w:r>
+              <w:rPr>
+                <w:lang w:val="en-US"/>
+              </w:rPr>
+              <w:t xml:space="preserve">= </w:t>
+            </w:r>
+            <w:proofErr w:type="gramStart"/>
+            <w:r>
+              <w:rPr>
+                <w:lang w:val="en-US"/>
+              </w:rPr>
+              <w:t xml:space="preserve">{ </w:t>
+            </w:r>
+            <w:r>
+              <w:rPr>
+                <w:lang w:val="en-US"/>
+              </w:rPr>
+              <w:t>front</w:t>
+            </w:r>
+            <w:proofErr w:type="gramEnd"/>
+            <w:r>
+              <w:rPr>
+                <w:lang w:val="en-US"/>
+              </w:rPr>
+              <w:t xml:space="preserve"> = null</w:t>
+            </w:r>
+            <w:r>
+              <w:rPr>
+                <w:lang w:val="en-US"/>
+              </w:rPr>
+              <w:t>, back = null</w:t>
+            </w:r>
+            <w:r>
+              <w:rPr>
+                <w:lang w:val="en-US"/>
+              </w:rPr>
+              <w:t xml:space="preserve">, </w:t>
+            </w:r>
+            <w:proofErr w:type="spellStart"/>
+            <w:r>
+              <w:rPr>
+                <w:lang w:val="en-US"/>
+              </w:rPr>
+              <w:t>isEmpty</w:t>
+            </w:r>
+            <w:proofErr w:type="spellEnd"/>
+            <w:r>
+              <w:rPr>
+                <w:lang w:val="en-US"/>
+              </w:rPr>
+              <w:t xml:space="preserve"> = TRUE }</w:t>
+            </w:r>
+            <w:r>
+              <w:rPr>
+                <w:lang w:val="en-US"/>
+              </w:rPr>
+              <w:t>}</w:t>
+            </w:r>
+          </w:p>
+          <w:p>
+            <w:pPr>
+              <w:rPr>
+                <w:lang w:val="en-US"/>
+              </w:rPr>
+            </w:pPr>
+          </w:p>
+        </w:tc>
+      </w:tr>
+    </w:tbl>
+    <w:p>
+      <w:pPr>
+        <w:rPr>
+          <w:lang w:val="en-US"/>
+        </w:rPr>
+      </w:pPr>
+    </w:p>
+    <w:p>
+      <w:pPr>
+        <w:rPr>
           <w:color w:val="FF0000"/>
+          <w:lang w:val="en-US"/>
+        </w:rPr>
+      </w:pPr>
+    </w:p>
+    <w:p>
+      <w:pPr>
+        <w:rPr>
+          <w:lang w:val="en-US"/>
+        </w:rPr>
+      </w:pPr>
+    </w:p>
+    <w:tbl>
+      <w:tblPr>
+        <w:tblStyle w:val="TableGrid"/>
+        <w:tblW w:w="0" w:type="auto"/>
+        <w:tblLook w:val="04A0" w:firstRow="1" w:lastRow="0" w:firstColumn="1" w:lastColumn="0" w:noHBand="0" w:noVBand="1"/>
+      </w:tblPr>
+      <w:tblGrid>
+        <w:gridCol w:w="9350"/>
+      </w:tblGrid>
+      <w:tr>
+        <w:tc>
+          <w:tcPr>
+            <w:tcW w:w="9350" w:type="dxa"/>
+          </w:tcPr>
+          <w:p>
+            <w:pPr>
+              <w:rPr>
+                <w:b/>
+                <w:bCs/>
+                <w:lang w:val="es-CO"/>
+              </w:rPr>
+            </w:pPr>
+            <w:proofErr w:type="spellStart"/>
+            <w:r>
+              <w:rPr>
+                <w:b/>
+                <w:bCs/>
+                <w:lang w:val="es-CO"/>
+              </w:rPr>
+              <w:t>isEmpty</w:t>
+            </w:r>
+            <w:proofErr w:type="spellEnd"/>
+            <w:r>
+              <w:rPr>
+                <w:b/>
+                <w:bCs/>
+                <w:lang w:val="es-CO"/>
+              </w:rPr>
+              <w:t xml:space="preserve"> </w:t>
+            </w:r>
+            <w:r>
+              <w:rPr>
+                <w:b/>
+                <w:bCs/>
+                <w:lang w:val="es-CO"/>
+              </w:rPr>
+              <w:t>()</w:t>
+            </w:r>
+          </w:p>
+          <w:p>
+            <w:pPr>
+              <w:rPr>
+                <w:lang w:val="es-CO"/>
+              </w:rPr>
+            </w:pPr>
+            <w:r>
+              <w:rPr>
+                <w:lang w:val="es-CO"/>
+              </w:rPr>
+              <w:t xml:space="preserve">Indica si la </w:t>
+            </w:r>
+            <w:r>
+              <w:rPr>
+                <w:lang w:val="es-CO"/>
+              </w:rPr>
+              <w:t xml:space="preserve">cola </w:t>
+            </w:r>
+            <w:r>
+              <w:rPr>
+                <w:lang w:val="es-CO"/>
+              </w:rPr>
+              <w:t>está vacía.</w:t>
+            </w:r>
+          </w:p>
+          <w:p>
+            <w:pPr>
+              <w:rPr>
+                <w:lang w:val="es-CO"/>
+              </w:rPr>
+            </w:pPr>
+            <w:r>
+              <w:rPr>
+                <w:lang w:val="es-CO"/>
+              </w:rPr>
+              <w:t xml:space="preserve">{pre: </w:t>
+            </w:r>
+            <w:proofErr w:type="gramStart"/>
+            <w:r>
+              <w:rPr>
+                <w:lang w:val="es-CO"/>
+              </w:rPr>
+              <w:t>TRUE</w:t>
+            </w:r>
+            <w:r>
+              <w:rPr>
+                <w:rFonts w:eastAsiaTheme="minorEastAsia"/>
+                <w:lang w:val="es-CO"/>
+              </w:rPr>
+              <w:t xml:space="preserve">  </w:t>
+            </w:r>
+            <w:r>
+              <w:rPr>
+                <w:lang w:val="es-CO"/>
+              </w:rPr>
+              <w:t>}</w:t>
+            </w:r>
+            <w:proofErr w:type="gramEnd"/>
+          </w:p>
+          <w:p>
+            <w:pPr>
+              <w:rPr>
+                <w:lang w:val="es-CO"/>
+              </w:rPr>
+            </w:pPr>
+          </w:p>
+          <w:p>
+            <w:pPr>
+              <w:rPr>
+                <w:lang w:val="es-CO"/>
+              </w:rPr>
+            </w:pPr>
+            <w:r>
+              <w:rPr>
+                <w:lang w:val="es-CO"/>
+              </w:rPr>
+              <w:t xml:space="preserve">{post: TRUE si la </w:t>
+            </w:r>
+            <w:r>
+              <w:rPr>
+                <w:lang w:val="es-CO"/>
+              </w:rPr>
+              <w:t xml:space="preserve">cola </w:t>
+            </w:r>
+            <w:r>
+              <w:rPr>
+                <w:lang w:val="es-CO"/>
+              </w:rPr>
+              <w:t>está vacía, FALSE en caso contrario}</w:t>
+            </w:r>
+          </w:p>
+          <w:p>
+            <w:pPr>
+              <w:rPr>
+                <w:lang w:val="es-CO"/>
+              </w:rPr>
+            </w:pPr>
+          </w:p>
+        </w:tc>
+      </w:tr>
+    </w:tbl>
+    <w:p>
+      <w:pPr>
+        <w:rPr>
+          <w:lang w:val="es-CO"/>
+        </w:rPr>
+      </w:pPr>
+    </w:p>
+    <w:p>
+      <w:pPr>
+        <w:rPr>
+          <w:lang w:val="es-CO"/>
+        </w:rPr>
+      </w:pPr>
+    </w:p>
+    <w:tbl>
+      <w:tblPr>
+        <w:tblStyle w:val="TableGrid"/>
+        <w:tblW w:w="0" w:type="auto"/>
+        <w:tblLook w:val="04A0" w:firstRow="1" w:lastRow="0" w:firstColumn="1" w:lastColumn="0" w:noHBand="0" w:noVBand="1"/>
+      </w:tblPr>
+      <w:tblGrid>
+        <w:gridCol w:w="9350"/>
+      </w:tblGrid>
+      <w:tr>
+        <w:tc>
+          <w:tcPr>
+            <w:tcW w:w="9350" w:type="dxa"/>
+          </w:tcPr>
+          <w:p>
+            <w:pPr>
+              <w:rPr>
+                <w:b/>
+                <w:bCs/>
+                <w:lang w:val="es-CO"/>
+              </w:rPr>
+            </w:pPr>
+            <w:proofErr w:type="spellStart"/>
+            <w:r>
+              <w:rPr>
+                <w:b/>
+                <w:bCs/>
+                <w:lang w:val="es-CO"/>
+              </w:rPr>
+              <w:t>enqueue</w:t>
+            </w:r>
+            <w:proofErr w:type="spellEnd"/>
+            <w:r>
+              <w:rPr>
+                <w:b/>
+                <w:bCs/>
+                <w:lang w:val="es-CO"/>
+              </w:rPr>
+              <w:t xml:space="preserve"> </w:t>
+            </w:r>
+            <w:r>
+              <w:rPr>
+                <w:b/>
+                <w:bCs/>
+                <w:lang w:val="es-CO"/>
+              </w:rPr>
+              <w:t>(</w:t>
+            </w:r>
+            <w:proofErr w:type="spellStart"/>
+            <w:r>
+              <w:rPr>
+                <w:b/>
+                <w:bCs/>
+                <w:lang w:val="es-CO"/>
+              </w:rPr>
+              <w:t>i</w:t>
+            </w:r>
+            <w:r>
+              <w:rPr>
+                <w:b/>
+                <w:bCs/>
+                <w:lang w:val="es-CO"/>
+              </w:rPr>
+              <w:t>tem</w:t>
+            </w:r>
+            <w:proofErr w:type="spellEnd"/>
+            <w:r>
+              <w:rPr>
+                <w:b/>
+                <w:bCs/>
+                <w:lang w:val="es-CO"/>
+              </w:rPr>
+              <w:t>)</w:t>
+            </w:r>
+          </w:p>
+          <w:p>
+            <w:pPr>
+              <w:rPr>
+                <w:lang w:val="es-CO"/>
+              </w:rPr>
+            </w:pPr>
+            <w:r>
+              <w:rPr>
+                <w:lang w:val="es-CO"/>
+              </w:rPr>
+              <w:t>Agrega el elemento a</w:t>
+            </w:r>
+            <w:r>
+              <w:rPr>
+                <w:lang w:val="es-CO"/>
+              </w:rPr>
+              <w:t>l final de</w:t>
+            </w:r>
+            <w:r>
+              <w:rPr>
+                <w:lang w:val="es-CO"/>
+              </w:rPr>
+              <w:t xml:space="preserve"> la </w:t>
+            </w:r>
+            <w:r>
+              <w:rPr>
+                <w:lang w:val="es-CO"/>
+              </w:rPr>
+              <w:t>cola</w:t>
+            </w:r>
+            <w:r>
+              <w:rPr>
+                <w:lang w:val="es-CO"/>
+              </w:rPr>
+              <w:t>.</w:t>
+            </w:r>
+          </w:p>
+          <w:p>
+            <w:pPr>
+              <w:rPr>
+                <w:lang w:val="es-CO"/>
+              </w:rPr>
+            </w:pPr>
+            <w:r>
+              <w:rPr>
+                <w:lang w:val="es-CO"/>
+              </w:rPr>
+              <w:t xml:space="preserve">{pre: </w:t>
+            </w:r>
+            <w:proofErr w:type="gramStart"/>
+            <w:r>
+              <w:rPr>
+                <w:lang w:val="es-CO"/>
+              </w:rPr>
+              <w:t>TRUE</w:t>
+            </w:r>
+            <w:r>
+              <w:rPr>
+                <w:rFonts w:eastAsiaTheme="minorEastAsia"/>
+                <w:lang w:val="es-CO"/>
+              </w:rPr>
+              <w:t xml:space="preserve">  </w:t>
+            </w:r>
+            <w:r>
+              <w:rPr>
+                <w:lang w:val="es-CO"/>
+              </w:rPr>
+              <w:t>}</w:t>
+            </w:r>
+            <w:proofErr w:type="gramEnd"/>
+          </w:p>
+          <w:p>
+            <w:pPr>
+              <w:rPr>
+                <w:lang w:val="es-CO"/>
+              </w:rPr>
+            </w:pPr>
+          </w:p>
+          <w:p>
+            <w:pPr>
+              <w:rPr>
+                <w:lang w:val="es-CO"/>
+              </w:rPr>
+            </w:pPr>
+            <w:r>
+              <w:rPr>
+                <w:lang w:val="es-CO"/>
+              </w:rPr>
+              <w:t xml:space="preserve">{post: </w:t>
+            </w:r>
+            <w:proofErr w:type="spellStart"/>
+            <w:r>
+              <w:rPr>
+                <w:lang w:val="es-CO"/>
+              </w:rPr>
+              <w:t>item</w:t>
+            </w:r>
+            <w:proofErr w:type="spellEnd"/>
+            <w:r>
+              <w:rPr>
+                <w:lang w:val="es-CO"/>
+              </w:rPr>
+              <w:t xml:space="preserve"> es el nuevo </w:t>
+            </w:r>
+            <w:r>
+              <w:rPr>
+                <w:lang w:val="es-CO"/>
+              </w:rPr>
+              <w:t>final</w:t>
+            </w:r>
+            <w:r>
+              <w:rPr>
+                <w:lang w:val="es-CO"/>
+              </w:rPr>
+              <w:t xml:space="preserve"> de la </w:t>
+            </w:r>
+            <w:r>
+              <w:rPr>
+                <w:lang w:val="es-CO"/>
+              </w:rPr>
+              <w:t>cola</w:t>
+            </w:r>
+            <w:r>
+              <w:rPr>
+                <w:lang w:val="es-CO"/>
+              </w:rPr>
+              <w:t>}</w:t>
+            </w:r>
+          </w:p>
+          <w:p>
+            <w:pPr>
+              <w:rPr>
+                <w:lang w:val="es-CO"/>
+              </w:rPr>
+            </w:pPr>
+          </w:p>
+        </w:tc>
+      </w:tr>
+    </w:tbl>
+    <w:p>
+      <w:pPr>
+        <w:rPr>
+          <w:lang w:val="es-CO"/>
+        </w:rPr>
+      </w:pPr>
+    </w:p>
+    <w:p>
+      <w:pPr>
+        <w:rPr>
+          <w:lang w:val="es-CO"/>
+        </w:rPr>
+      </w:pPr>
+    </w:p>
+    <w:tbl>
+      <w:tblPr>
+        <w:tblStyle w:val="TableGrid"/>
+        <w:tblW w:w="0" w:type="auto"/>
+        <w:tblLook w:val="04A0" w:firstRow="1" w:lastRow="0" w:firstColumn="1" w:lastColumn="0" w:noHBand="0" w:noVBand="1"/>
+      </w:tblPr>
+      <w:tblGrid>
+        <w:gridCol w:w="9350"/>
+      </w:tblGrid>
+      <w:tr>
+        <w:tc>
+          <w:tcPr>
+            <w:tcW w:w="9350" w:type="dxa"/>
+          </w:tcPr>
+          <w:p>
+            <w:pPr>
+              <w:rPr>
+                <w:b/>
+                <w:bCs/>
+                <w:lang w:val="es-CO"/>
+              </w:rPr>
+            </w:pPr>
+            <w:proofErr w:type="spellStart"/>
+            <w:r>
+              <w:rPr>
+                <w:b/>
+                <w:bCs/>
+                <w:lang w:val="es-CO"/>
+              </w:rPr>
+              <w:t>front</w:t>
+            </w:r>
+            <w:proofErr w:type="spellEnd"/>
+            <w:r>
+              <w:rPr>
+                <w:b/>
+                <w:bCs/>
+                <w:lang w:val="es-CO"/>
+              </w:rPr>
+              <w:t xml:space="preserve"> </w:t>
+            </w:r>
+            <w:r>
+              <w:rPr>
+                <w:b/>
+                <w:bCs/>
+                <w:lang w:val="es-CO"/>
+              </w:rPr>
+              <w:t>(</w:t>
+            </w:r>
+            <w:proofErr w:type="spellStart"/>
+            <w:r>
+              <w:rPr>
+                <w:b/>
+                <w:bCs/>
+                <w:lang w:val="es-CO"/>
+              </w:rPr>
+              <w:t>i</w:t>
+            </w:r>
+            <w:r>
+              <w:rPr>
+                <w:b/>
+                <w:bCs/>
+                <w:lang w:val="es-CO"/>
+              </w:rPr>
+              <w:t>tem</w:t>
+            </w:r>
+            <w:proofErr w:type="spellEnd"/>
+            <w:r>
+              <w:rPr>
+                <w:b/>
+                <w:bCs/>
+                <w:lang w:val="es-CO"/>
+              </w:rPr>
+              <w:t>)</w:t>
+            </w:r>
+          </w:p>
+          <w:p>
+            <w:pPr>
+              <w:rPr>
+                <w:lang w:val="es-CO"/>
+              </w:rPr>
+            </w:pPr>
+            <w:r>
+              <w:rPr>
+                <w:lang w:val="es-CO"/>
+              </w:rPr>
+              <w:t xml:space="preserve">Retorna mas no remueve el elemento al </w:t>
+            </w:r>
+            <w:r>
+              <w:rPr>
+                <w:lang w:val="es-CO"/>
+              </w:rPr>
+              <w:t>frente</w:t>
+            </w:r>
+            <w:r>
+              <w:rPr>
+                <w:lang w:val="es-CO"/>
+              </w:rPr>
+              <w:t xml:space="preserve"> de la </w:t>
+            </w:r>
+            <w:r>
+              <w:rPr>
+                <w:lang w:val="es-CO"/>
+              </w:rPr>
+              <w:t>co</w:t>
+            </w:r>
+            <w:r>
+              <w:rPr>
+                <w:lang w:val="es-CO"/>
+              </w:rPr>
+              <w:t>la.</w:t>
+            </w:r>
+          </w:p>
+          <w:p>
+            <w:pPr>
+              <w:rPr>
+                <w:lang w:val="es-CO"/>
+              </w:rPr>
+            </w:pPr>
+            <w:r>
+              <w:rPr>
+                <w:lang w:val="es-CO"/>
+              </w:rPr>
+              <w:t xml:space="preserve">{pre: </w:t>
+            </w:r>
+            <w:proofErr w:type="spellStart"/>
+            <w:proofErr w:type="gramStart"/>
+            <w:r>
+              <w:rPr>
+                <w:lang w:val="es-CO"/>
+              </w:rPr>
+              <w:t>queue</w:t>
+            </w:r>
+            <w:r>
+              <w:rPr>
+                <w:lang w:val="es-CO"/>
+              </w:rPr>
+              <w:t>.isEmpty</w:t>
+            </w:r>
+            <w:proofErr w:type="spellEnd"/>
+            <w:proofErr w:type="gramEnd"/>
+            <w:r>
+              <w:rPr>
+                <w:lang w:val="es-CO"/>
+              </w:rPr>
+              <w:t xml:space="preserve">() </w:t>
+            </w:r>
+            <w:r>
+              <w:rPr>
+                <w:lang w:val="es-CO"/>
+              </w:rPr>
+              <w:t>debe ser</w:t>
+            </w:r>
+            <w:r>
+              <w:rPr>
+                <w:lang w:val="es-CO"/>
+              </w:rPr>
+              <w:t xml:space="preserve"> FALSE</w:t>
+            </w:r>
+            <w:r>
+              <w:rPr>
+                <w:rFonts w:eastAsiaTheme="minorEastAsia"/>
+                <w:lang w:val="es-CO"/>
+              </w:rPr>
+              <w:t xml:space="preserve">  </w:t>
+            </w:r>
+            <w:r>
+              <w:rPr>
+                <w:lang w:val="es-CO"/>
+              </w:rPr>
+              <w:t>}</w:t>
+            </w:r>
+          </w:p>
+          <w:p>
+            <w:pPr>
+              <w:rPr>
+                <w:lang w:val="es-CO"/>
+              </w:rPr>
+            </w:pPr>
+          </w:p>
+          <w:p>
+            <w:pPr>
+              <w:rPr>
+                <w:lang w:val="es-CO"/>
+              </w:rPr>
+            </w:pPr>
+            <w:r>
+              <w:rPr>
+                <w:lang w:val="es-CO"/>
+              </w:rPr>
+              <w:t xml:space="preserve">{post: </w:t>
+            </w:r>
+            <w:proofErr w:type="spellStart"/>
+            <w:r>
+              <w:rPr>
+                <w:lang w:val="es-CO"/>
+              </w:rPr>
+              <w:t>item</w:t>
+            </w:r>
+            <w:proofErr w:type="spellEnd"/>
+            <w:r>
+              <w:rPr>
+                <w:lang w:val="es-CO"/>
+              </w:rPr>
+              <w:t xml:space="preserve">, el </w:t>
+            </w:r>
+            <w:r>
+              <w:rPr>
+                <w:lang w:val="es-CO"/>
+              </w:rPr>
+              <w:t>frente</w:t>
+            </w:r>
+            <w:r>
+              <w:rPr>
+                <w:lang w:val="es-CO"/>
+              </w:rPr>
+              <w:t xml:space="preserve"> de la </w:t>
+            </w:r>
+            <w:r>
+              <w:rPr>
+                <w:lang w:val="es-CO"/>
+              </w:rPr>
+              <w:t>co</w:t>
+            </w:r>
+            <w:r>
+              <w:rPr>
+                <w:lang w:val="es-CO"/>
+              </w:rPr>
+              <w:t>la</w:t>
+            </w:r>
+            <w:r>
+              <w:rPr>
+                <w:lang w:val="es-CO"/>
+              </w:rPr>
+              <w:t>}</w:t>
+            </w:r>
+          </w:p>
+          <w:p>
+            <w:pPr>
+              <w:rPr>
+                <w:lang w:val="es-CO"/>
+              </w:rPr>
+            </w:pPr>
+          </w:p>
+        </w:tc>
+      </w:tr>
+    </w:tbl>
+    <w:p>
+      <w:pPr>
+        <w:rPr>
+          <w:lang w:val="es-CO"/>
+        </w:rPr>
+      </w:pPr>
+    </w:p>
+    <w:p>
+      <w:pPr>
+        <w:rPr>
+          <w:lang w:val="es-CO"/>
+        </w:rPr>
+      </w:pPr>
+    </w:p>
+    <w:tbl>
+      <w:tblPr>
+        <w:tblStyle w:val="TableGrid"/>
+        <w:tblW w:w="0" w:type="auto"/>
+        <w:tblLook w:val="04A0" w:firstRow="1" w:lastRow="0" w:firstColumn="1" w:lastColumn="0" w:noHBand="0" w:noVBand="1"/>
+      </w:tblPr>
+      <w:tblGrid>
+        <w:gridCol w:w="9350"/>
+      </w:tblGrid>
+      <w:tr>
+        <w:tc>
+          <w:tcPr>
+            <w:tcW w:w="9350" w:type="dxa"/>
+          </w:tcPr>
+          <w:p>
+            <w:pPr>
+              <w:rPr>
+                <w:b/>
+                <w:bCs/>
+                <w:lang w:val="es-CO"/>
+              </w:rPr>
+            </w:pPr>
+            <w:proofErr w:type="spellStart"/>
+            <w:r>
+              <w:rPr>
+                <w:b/>
+                <w:bCs/>
+                <w:lang w:val="es-CO"/>
+              </w:rPr>
+              <w:t>dequeue</w:t>
+            </w:r>
+            <w:proofErr w:type="spellEnd"/>
+            <w:r>
+              <w:rPr>
+                <w:b/>
+                <w:bCs/>
+                <w:lang w:val="es-CO"/>
+              </w:rPr>
+              <w:t xml:space="preserve"> </w:t>
+            </w:r>
+            <w:r>
+              <w:rPr>
+                <w:b/>
+                <w:bCs/>
+                <w:lang w:val="es-CO"/>
+              </w:rPr>
+              <w:t>()</w:t>
+            </w:r>
+          </w:p>
+          <w:p>
+            <w:pPr>
+              <w:rPr>
+                <w:lang w:val="es-CO"/>
+              </w:rPr>
+            </w:pPr>
+            <w:r>
+              <w:rPr>
+                <w:lang w:val="es-CO"/>
+              </w:rPr>
+              <w:t xml:space="preserve">Retorna y remueve el elemento al </w:t>
+            </w:r>
+            <w:r>
+              <w:rPr>
+                <w:lang w:val="es-CO"/>
+              </w:rPr>
+              <w:t>frente</w:t>
+            </w:r>
+            <w:r>
+              <w:rPr>
+                <w:lang w:val="es-CO"/>
+              </w:rPr>
+              <w:t xml:space="preserve"> de la </w:t>
+            </w:r>
+            <w:r>
+              <w:rPr>
+                <w:lang w:val="es-CO"/>
+              </w:rPr>
+              <w:t>cola</w:t>
+            </w:r>
+            <w:r>
+              <w:rPr>
+                <w:lang w:val="es-CO"/>
+              </w:rPr>
+              <w:t>.</w:t>
+            </w:r>
+          </w:p>
+          <w:p>
+            <w:pPr>
+              <w:rPr>
+                <w:lang w:val="es-CO"/>
+              </w:rPr>
+            </w:pPr>
+            <w:r>
+              <w:rPr>
+                <w:lang w:val="es-CO"/>
+              </w:rPr>
+              <w:t xml:space="preserve">{pre: </w:t>
+            </w:r>
+            <w:proofErr w:type="spellStart"/>
+            <w:proofErr w:type="gramStart"/>
+            <w:r>
+              <w:rPr>
+                <w:lang w:val="es-CO"/>
+              </w:rPr>
+              <w:t>queue</w:t>
+            </w:r>
+            <w:r>
+              <w:rPr>
+                <w:lang w:val="es-CO"/>
+              </w:rPr>
+              <w:t>.isEmpty</w:t>
+            </w:r>
+            <w:proofErr w:type="spellEnd"/>
+            <w:proofErr w:type="gramEnd"/>
+            <w:r>
+              <w:rPr>
+                <w:lang w:val="es-CO"/>
+              </w:rPr>
+              <w:t xml:space="preserve">() </w:t>
+            </w:r>
+            <w:r>
+              <w:rPr>
+                <w:lang w:val="es-CO"/>
+              </w:rPr>
+              <w:t>debe ser</w:t>
+            </w:r>
+            <w:r>
+              <w:rPr>
+                <w:lang w:val="es-CO"/>
+              </w:rPr>
+              <w:t xml:space="preserve"> FALSE</w:t>
+            </w:r>
+            <w:r>
+              <w:rPr>
+                <w:rFonts w:eastAsiaTheme="minorEastAsia"/>
+                <w:lang w:val="es-CO"/>
+              </w:rPr>
+              <w:t xml:space="preserve">  </w:t>
+            </w:r>
+            <w:r>
+              <w:rPr>
+                <w:lang w:val="es-CO"/>
+              </w:rPr>
+              <w:t>}</w:t>
+            </w:r>
+          </w:p>
+          <w:p>
+            <w:pPr>
+              <w:rPr>
+                <w:lang w:val="es-CO"/>
+              </w:rPr>
+            </w:pPr>
+          </w:p>
+          <w:p>
+            <w:pPr>
+              <w:rPr>
+                <w:lang w:val="es-CO"/>
+              </w:rPr>
+            </w:pPr>
+            <w:r>
+              <w:rPr>
+                <w:lang w:val="es-CO"/>
+              </w:rPr>
+              <w:t xml:space="preserve">{post: </w:t>
+            </w:r>
+            <w:proofErr w:type="spellStart"/>
+            <w:r>
+              <w:rPr>
+                <w:lang w:val="es-CO"/>
+              </w:rPr>
+              <w:t>item</w:t>
+            </w:r>
+            <w:proofErr w:type="spellEnd"/>
+            <w:r>
+              <w:rPr>
+                <w:lang w:val="es-CO"/>
+              </w:rPr>
+              <w:t xml:space="preserve">, el </w:t>
+            </w:r>
+            <w:r>
+              <w:rPr>
+                <w:lang w:val="es-CO"/>
+              </w:rPr>
+              <w:t>frente de la cola</w:t>
+            </w:r>
+            <w:r>
+              <w:rPr>
+                <w:rFonts w:ascii="Cambria Math" w:hAnsi="Cambria Math"/>
+                <w:color w:val="232629"/>
+                <w:sz w:val="25"/>
+                <w:szCs w:val="25"/>
+                <w:shd w:val="clear" w:color="auto" w:fill="FFFFFF"/>
+                <w:lang w:val="es-CO"/>
+              </w:rPr>
+              <w:t xml:space="preserve"> </w:t>
+            </w:r>
+            <m:oMath>
+              <m:r>
+                <m:rPr>
+                  <m:sty m:val="p"/>
+                </m:rPr>
+                <w:rPr>
+                  <w:rFonts w:ascii="Cambria Math" w:hAnsi="Cambria Math"/>
+                  <w:color w:val="232629"/>
+                  <w:sz w:val="25"/>
+                  <w:szCs w:val="25"/>
+                  <w:shd w:val="clear" w:color="auto" w:fill="FFFFFF"/>
+                  <w:lang w:val="es-CO"/>
+                </w:rPr>
+                <m:t>∧item</m:t>
+              </m:r>
+              <m:r>
+                <m:rPr>
+                  <m:sty m:val="p"/>
+                </m:rPr>
+                <w:rPr>
+                  <w:rFonts w:ascii="Cambria Math" w:hAnsi="Cambria Math" w:cs="Cambria Math"/>
+                  <w:color w:val="202124"/>
+                  <w:sz w:val="21"/>
+                  <w:szCs w:val="21"/>
+                  <w:shd w:val="clear" w:color="auto" w:fill="FFFFFF"/>
+                </w:rPr>
+                <m:t>∉</m:t>
+              </m:r>
+              <m:r>
+                <w:rPr>
+                  <w:rFonts w:ascii="Cambria Math" w:eastAsiaTheme="minorEastAsia" w:hAnsi="Cambria Math"/>
+                  <w:color w:val="202124"/>
+                  <w:sz w:val="21"/>
+                  <w:szCs w:val="21"/>
+                  <w:shd w:val="clear" w:color="auto" w:fill="FFFFFF"/>
+                </w:rPr>
+                <m:t xml:space="preserve"> </m:t>
+              </m:r>
+            </m:oMath>
+            <w:r>
+              <w:rPr>
+                <w:rFonts w:eastAsiaTheme="minorEastAsia"/>
+                <w:color w:val="202124"/>
+                <w:sz w:val="21"/>
+                <w:szCs w:val="21"/>
+                <w:shd w:val="clear" w:color="auto" w:fill="FFFFFF"/>
+              </w:rPr>
+              <w:t>stack</w:t>
+            </w:r>
+            <w:r>
+              <w:rPr>
+                <w:lang w:val="es-CO"/>
+              </w:rPr>
+              <w:t>}</w:t>
+            </w:r>
+          </w:p>
+          <w:p>
+            <w:pPr>
+              <w:rPr>
+                <w:lang w:val="es-CO"/>
+              </w:rPr>
+            </w:pPr>
+          </w:p>
+        </w:tc>
+      </w:tr>
+    </w:tbl>
+    <w:p>
+      <w:pPr>
+        <w:rPr>
+          <w:lang w:val="es-CO"/>
+        </w:rPr>
+      </w:pPr>
+    </w:p>
+    <w:p>
+      <w:pPr>
+        <w:rPr>
+          <w:color w:val="FF0000"/>
+          <w:lang w:val="es-CO"/>
         </w:rPr>
       </w:pPr>
     </w:p>

</xml_diff>